<commit_message>
Referance to the new document is added
</commit_message>
<xml_diff>
--- a/Docker/Windows/Docker on Windows.docx
+++ b/Docker/Windows/Docker on Windows.docx
@@ -85,111 +85,64 @@
           <w:r>
             <w:fldChar w:fldCharType="separate"/>
           </w:r>
-          <w:bookmarkStart w:id="1" w:name="_GoBack"/>
-          <w:bookmarkEnd w:id="1"/>
-          <w:r>
-            <w:rPr>
-              <w:rStyle w:val="Hyperlink"/>
-              <w:noProof/>
-            </w:rPr>
-            <w:fldChar w:fldCharType="begin"/>
-          </w:r>
-          <w:r>
-            <w:rPr>
-              <w:rStyle w:val="Hyperlink"/>
-              <w:noProof/>
-            </w:rPr>
-            <w:instrText xml:space="preserve"> </w:instrText>
-          </w:r>
-          <w:r>
-            <w:rPr>
-              <w:noProof/>
-            </w:rPr>
-            <w:instrText>HYPERLINK \l "_Toc16753407"</w:instrText>
-          </w:r>
-          <w:r>
-            <w:rPr>
-              <w:rStyle w:val="Hyperlink"/>
-              <w:noProof/>
-            </w:rPr>
-            <w:instrText xml:space="preserve"> </w:instrText>
-          </w:r>
-          <w:r>
-            <w:rPr>
-              <w:rStyle w:val="Hyperlink"/>
-              <w:noProof/>
-            </w:rPr>
-          </w:r>
-          <w:r>
-            <w:rPr>
-              <w:rStyle w:val="Hyperlink"/>
-              <w:noProof/>
-            </w:rPr>
-            <w:fldChar w:fldCharType="separate"/>
-          </w:r>
-          <w:r>
-            <w:rPr>
-              <w:rStyle w:val="Hyperlink"/>
-              <w:rFonts w:eastAsia="Times New Roman"/>
-              <w:noProof/>
-            </w:rPr>
-            <w:t>Setting Up Hyper-V</w:t>
-          </w:r>
-          <w:r>
-            <w:rPr>
-              <w:noProof/>
-              <w:webHidden/>
-            </w:rPr>
-            <w:tab/>
-          </w:r>
-          <w:r>
-            <w:rPr>
-              <w:noProof/>
-              <w:webHidden/>
-            </w:rPr>
-            <w:fldChar w:fldCharType="begin"/>
-          </w:r>
-          <w:r>
-            <w:rPr>
-              <w:noProof/>
-              <w:webHidden/>
-            </w:rPr>
-            <w:instrText xml:space="preserve"> PAGEREF _Toc16753407 \h </w:instrText>
-          </w:r>
-          <w:r>
-            <w:rPr>
-              <w:noProof/>
-              <w:webHidden/>
-            </w:rPr>
-          </w:r>
-          <w:r>
-            <w:rPr>
-              <w:noProof/>
-              <w:webHidden/>
-            </w:rPr>
-            <w:fldChar w:fldCharType="separate"/>
-          </w:r>
-          <w:r>
-            <w:rPr>
-              <w:noProof/>
-              <w:webHidden/>
-            </w:rPr>
-            <w:t>2</w:t>
-          </w:r>
-          <w:r>
-            <w:rPr>
-              <w:noProof/>
-              <w:webHidden/>
-            </w:rPr>
-            <w:fldChar w:fldCharType="end"/>
-          </w:r>
-          <w:r>
-            <w:rPr>
-              <w:rStyle w:val="Hyperlink"/>
-              <w:noProof/>
-            </w:rPr>
-            <w:fldChar w:fldCharType="end"/>
-          </w:r>
+          <w:hyperlink w:anchor="_Toc16753407" w:history="1">
+            <w:r>
+              <w:rPr>
+                <w:rStyle w:val="Hyperlink"/>
+                <w:rFonts w:eastAsia="Times New Roman"/>
+                <w:noProof/>
+              </w:rPr>
+              <w:t>Setting Up Hyper-V</w:t>
+            </w:r>
+            <w:r>
+              <w:rPr>
+                <w:noProof/>
+                <w:webHidden/>
+              </w:rPr>
+              <w:tab/>
+            </w:r>
+            <w:r>
+              <w:rPr>
+                <w:noProof/>
+                <w:webHidden/>
+              </w:rPr>
+              <w:fldChar w:fldCharType="begin"/>
+            </w:r>
+            <w:r>
+              <w:rPr>
+                <w:noProof/>
+                <w:webHidden/>
+              </w:rPr>
+              <w:instrText xml:space="preserve"> PAGEREF _Toc16753407 \h </w:instrText>
+            </w:r>
+            <w:r>
+              <w:rPr>
+                <w:noProof/>
+                <w:webHidden/>
+              </w:rPr>
+            </w:r>
+            <w:r>
+              <w:rPr>
+                <w:noProof/>
+                <w:webHidden/>
+              </w:rPr>
+              <w:fldChar w:fldCharType="separate"/>
+            </w:r>
+            <w:r>
+              <w:rPr>
+                <w:noProof/>
+                <w:webHidden/>
+              </w:rPr>
+              <w:t>2</w:t>
+            </w:r>
+            <w:r>
+              <w:rPr>
+                <w:noProof/>
+                <w:webHidden/>
+              </w:rPr>
+              <w:fldChar w:fldCharType="end"/>
+            </w:r>
+          </w:hyperlink>
         </w:p>
         <w:p>
           <w:pPr>
@@ -1217,14 +1170,14 @@
           <w:rFonts w:eastAsia="Times New Roman"/>
         </w:rPr>
       </w:pPr>
-      <w:bookmarkStart w:id="2" w:name="_Toc16753407"/>
+      <w:bookmarkStart w:id="1" w:name="_Toc16753407"/>
       <w:r>
         <w:rPr>
           <w:rFonts w:eastAsia="Times New Roman"/>
         </w:rPr>
         <w:t>Setting Up Hyper-V</w:t>
       </w:r>
-      <w:bookmarkEnd w:id="2"/>
+      <w:bookmarkEnd w:id="1"/>
     </w:p>
     <w:p>
       <w:pPr>
@@ -1634,23 +1587,23 @@
       <w:pPr>
         <w:pStyle w:val="Heading1"/>
       </w:pPr>
-      <w:bookmarkStart w:id="3" w:name="_Toc16753408"/>
+      <w:bookmarkStart w:id="2" w:name="_Toc16753408"/>
       <w:r>
         <w:lastRenderedPageBreak/>
         <w:t>Docker Desktop for Windows</w:t>
       </w:r>
+      <w:bookmarkEnd w:id="2"/>
+    </w:p>
+    <w:p/>
+    <w:p>
+      <w:pPr>
+        <w:pStyle w:val="Heading2"/>
+      </w:pPr>
+      <w:bookmarkStart w:id="3" w:name="_Toc16753409"/>
+      <w:r>
+        <w:t>Prerequisites</w:t>
+      </w:r>
       <w:bookmarkEnd w:id="3"/>
-    </w:p>
-    <w:p/>
-    <w:p>
-      <w:pPr>
-        <w:pStyle w:val="Heading2"/>
-      </w:pPr>
-      <w:bookmarkStart w:id="4" w:name="_Toc16753409"/>
-      <w:r>
-        <w:t>Prerequisites</w:t>
-      </w:r>
-      <w:bookmarkEnd w:id="4"/>
     </w:p>
     <w:p>
       <w:pPr>
@@ -1730,11 +1683,11 @@
       <w:pPr>
         <w:pStyle w:val="Heading2"/>
       </w:pPr>
-      <w:bookmarkStart w:id="5" w:name="_Toc16753410"/>
+      <w:bookmarkStart w:id="4" w:name="_Toc16753410"/>
       <w:r>
         <w:t>Docker Basics</w:t>
       </w:r>
-      <w:bookmarkEnd w:id="5"/>
+      <w:bookmarkEnd w:id="4"/>
     </w:p>
     <w:p/>
     <w:p>
@@ -1752,6 +1705,28 @@
       <w:r>
         <w:t xml:space="preserve"> </w:t>
       </w:r>
+      <w:r>
+        <w:br/>
+        <w:t xml:space="preserve">For </w:t>
+      </w:r>
+      <w:proofErr w:type="spellStart"/>
+      <w:r>
+        <w:t>tips&amp;tricks</w:t>
+      </w:r>
+      <w:proofErr w:type="spellEnd"/>
+      <w:r>
+        <w:t xml:space="preserve"> see separate document here </w:t>
+      </w:r>
+      <w:hyperlink r:id="rId13" w:history="1">
+        <w:r>
+          <w:rPr>
+            <w:rStyle w:val="Hyperlink"/>
+          </w:rPr>
+          <w:t>https://github.com/alex-ber/AlexBerDocs/blob/master/Docker/Windows/Docker%20Tips%20and%20Tricks.docx</w:t>
+        </w:r>
+      </w:hyperlink>
+      <w:bookmarkStart w:id="5" w:name="_GoBack"/>
+      <w:bookmarkEnd w:id="5"/>
     </w:p>
     <w:p/>
     <w:p>
@@ -1804,7 +1779,7 @@
         </w:rPr>
         <w:t>-compose (</w:t>
       </w:r>
-      <w:hyperlink r:id="rId13" w:history="1">
+      <w:hyperlink r:id="rId14" w:history="1">
         <w:r>
           <w:rPr>
             <w:rStyle w:val="Hyperlink"/>
@@ -1821,7 +1796,7 @@
       <w:r>
         <w:t xml:space="preserve"> </w:t>
       </w:r>
-      <w:hyperlink r:id="rId14" w:history="1">
+      <w:hyperlink r:id="rId15" w:history="1">
         <w:r>
           <w:rPr>
             <w:rStyle w:val="Hyperlink"/>
@@ -1836,7 +1811,7 @@
         </w:rPr>
         <w:t xml:space="preserve">) examples see </w:t>
       </w:r>
-      <w:hyperlink r:id="rId15" w:history="1">
+      <w:hyperlink r:id="rId16" w:history="1">
         <w:r>
           <w:rPr>
             <w:rStyle w:val="Hyperlink"/>
@@ -1915,7 +1890,7 @@
         </w:rPr>
         <w:t xml:space="preserve">Go to </w:t>
       </w:r>
-      <w:hyperlink r:id="rId16" w:history="1">
+      <w:hyperlink r:id="rId17" w:history="1">
         <w:r>
           <w:rPr>
             <w:rStyle w:val="Hyperlink"/>
@@ -1968,7 +1943,7 @@
                     <pic:cNvPicPr/>
                   </pic:nvPicPr>
                   <pic:blipFill>
-                    <a:blip r:embed="rId17"/>
+                    <a:blip r:embed="rId18"/>
                     <a:stretch>
                       <a:fillRect/>
                     </a:stretch>
@@ -2056,7 +2031,7 @@
         </w:rPr>
         <w:t xml:space="preserve"> See also </w:t>
       </w:r>
-      <w:hyperlink r:id="rId18" w:tgtFrame="_blank" w:history="1">
+      <w:hyperlink r:id="rId19" w:tgtFrame="_blank" w:history="1">
         <w:r>
           <w:rPr>
             <w:rStyle w:val="Hyperlink"/>
@@ -2280,7 +2255,7 @@
       <w:r>
         <w:t xml:space="preserve">See </w:t>
       </w:r>
-      <w:hyperlink r:id="rId19" w:anchor="docker-settings-dialog" w:history="1">
+      <w:hyperlink r:id="rId20" w:anchor="docker-settings-dialog" w:history="1">
         <w:r>
           <w:rPr>
             <w:rStyle w:val="Hyperlink"/>
@@ -2323,69 +2298,6 @@
             <wp:extent cx="3800475" cy="4714875"/>
             <wp:effectExtent l="0" t="0" r="9525" b="9525"/>
             <wp:docPr id="5" name="Picture 5"/>
-            <wp:cNvGraphicFramePr>
-              <a:graphicFrameLocks xmlns:a="http://schemas.openxmlformats.org/drawingml/2006/main" noChangeAspect="1"/>
-            </wp:cNvGraphicFramePr>
-            <a:graphic xmlns:a="http://schemas.openxmlformats.org/drawingml/2006/main">
-              <a:graphicData uri="http://schemas.openxmlformats.org/drawingml/2006/picture">
-                <pic:pic xmlns:pic="http://schemas.openxmlformats.org/drawingml/2006/picture">
-                  <pic:nvPicPr>
-                    <pic:cNvPr id="1" name=""/>
-                    <pic:cNvPicPr/>
-                  </pic:nvPicPr>
-                  <pic:blipFill>
-                    <a:blip r:embed="rId20"/>
-                    <a:stretch>
-                      <a:fillRect/>
-                    </a:stretch>
-                  </pic:blipFill>
-                  <pic:spPr>
-                    <a:xfrm>
-                      <a:off x="0" y="0"/>
-                      <a:ext cx="3800475" cy="4714875"/>
-                    </a:xfrm>
-                    <a:prstGeom prst="rect">
-                      <a:avLst/>
-                    </a:prstGeom>
-                  </pic:spPr>
-                </pic:pic>
-              </a:graphicData>
-            </a:graphic>
-          </wp:inline>
-        </w:drawing>
-      </w:r>
-    </w:p>
-    <w:p>
-      <w:pPr>
-        <w:rPr>
-          <w:rFonts w:asciiTheme="majorBidi" w:hAnsiTheme="majorBidi" w:cstheme="majorBidi"/>
-          <w:szCs w:val="28"/>
-        </w:rPr>
-      </w:pPr>
-    </w:p>
-    <w:p>
-      <w:r>
-        <w:lastRenderedPageBreak/>
-        <w:t>When the whale in the status bar stays steady, Docker is up-and-running, and accessible from any terminal window.</w:t>
-      </w:r>
-    </w:p>
-    <w:p/>
-    <w:p>
-      <w:pPr>
-        <w:rPr>
-          <w:rFonts w:asciiTheme="majorBidi" w:hAnsiTheme="majorBidi" w:cstheme="majorBidi"/>
-          <w:szCs w:val="28"/>
-        </w:rPr>
-      </w:pPr>
-      <w:r>
-        <w:rPr>
-          <w:noProof/>
-        </w:rPr>
-        <w:drawing>
-          <wp:inline distT="0" distB="0" distL="0" distR="0" wp14:anchorId="56ADA1A6" wp14:editId="5E1F4527">
-            <wp:extent cx="2390775" cy="371475"/>
-            <wp:effectExtent l="0" t="0" r="9525" b="9525"/>
-            <wp:docPr id="6" name="Picture 6"/>
             <wp:cNvGraphicFramePr>
               <a:graphicFrameLocks xmlns:a="http://schemas.openxmlformats.org/drawingml/2006/main" noChangeAspect="1"/>
             </wp:cNvGraphicFramePr>
@@ -2405,7 +2317,7 @@
                   <pic:spPr>
                     <a:xfrm>
                       <a:off x="0" y="0"/>
-                      <a:ext cx="2390775" cy="371475"/>
+                      <a:ext cx="3800475" cy="4714875"/>
                     </a:xfrm>
                     <a:prstGeom prst="rect">
                       <a:avLst/>
@@ -2427,29 +2339,14 @@
       </w:pPr>
     </w:p>
     <w:p>
-      <w:pPr>
-        <w:pStyle w:val="ListParagraph"/>
-        <w:numPr>
-          <w:ilvl w:val="0"/>
-          <w:numId w:val="2"/>
-        </w:numPr>
-        <w:rPr>
-          <w:rFonts w:asciiTheme="majorBidi" w:hAnsiTheme="majorBidi" w:cstheme="majorBidi"/>
-          <w:szCs w:val="28"/>
-        </w:rPr>
-      </w:pPr>
-      <w:r>
-        <w:t>Open the Docker Desktop for Windows menu by right-clicking the Docker icon in the Notifications area (or System tray):</w:t>
-      </w:r>
-    </w:p>
-    <w:p>
-      <w:pPr>
-        <w:pStyle w:val="ListParagraph"/>
-      </w:pPr>
-    </w:p>
-    <w:p>
-      <w:pPr>
-        <w:pStyle w:val="ListParagraph"/>
+      <w:r>
+        <w:lastRenderedPageBreak/>
+        <w:t>When the whale in the status bar stays steady, Docker is up-and-running, and accessible from any terminal window.</w:t>
+      </w:r>
+    </w:p>
+    <w:p/>
+    <w:p>
+      <w:pPr>
         <w:rPr>
           <w:rFonts w:asciiTheme="majorBidi" w:hAnsiTheme="majorBidi" w:cstheme="majorBidi"/>
           <w:szCs w:val="28"/>
@@ -2460,10 +2357,10 @@
           <w:noProof/>
         </w:rPr>
         <w:drawing>
-          <wp:inline distT="0" distB="0" distL="0" distR="0" wp14:anchorId="70ACDFED" wp14:editId="3317837B">
-            <wp:extent cx="2352675" cy="2038350"/>
-            <wp:effectExtent l="0" t="0" r="9525" b="0"/>
-            <wp:docPr id="7" name="Picture 7"/>
+          <wp:inline distT="0" distB="0" distL="0" distR="0" wp14:anchorId="56ADA1A6" wp14:editId="5E1F4527">
+            <wp:extent cx="2390775" cy="371475"/>
+            <wp:effectExtent l="0" t="0" r="9525" b="9525"/>
+            <wp:docPr id="6" name="Picture 6"/>
             <wp:cNvGraphicFramePr>
               <a:graphicFrameLocks xmlns:a="http://schemas.openxmlformats.org/drawingml/2006/main" noChangeAspect="1"/>
             </wp:cNvGraphicFramePr>
@@ -2483,6 +2380,84 @@
                   <pic:spPr>
                     <a:xfrm>
                       <a:off x="0" y="0"/>
+                      <a:ext cx="2390775" cy="371475"/>
+                    </a:xfrm>
+                    <a:prstGeom prst="rect">
+                      <a:avLst/>
+                    </a:prstGeom>
+                  </pic:spPr>
+                </pic:pic>
+              </a:graphicData>
+            </a:graphic>
+          </wp:inline>
+        </w:drawing>
+      </w:r>
+    </w:p>
+    <w:p>
+      <w:pPr>
+        <w:rPr>
+          <w:rFonts w:asciiTheme="majorBidi" w:hAnsiTheme="majorBidi" w:cstheme="majorBidi"/>
+          <w:szCs w:val="28"/>
+        </w:rPr>
+      </w:pPr>
+    </w:p>
+    <w:p>
+      <w:pPr>
+        <w:pStyle w:val="ListParagraph"/>
+        <w:numPr>
+          <w:ilvl w:val="0"/>
+          <w:numId w:val="2"/>
+        </w:numPr>
+        <w:rPr>
+          <w:rFonts w:asciiTheme="majorBidi" w:hAnsiTheme="majorBidi" w:cstheme="majorBidi"/>
+          <w:szCs w:val="28"/>
+        </w:rPr>
+      </w:pPr>
+      <w:r>
+        <w:t>Open the Docker Desktop for Windows menu by right-clicking the Docker icon in the Notifications area (or System tray):</w:t>
+      </w:r>
+    </w:p>
+    <w:p>
+      <w:pPr>
+        <w:pStyle w:val="ListParagraph"/>
+      </w:pPr>
+    </w:p>
+    <w:p>
+      <w:pPr>
+        <w:pStyle w:val="ListParagraph"/>
+        <w:rPr>
+          <w:rFonts w:asciiTheme="majorBidi" w:hAnsiTheme="majorBidi" w:cstheme="majorBidi"/>
+          <w:szCs w:val="28"/>
+        </w:rPr>
+      </w:pPr>
+      <w:r>
+        <w:rPr>
+          <w:noProof/>
+        </w:rPr>
+        <w:drawing>
+          <wp:inline distT="0" distB="0" distL="0" distR="0" wp14:anchorId="70ACDFED" wp14:editId="3317837B">
+            <wp:extent cx="2352675" cy="2038350"/>
+            <wp:effectExtent l="0" t="0" r="9525" b="0"/>
+            <wp:docPr id="7" name="Picture 7"/>
+            <wp:cNvGraphicFramePr>
+              <a:graphicFrameLocks xmlns:a="http://schemas.openxmlformats.org/drawingml/2006/main" noChangeAspect="1"/>
+            </wp:cNvGraphicFramePr>
+            <a:graphic xmlns:a="http://schemas.openxmlformats.org/drawingml/2006/main">
+              <a:graphicData uri="http://schemas.openxmlformats.org/drawingml/2006/picture">
+                <pic:pic xmlns:pic="http://schemas.openxmlformats.org/drawingml/2006/picture">
+                  <pic:nvPicPr>
+                    <pic:cNvPr id="1" name=""/>
+                    <pic:cNvPicPr/>
+                  </pic:nvPicPr>
+                  <pic:blipFill>
+                    <a:blip r:embed="rId23"/>
+                    <a:stretch>
+                      <a:fillRect/>
+                    </a:stretch>
+                  </pic:blipFill>
+                  <pic:spPr>
+                    <a:xfrm>
+                      <a:off x="0" y="0"/>
                       <a:ext cx="2352675" cy="2038350"/>
                     </a:xfrm>
                     <a:prstGeom prst="rect">
@@ -2567,7 +2542,7 @@
                     </pic:cNvPicPr>
                   </pic:nvPicPr>
                   <pic:blipFill>
-                    <a:blip r:embed="rId23">
+                    <a:blip r:embed="rId24">
                       <a:extLst>
                         <a:ext uri="{28A0092B-C50C-407E-A947-70E740481C1C}">
                           <a14:useLocalDpi xmlns:a14="http://schemas.microsoft.com/office/drawing/2010/main" val="0"/>
@@ -2664,7 +2639,7 @@
       <w:r>
         <w:t xml:space="preserve">See </w:t>
       </w:r>
-      <w:hyperlink r:id="rId24" w:anchor="docker-settings-dialog" w:history="1">
+      <w:hyperlink r:id="rId25" w:anchor="docker-settings-dialog" w:history="1">
         <w:r>
           <w:rPr>
             <w:rStyle w:val="Hyperlink"/>
@@ -2731,7 +2706,7 @@
                     </pic:cNvPicPr>
                   </pic:nvPicPr>
                   <pic:blipFill>
-                    <a:blip r:embed="rId25">
+                    <a:blip r:embed="rId26">
                       <a:extLst>
                         <a:ext uri="{28A0092B-C50C-407E-A947-70E740481C1C}">
                           <a14:useLocalDpi xmlns:a14="http://schemas.microsoft.com/office/drawing/2010/main" val="0"/>
@@ -2807,7 +2782,7 @@
         </w:rPr>
         <w:t xml:space="preserve"> documentation: Microsoft documentation on </w:t>
       </w:r>
-      <w:hyperlink r:id="rId26" w:history="1">
+      <w:hyperlink r:id="rId27" w:history="1">
         <w:r>
           <w:rPr>
             <w:rStyle w:val="Hyperlink"/>
@@ -2856,7 +2831,7 @@
         </w:rPr>
         <w:t xml:space="preserve">See </w:t>
       </w:r>
-      <w:hyperlink r:id="rId27" w:anchor="limitations-of-windows-containers-for-localhost-and-published-ports" w:history="1">
+      <w:hyperlink r:id="rId28" w:anchor="limitations-of-windows-containers-for-localhost-and-published-ports" w:history="1">
         <w:r>
           <w:rPr>
             <w:rStyle w:val="Hyperlink"/>
@@ -3213,7 +3188,7 @@
                     </pic:cNvPicPr>
                   </pic:nvPicPr>
                   <pic:blipFill>
-                    <a:blip r:embed="rId28">
+                    <a:blip r:embed="rId29">
                       <a:extLst>
                         <a:ext uri="{28A0092B-C50C-407E-A947-70E740481C1C}">
                           <a14:useLocalDpi xmlns:a14="http://schemas.microsoft.com/office/drawing/2010/main" val="0"/>
@@ -3269,7 +3244,7 @@
         </w:rPr>
         <w:t xml:space="preserve">Note: If you don’t have account on Docker Hub click on </w:t>
       </w:r>
-      <w:hyperlink r:id="rId29" w:history="1">
+      <w:hyperlink r:id="rId30" w:history="1">
         <w:r>
           <w:rPr>
             <w:rStyle w:val="Hyperlink"/>
@@ -3293,7 +3268,7 @@
         </w:rPr>
         <w:t xml:space="preserve"> See also </w:t>
       </w:r>
-      <w:hyperlink r:id="rId30" w:tgtFrame="_blank" w:history="1">
+      <w:hyperlink r:id="rId31" w:tgtFrame="_blank" w:history="1">
         <w:r>
           <w:rPr>
             <w:rStyle w:val="Hyperlink"/>
@@ -3406,7 +3381,7 @@
                     </pic:cNvPicPr>
                   </pic:nvPicPr>
                   <pic:blipFill>
-                    <a:blip r:embed="rId31">
+                    <a:blip r:embed="rId32">
                       <a:extLst>
                         <a:ext uri="{28A0092B-C50C-407E-A947-70E740481C1C}">
                           <a14:useLocalDpi xmlns:a14="http://schemas.microsoft.com/office/drawing/2010/main" val="0"/>
@@ -3450,7 +3425,7 @@
       <w:r>
         <w:t xml:space="preserve">See </w:t>
       </w:r>
-      <w:hyperlink r:id="rId32" w:anchor="docker-settings-dialog" w:history="1">
+      <w:hyperlink r:id="rId33" w:anchor="docker-settings-dialog" w:history="1">
         <w:r>
           <w:rPr>
             <w:rStyle w:val="Hyperlink"/>
@@ -3658,7 +3633,7 @@
       <w:r>
         <w:t xml:space="preserve">See </w:t>
       </w:r>
-      <w:hyperlink r:id="rId33" w:history="1">
+      <w:hyperlink r:id="rId34" w:history="1">
         <w:r>
           <w:rPr>
             <w:rStyle w:val="Hyperlink"/>
@@ -3671,7 +3646,7 @@
       <w:pPr>
         <w:pStyle w:val="ListParagraph"/>
       </w:pPr>
-      <w:hyperlink r:id="rId34" w:anchor="docker-settings-dialog" w:history="1">
+      <w:hyperlink r:id="rId35" w:anchor="docker-settings-dialog" w:history="1">
         <w:r>
           <w:rPr>
             <w:rStyle w:val="Hyperlink"/>
@@ -3699,7 +3674,7 @@
         </w:rPr>
         <w:t xml:space="preserve">Share your local drives (volumes) with Docker Desktop for Windows, so that they are available to your </w:t>
       </w:r>
-      <w:hyperlink r:id="rId35" w:anchor="switch-between-windows-and-linux-containers" w:history="1">
+      <w:hyperlink r:id="rId36" w:anchor="switch-between-windows-and-linux-containers" w:history="1">
         <w:r>
           <w:rPr>
             <w:rStyle w:val="Hyperlink"/>
@@ -3748,7 +3723,7 @@
                     </pic:cNvPicPr>
                   </pic:nvPicPr>
                   <pic:blipFill>
-                    <a:blip r:embed="rId36">
+                    <a:blip r:embed="rId37">
                       <a:extLst>
                         <a:ext uri="{28A0092B-C50C-407E-A947-70E740481C1C}">
                           <a14:useLocalDpi xmlns:a14="http://schemas.microsoft.com/office/drawing/2010/main" val="0"/>
@@ -3901,7 +3876,7 @@
                     <pic:cNvPicPr/>
                   </pic:nvPicPr>
                   <pic:blipFill>
-                    <a:blip r:embed="rId37"/>
+                    <a:blip r:embed="rId38"/>
                     <a:stretch>
                       <a:fillRect/>
                     </a:stretch>
@@ -4046,7 +4021,7 @@
         </w:rPr>
         <w:t xml:space="preserve">Shared drives are only required for mounting volumes in </w:t>
       </w:r>
-      <w:hyperlink r:id="rId38" w:anchor="switch-between-windows-and-linux-containers" w:history="1">
+      <w:hyperlink r:id="rId39" w:anchor="switch-between-windows-and-linux-containers" w:history="1">
         <w:r>
           <w:rPr>
             <w:rStyle w:val="Hyperlink"/>
@@ -4110,7 +4085,7 @@
         </w:rPr>
         <w:t xml:space="preserve"> you may need to enable shared drives. See </w:t>
       </w:r>
-      <w:hyperlink r:id="rId39" w:anchor="volume-mounting-requires-shared-drives-for-linux-containers" w:history="1">
+      <w:hyperlink r:id="rId40" w:anchor="volume-mounting-requires-shared-drives-for-linux-containers" w:history="1">
         <w:r>
           <w:rPr>
             <w:rStyle w:val="Hyperlink"/>
@@ -4161,7 +4136,7 @@
         <w:lastRenderedPageBreak/>
         <w:t xml:space="preserve">Docker Desktop for Windows sets permissions to read/write/execute for users, groups and others </w:t>
       </w:r>
-      <w:hyperlink r:id="rId40" w:history="1">
+      <w:hyperlink r:id="rId41" w:history="1">
         <w:r>
           <w:rPr>
             <w:rStyle w:val="Hyperlink"/>
@@ -4190,7 +4165,7 @@
         </w:rPr>
         <w:t xml:space="preserve">. This is not configurable. See </w:t>
       </w:r>
-      <w:hyperlink r:id="rId41" w:anchor="permissions-errors-on-data-directories-for-shared-volumes" w:history="1">
+      <w:hyperlink r:id="rId42" w:anchor="permissions-errors-on-data-directories-for-shared-volumes" w:history="1">
         <w:r>
           <w:rPr>
             <w:rStyle w:val="Hyperlink"/>
@@ -4235,7 +4210,7 @@
         </w:rPr>
         <w:t xml:space="preserve">Ensure the domain user has access to shared drives, as described in </w:t>
       </w:r>
-      <w:hyperlink r:id="rId42" w:anchor="verify-domain-user-has-permissions-for-shared-drives-volumes" w:history="1">
+      <w:hyperlink r:id="rId43" w:anchor="verify-domain-user-has-permissions-for-shared-drives-volumes" w:history="1">
         <w:r>
           <w:rPr>
             <w:rStyle w:val="Hyperlink"/>
@@ -4397,7 +4372,7 @@
         <w:br/>
         <w:t xml:space="preserve">See </w:t>
       </w:r>
-      <w:hyperlink r:id="rId43" w:anchor="docker-settings-dialog" w:history="1">
+      <w:hyperlink r:id="rId44" w:anchor="docker-settings-dialog" w:history="1">
         <w:r>
           <w:rPr>
             <w:rStyle w:val="Hyperlink"/>
@@ -4444,7 +4419,7 @@
                     <pic:cNvPicPr/>
                   </pic:nvPicPr>
                   <pic:blipFill>
-                    <a:blip r:embed="rId44"/>
+                    <a:blip r:embed="rId45"/>
                     <a:stretch>
                       <a:fillRect/>
                     </a:stretch>
@@ -4618,7 +4593,7 @@
         </w:rPr>
         <w:t xml:space="preserve">See </w:t>
       </w:r>
-      <w:hyperlink r:id="rId45" w:anchor="docker-settings-dialog" w:history="1">
+      <w:hyperlink r:id="rId46" w:anchor="docker-settings-dialog" w:history="1">
         <w:r>
           <w:rPr>
             <w:rStyle w:val="Hyperlink"/>
@@ -4653,7 +4628,7 @@
                     <pic:cNvPicPr/>
                   </pic:nvPicPr>
                   <pic:blipFill>
-                    <a:blip r:embed="rId46"/>
+                    <a:blip r:embed="rId47"/>
                     <a:stretch>
                       <a:fillRect/>
                     </a:stretch>
@@ -4792,7 +4767,7 @@
         </w:rPr>
         <w:t xml:space="preserve">See </w:t>
       </w:r>
-      <w:hyperlink r:id="rId47" w:anchor="docker-settings-dialog" w:history="1">
+      <w:hyperlink r:id="rId48" w:anchor="docker-settings-dialog" w:history="1">
         <w:r>
           <w:rPr>
             <w:rStyle w:val="Hyperlink"/>
@@ -4866,7 +4841,7 @@
                     <pic:cNvPicPr/>
                   </pic:nvPicPr>
                   <pic:blipFill>
-                    <a:blip r:embed="rId48"/>
+                    <a:blip r:embed="rId49"/>
                     <a:stretch>
                       <a:fillRect/>
                     </a:stretch>
@@ -4940,7 +4915,7 @@
         </w:rPr>
         <w:t xml:space="preserve">See </w:t>
       </w:r>
-      <w:hyperlink r:id="rId49" w:anchor="docker-settings-dialog" w:history="1">
+      <w:hyperlink r:id="rId50" w:anchor="docker-settings-dialog" w:history="1">
         <w:r>
           <w:rPr>
             <w:rStyle w:val="Hyperlink"/>
@@ -5011,7 +4986,7 @@
                     <pic:cNvPicPr/>
                   </pic:nvPicPr>
                   <pic:blipFill>
-                    <a:blip r:embed="rId50"/>
+                    <a:blip r:embed="rId51"/>
                     <a:stretch>
                       <a:fillRect/>
                     </a:stretch>
@@ -5069,7 +5044,7 @@
       <w:r>
         <w:t xml:space="preserve"> daemon settings provide the original option to directly edit the JSON configuration file for the </w:t>
       </w:r>
-      <w:hyperlink r:id="rId51" w:history="1">
+      <w:hyperlink r:id="rId52" w:history="1">
         <w:r>
           <w:rPr>
             <w:rStyle w:val="Hyperlink"/>
@@ -5088,7 +5063,7 @@
       <w:r>
         <w:t xml:space="preserve">See </w:t>
       </w:r>
-      <w:hyperlink r:id="rId52" w:history="1">
+      <w:hyperlink r:id="rId53" w:history="1">
         <w:r>
           <w:rPr>
             <w:rStyle w:val="Hyperlink"/>
@@ -5147,7 +5122,7 @@
         <w:lastRenderedPageBreak/>
         <w:t xml:space="preserve">enabled, described in the </w:t>
       </w:r>
-      <w:hyperlink r:id="rId53" w:history="1">
+      <w:hyperlink r:id="rId54" w:history="1">
         <w:r>
           <w:rPr>
             <w:rStyle w:val="Hyperlink"/>
@@ -5223,7 +5198,7 @@
         </w:rPr>
         <w:t xml:space="preserve">Normally, you store public or private images in </w:t>
       </w:r>
-      <w:hyperlink r:id="rId54" w:history="1">
+      <w:hyperlink r:id="rId55" w:history="1">
         <w:r>
           <w:rPr>
             <w:rStyle w:val="Hyperlink"/>
@@ -5240,7 +5215,7 @@
         </w:rPr>
         <w:t xml:space="preserve"> and </w:t>
       </w:r>
-      <w:hyperlink r:id="rId55" w:history="1">
+      <w:hyperlink r:id="rId56" w:history="1">
         <w:r>
           <w:rPr>
             <w:rStyle w:val="Hyperlink"/>
@@ -5257,7 +5232,7 @@
         </w:rPr>
         <w:t xml:space="preserve">. Here, you can use Docker to set up your own insecure </w:t>
       </w:r>
-      <w:hyperlink r:id="rId56" w:history="1">
+      <w:hyperlink r:id="rId57" w:history="1">
         <w:r>
           <w:rPr>
             <w:rStyle w:val="Hyperlink"/>
@@ -5331,7 +5306,7 @@
         </w:rPr>
         <w:t xml:space="preserve">See </w:t>
       </w:r>
-      <w:hyperlink r:id="rId57" w:anchor="docker-settings-dialog" w:history="1">
+      <w:hyperlink r:id="rId58" w:anchor="docker-settings-dialog" w:history="1">
         <w:r>
           <w:rPr>
             <w:rStyle w:val="Hyperlink"/>
@@ -5363,129 +5338,6 @@
             <wp:extent cx="5490210" cy="3774440"/>
             <wp:effectExtent l="0" t="0" r="0" b="0"/>
             <wp:docPr id="25" name="Picture 25"/>
-            <wp:cNvGraphicFramePr>
-              <a:graphicFrameLocks xmlns:a="http://schemas.openxmlformats.org/drawingml/2006/main" noChangeAspect="1"/>
-            </wp:cNvGraphicFramePr>
-            <a:graphic xmlns:a="http://schemas.openxmlformats.org/drawingml/2006/main">
-              <a:graphicData uri="http://schemas.openxmlformats.org/drawingml/2006/picture">
-                <pic:pic xmlns:pic="http://schemas.openxmlformats.org/drawingml/2006/picture">
-                  <pic:nvPicPr>
-                    <pic:cNvPr id="1" name=""/>
-                    <pic:cNvPicPr/>
-                  </pic:nvPicPr>
-                  <pic:blipFill>
-                    <a:blip r:embed="rId58"/>
-                    <a:stretch>
-                      <a:fillRect/>
-                    </a:stretch>
-                  </pic:blipFill>
-                  <pic:spPr>
-                    <a:xfrm>
-                      <a:off x="0" y="0"/>
-                      <a:ext cx="5490210" cy="3774440"/>
-                    </a:xfrm>
-                    <a:prstGeom prst="rect">
-                      <a:avLst/>
-                    </a:prstGeom>
-                  </pic:spPr>
-                </pic:pic>
-              </a:graphicData>
-            </a:graphic>
-          </wp:inline>
-        </w:drawing>
-      </w:r>
-    </w:p>
-    <w:p>
-      <w:pPr>
-        <w:ind w:left="720"/>
-      </w:pPr>
-      <w:r>
-        <w:t xml:space="preserve">The Kubernetes client command, </w:t>
-      </w:r>
-      <w:proofErr w:type="spellStart"/>
-      <w:r>
-        <w:rPr>
-          <w:rStyle w:val="HTMLCode"/>
-          <w:rFonts w:eastAsiaTheme="minorHAnsi"/>
-        </w:rPr>
-        <w:t>kubectl</w:t>
-      </w:r>
-      <w:proofErr w:type="spellEnd"/>
-      <w:r>
-        <w:t>, is included and configured to connect to the local Kubernetes server.</w:t>
-      </w:r>
-    </w:p>
-    <w:p>
-      <w:pPr>
-        <w:pStyle w:val="ListParagraph"/>
-        <w:numPr>
-          <w:ilvl w:val="0"/>
-          <w:numId w:val="4"/>
-        </w:numPr>
-      </w:pPr>
-      <w:r>
-        <w:t xml:space="preserve">On </w:t>
-      </w:r>
-      <w:r>
-        <w:rPr>
-          <w:b/>
-          <w:bCs/>
-        </w:rPr>
-        <w:t xml:space="preserve">Reset </w:t>
-      </w:r>
-      <w:r>
-        <w:rPr>
-          <w:szCs w:val="28"/>
-        </w:rPr>
-        <w:t>tab of the Settings dialog</w:t>
-      </w:r>
-      <w:r>
-        <w:rPr>
-          <w:b/>
-          <w:bCs/>
-        </w:rPr>
-        <w:t>.</w:t>
-      </w:r>
-      <w:r>
-        <w:t xml:space="preserve"> </w:t>
-      </w:r>
-    </w:p>
-    <w:p>
-      <w:pPr>
-        <w:pStyle w:val="ListParagraph"/>
-      </w:pPr>
-    </w:p>
-    <w:p>
-      <w:pPr>
-        <w:pStyle w:val="ListParagraph"/>
-      </w:pPr>
-      <w:r>
-        <w:t>On the Reset tab, you can restart Docker or reset its configuration.</w:t>
-      </w:r>
-    </w:p>
-    <w:p>
-      <w:pPr>
-        <w:pStyle w:val="ListParagraph"/>
-      </w:pPr>
-    </w:p>
-    <w:p>
-      <w:pPr>
-        <w:pStyle w:val="ListParagraph"/>
-        <w:rPr>
-          <w:b/>
-          <w:bCs/>
-        </w:rPr>
-      </w:pPr>
-      <w:r>
-        <w:rPr>
-          <w:noProof/>
-        </w:rPr>
-        <w:lastRenderedPageBreak/>
-        <w:drawing>
-          <wp:inline distT="0" distB="0" distL="0" distR="0" wp14:anchorId="7475B707" wp14:editId="62FB8C64">
-            <wp:extent cx="5490210" cy="3768090"/>
-            <wp:effectExtent l="0" t="0" r="0" b="3810"/>
-            <wp:docPr id="27" name="Picture 27"/>
             <wp:cNvGraphicFramePr>
               <a:graphicFrameLocks xmlns:a="http://schemas.openxmlformats.org/drawingml/2006/main" noChangeAspect="1"/>
             </wp:cNvGraphicFramePr>
@@ -5505,6 +5357,129 @@
                   <pic:spPr>
                     <a:xfrm>
                       <a:off x="0" y="0"/>
+                      <a:ext cx="5490210" cy="3774440"/>
+                    </a:xfrm>
+                    <a:prstGeom prst="rect">
+                      <a:avLst/>
+                    </a:prstGeom>
+                  </pic:spPr>
+                </pic:pic>
+              </a:graphicData>
+            </a:graphic>
+          </wp:inline>
+        </w:drawing>
+      </w:r>
+    </w:p>
+    <w:p>
+      <w:pPr>
+        <w:ind w:left="720"/>
+      </w:pPr>
+      <w:r>
+        <w:t xml:space="preserve">The Kubernetes client command, </w:t>
+      </w:r>
+      <w:proofErr w:type="spellStart"/>
+      <w:r>
+        <w:rPr>
+          <w:rStyle w:val="HTMLCode"/>
+          <w:rFonts w:eastAsiaTheme="minorHAnsi"/>
+        </w:rPr>
+        <w:t>kubectl</w:t>
+      </w:r>
+      <w:proofErr w:type="spellEnd"/>
+      <w:r>
+        <w:t>, is included and configured to connect to the local Kubernetes server.</w:t>
+      </w:r>
+    </w:p>
+    <w:p>
+      <w:pPr>
+        <w:pStyle w:val="ListParagraph"/>
+        <w:numPr>
+          <w:ilvl w:val="0"/>
+          <w:numId w:val="4"/>
+        </w:numPr>
+      </w:pPr>
+      <w:r>
+        <w:t xml:space="preserve">On </w:t>
+      </w:r>
+      <w:r>
+        <w:rPr>
+          <w:b/>
+          <w:bCs/>
+        </w:rPr>
+        <w:t xml:space="preserve">Reset </w:t>
+      </w:r>
+      <w:r>
+        <w:rPr>
+          <w:szCs w:val="28"/>
+        </w:rPr>
+        <w:t>tab of the Settings dialog</w:t>
+      </w:r>
+      <w:r>
+        <w:rPr>
+          <w:b/>
+          <w:bCs/>
+        </w:rPr>
+        <w:t>.</w:t>
+      </w:r>
+      <w:r>
+        <w:t xml:space="preserve"> </w:t>
+      </w:r>
+    </w:p>
+    <w:p>
+      <w:pPr>
+        <w:pStyle w:val="ListParagraph"/>
+      </w:pPr>
+    </w:p>
+    <w:p>
+      <w:pPr>
+        <w:pStyle w:val="ListParagraph"/>
+      </w:pPr>
+      <w:r>
+        <w:t>On the Reset tab, you can restart Docker or reset its configuration.</w:t>
+      </w:r>
+    </w:p>
+    <w:p>
+      <w:pPr>
+        <w:pStyle w:val="ListParagraph"/>
+      </w:pPr>
+    </w:p>
+    <w:p>
+      <w:pPr>
+        <w:pStyle w:val="ListParagraph"/>
+        <w:rPr>
+          <w:b/>
+          <w:bCs/>
+        </w:rPr>
+      </w:pPr>
+      <w:r>
+        <w:rPr>
+          <w:noProof/>
+        </w:rPr>
+        <w:lastRenderedPageBreak/>
+        <w:drawing>
+          <wp:inline distT="0" distB="0" distL="0" distR="0" wp14:anchorId="7475B707" wp14:editId="62FB8C64">
+            <wp:extent cx="5490210" cy="3768090"/>
+            <wp:effectExtent l="0" t="0" r="0" b="3810"/>
+            <wp:docPr id="27" name="Picture 27"/>
+            <wp:cNvGraphicFramePr>
+              <a:graphicFrameLocks xmlns:a="http://schemas.openxmlformats.org/drawingml/2006/main" noChangeAspect="1"/>
+            </wp:cNvGraphicFramePr>
+            <a:graphic xmlns:a="http://schemas.openxmlformats.org/drawingml/2006/main">
+              <a:graphicData uri="http://schemas.openxmlformats.org/drawingml/2006/picture">
+                <pic:pic xmlns:pic="http://schemas.openxmlformats.org/drawingml/2006/picture">
+                  <pic:nvPicPr>
+                    <pic:cNvPr id="1" name=""/>
+                    <pic:cNvPicPr/>
+                  </pic:nvPicPr>
+                  <pic:blipFill>
+                    <a:blip r:embed="rId60"/>
+                    <a:stretch>
+                      <a:fillRect/>
+                    </a:stretch>
+                  </pic:blipFill>
+                  <pic:spPr>
+                    <a:xfrm>
+                      <a:off x="0" y="0"/>
                       <a:ext cx="5490210" cy="3768090"/>
                     </a:xfrm>
                     <a:prstGeom prst="rect">
@@ -5606,7 +5581,7 @@
         </w:rPr>
         <w:t xml:space="preserve">See </w:t>
       </w:r>
-      <w:hyperlink r:id="rId60" w:anchor="docker-settings-dialog" w:history="1">
+      <w:hyperlink r:id="rId61" w:anchor="docker-settings-dialog" w:history="1">
         <w:r>
           <w:rPr>
             <w:rStyle w:val="Hyperlink"/>
@@ -5669,7 +5644,7 @@
                     <pic:cNvPicPr/>
                   </pic:nvPicPr>
                   <pic:blipFill>
-                    <a:blip r:embed="rId61"/>
+                    <a:blip r:embed="rId62"/>
                     <a:stretch>
                       <a:fillRect/>
                     </a:stretch>
@@ -5775,7 +5750,7 @@
         </w:rPr>
         <w:t xml:space="preserve"> For more details see </w:t>
       </w:r>
-      <w:hyperlink r:id="rId62" w:history="1">
+      <w:hyperlink r:id="rId63" w:history="1">
         <w:r>
           <w:rPr>
             <w:rStyle w:val="Hyperlink"/>
@@ -5835,7 +5810,7 @@
         </w:rPr>
         <w:t xml:space="preserve">If you have ESET installed see </w:t>
       </w:r>
-      <w:hyperlink r:id="rId63" w:anchor="42955491" w:history="1">
+      <w:hyperlink r:id="rId64" w:anchor="42955491" w:history="1">
         <w:r>
           <w:rPr>
             <w:rStyle w:val="Hyperlink"/>
@@ -5932,7 +5907,7 @@
       <w:r>
         <w:t xml:space="preserve"> See, for example </w:t>
       </w:r>
-      <w:hyperlink r:id="rId64" w:history="1">
+      <w:hyperlink r:id="rId65" w:history="1">
         <w:r>
           <w:rPr>
             <w:rStyle w:val="Hyperlink"/>
@@ -5968,7 +5943,7 @@
         <w:br/>
         <w:t xml:space="preserve">See </w:t>
       </w:r>
-      <w:hyperlink r:id="rId65" w:anchor="docker-settings-dialog" w:history="1">
+      <w:hyperlink r:id="rId66" w:anchor="docker-settings-dialog" w:history="1">
         <w:r>
           <w:rPr>
             <w:rStyle w:val="Hyperlink"/>
@@ -6188,7 +6163,7 @@
       <w:r>
         <w:t xml:space="preserve">Pull the </w:t>
       </w:r>
-      <w:hyperlink r:id="rId66" w:history="1">
+      <w:hyperlink r:id="rId67" w:history="1">
         <w:r>
           <w:rPr>
             <w:rStyle w:val="Hyperlink"/>
@@ -6512,7 +6487,7 @@
         <w:br/>
         <w:t xml:space="preserve">See </w:t>
       </w:r>
-      <w:hyperlink r:id="rId67" w:anchor="docker-settings-dialog" w:history="1">
+      <w:hyperlink r:id="rId68" w:anchor="docker-settings-dialog" w:history="1">
         <w:r>
           <w:rPr>
             <w:rStyle w:val="Hyperlink"/>
@@ -6736,7 +6711,7 @@
       <w:r>
         <w:t xml:space="preserve">Pull an image of the </w:t>
       </w:r>
-      <w:hyperlink r:id="rId68" w:history="1">
+      <w:hyperlink r:id="rId69" w:history="1">
         <w:r>
           <w:rPr>
             <w:rStyle w:val="Hyperlink"/>
@@ -7284,7 +7259,7 @@
         </w:rPr>
         <w:t xml:space="preserve">See </w:t>
       </w:r>
-      <w:hyperlink r:id="rId69" w:history="1">
+      <w:hyperlink r:id="rId70" w:history="1">
         <w:r>
           <w:rPr>
             <w:rStyle w:val="Hyperlink"/>
@@ -8131,7 +8106,7 @@
         <w:br/>
         <w:t xml:space="preserve">See </w:t>
       </w:r>
-      <w:hyperlink r:id="rId70" w:history="1">
+      <w:hyperlink r:id="rId71" w:history="1">
         <w:r>
           <w:rPr>
             <w:rStyle w:val="Hyperlink"/>
@@ -9095,7 +9070,7 @@
         <w:br/>
         <w:t xml:space="preserve">See </w:t>
       </w:r>
-      <w:hyperlink r:id="rId71" w:history="1">
+      <w:hyperlink r:id="rId72" w:history="1">
         <w:r>
           <w:rPr>
             <w:rStyle w:val="Hyperlink"/>
@@ -9169,7 +9144,7 @@
         </w:rPr>
         <w:t xml:space="preserve">Building on Simon Brady's brute force method </w:t>
       </w:r>
-      <w:hyperlink r:id="rId72" w:history="1">
+      <w:hyperlink r:id="rId73" w:history="1">
         <w:r>
           <w:rPr>
             <w:rStyle w:val="Hyperlink"/>
@@ -9993,7 +9968,7 @@
         </w:rPr>
         <w:t xml:space="preserve">See </w:t>
       </w:r>
-      <w:hyperlink r:id="rId73" w:history="1">
+      <w:hyperlink r:id="rId74" w:history="1">
         <w:r>
           <w:rPr>
             <w:rStyle w:val="Hyperlink"/>
@@ -12762,7 +12737,7 @@
 </file>
 
 <file path=customXml/itemProps1.xml><?xml version="1.0" encoding="utf-8"?>
-<ds:datastoreItem xmlns:ds="http://schemas.openxmlformats.org/officeDocument/2006/customXml" ds:itemID="{B427D8C7-9815-4B89-B141-C1C5D5C77AF7}">
+<ds:datastoreItem xmlns:ds="http://schemas.openxmlformats.org/officeDocument/2006/customXml" ds:itemID="{7FA43E96-A4D5-46B2-9A67-F4957431EF44}">
   <ds:schemaRefs>
     <ds:schemaRef ds:uri="http://schemas.openxmlformats.org/officeDocument/2006/bibliography"/>
   </ds:schemaRefs>

</xml_diff>

<commit_message>
Experimental features on (for --squash flag).
</commit_message>
<xml_diff>
--- a/Docker/Windows/Docker on Windows.docx
+++ b/Docker/Windows/Docker on Windows.docx
@@ -302,21 +302,7 @@
                 <w:rStyle w:val="Hyperlink"/>
                 <w:noProof/>
               </w:rPr>
-              <w:t>Docker</w:t>
-            </w:r>
-            <w:r>
-              <w:rPr>
-                <w:rStyle w:val="Hyperlink"/>
-                <w:noProof/>
-              </w:rPr>
-              <w:t xml:space="preserve"> </w:t>
-            </w:r>
-            <w:r>
-              <w:rPr>
-                <w:rStyle w:val="Hyperlink"/>
-                <w:noProof/>
-              </w:rPr>
-              <w:t>Basics</w:t>
+              <w:t>Docker Basics</w:t>
             </w:r>
             <w:r>
               <w:rPr>
@@ -1384,23 +1370,7 @@
           <w:rFonts w:asciiTheme="majorBidi" w:eastAsia="Times New Roman" w:hAnsiTheme="majorBidi" w:cstheme="majorBidi"/>
           <w:szCs w:val="28"/>
         </w:rPr>
-        <w:t>Your BIOS can look like differently; you should find enable Virtualization Technology (</w:t>
-      </w:r>
-      <w:proofErr w:type="spellStart"/>
-      <w:r>
-        <w:rPr>
-          <w:rFonts w:asciiTheme="majorBidi" w:eastAsia="Times New Roman" w:hAnsiTheme="majorBidi" w:cstheme="majorBidi"/>
-          <w:szCs w:val="28"/>
-        </w:rPr>
-        <w:t>VTx</w:t>
-      </w:r>
-      <w:proofErr w:type="spellEnd"/>
-      <w:r>
-        <w:rPr>
-          <w:rFonts w:asciiTheme="majorBidi" w:eastAsia="Times New Roman" w:hAnsiTheme="majorBidi" w:cstheme="majorBidi"/>
-          <w:szCs w:val="28"/>
-        </w:rPr>
-        <w:t>). Look on Security menu.</w:t>
+        <w:t>Your BIOS can look like differently; you should find enable Virtualization Technology (VTx). Look on Security menu.</w:t>
       </w:r>
     </w:p>
     <w:p>
@@ -1697,8 +1667,6 @@
         <w:pStyle w:val="Heading1"/>
       </w:pPr>
       <w:bookmarkStart w:id="4" w:name="_Toc17617788"/>
-      <w:bookmarkStart w:id="5" w:name="_GoBack"/>
-      <w:bookmarkEnd w:id="5"/>
       <w:r>
         <w:t>Docker Basics</w:t>
       </w:r>
@@ -1719,15 +1687,7 @@
         </w:rPr>
       </w:pPr>
       <w:r>
-        <w:t xml:space="preserve">For </w:t>
-      </w:r>
-      <w:proofErr w:type="spellStart"/>
-      <w:r>
-        <w:t>tips&amp;tricks</w:t>
-      </w:r>
-      <w:proofErr w:type="spellEnd"/>
-      <w:r>
-        <w:t xml:space="preserve"> see separate document here </w:t>
+        <w:t xml:space="preserve">For tips&amp;tricks see separate document here </w:t>
       </w:r>
       <w:hyperlink r:id="rId12" w:history="1">
         <w:r>
@@ -1781,15 +1741,7 @@
       </w:pPr>
       <w:r>
         <w:lastRenderedPageBreak/>
-        <w:t>Docker ARG, ENV and .</w:t>
-      </w:r>
-      <w:proofErr w:type="spellStart"/>
-      <w:r>
-        <w:t>env</w:t>
-      </w:r>
-      <w:proofErr w:type="spellEnd"/>
-      <w:r>
-        <w:t xml:space="preserve"> - a Complete Guide</w:t>
+        <w:t>Docker ARG, ENV and .env - a Complete Guide</w:t>
       </w:r>
       <w:r>
         <w:t xml:space="preserve"> </w:t>
@@ -1915,15 +1867,7 @@
       </w:pPr>
       <w:r>
         <w:lastRenderedPageBreak/>
-        <w:t xml:space="preserve">A frequent </w:t>
-      </w:r>
-      <w:proofErr w:type="spellStart"/>
-      <w:r>
-        <w:t>gotcha</w:t>
-      </w:r>
-      <w:proofErr w:type="spellEnd"/>
-      <w:r>
-        <w:t xml:space="preserve">, if you’re new to Docker and not used to think about images and containers: if you try to set the value of an environment variable from </w:t>
+        <w:t xml:space="preserve">A frequent gotcha, if you’re new to Docker and not used to think about images and containers: if you try to set the value of an environment variable from </w:t>
       </w:r>
       <w:r>
         <w:rPr>
@@ -1992,35 +1936,38 @@
         <w:rPr>
           <w:rStyle w:val="HTMLCode"/>
         </w:rPr>
-        <w:t xml:space="preserve">ARG </w:t>
-      </w:r>
-      <w:proofErr w:type="spellStart"/>
-      <w:r>
-        <w:rPr>
-          <w:rStyle w:val="HTMLCode"/>
-        </w:rPr>
-        <w:t>buildtime_variable</w:t>
-      </w:r>
-      <w:proofErr w:type="spellEnd"/>
-      <w:r>
-        <w:rPr>
-          <w:rStyle w:val="HTMLCode"/>
-        </w:rPr>
-        <w:t>=</w:t>
-      </w:r>
-      <w:proofErr w:type="spellStart"/>
-      <w:r>
-        <w:rPr>
-          <w:rStyle w:val="HTMLCode"/>
+        <w:t>ARG buildtime_variable=default_value # &lt;- this one's new</w:t>
+      </w:r>
+    </w:p>
+    <w:p>
+      <w:pPr>
+        <w:pStyle w:val="HTMLPreformatted"/>
+        <w:rPr>
+          <w:rStyle w:val="HTMLCode"/>
+        </w:rPr>
+      </w:pPr>
+      <w:r>
+        <w:rPr>
+          <w:rStyle w:val="HTMLCode"/>
+        </w:rPr>
+        <w:t>ENV env_var_name=$buildtime_variable # we reference it directly</w:t>
+      </w:r>
+    </w:p>
+    <w:p>
+      <w:pPr>
+        <w:pStyle w:val="NormalWeb"/>
+      </w:pPr>
+      <w:r>
+        <w:t xml:space="preserve">Now, when you’re building your image you can override the </w:t>
+      </w:r>
+      <w:r>
+        <w:rPr>
+          <w:rStyle w:val="Emphasis"/>
         </w:rPr>
         <w:t>default_value</w:t>
       </w:r>
-      <w:proofErr w:type="spellEnd"/>
-      <w:r>
-        <w:rPr>
-          <w:rStyle w:val="HTMLCode"/>
-        </w:rPr>
-        <w:t xml:space="preserve"> # &lt;- this one's new</w:t>
+      <w:r>
+        <w:t xml:space="preserve"> of “buildtime_variable” any time you like:</w:t>
       </w:r>
     </w:p>
     <w:p>
@@ -2034,35 +1981,7 @@
         <w:rPr>
           <w:rStyle w:val="HTMLCode"/>
         </w:rPr>
-        <w:t xml:space="preserve">ENV </w:t>
-      </w:r>
-      <w:proofErr w:type="spellStart"/>
-      <w:r>
-        <w:rPr>
-          <w:rStyle w:val="HTMLCode"/>
-        </w:rPr>
-        <w:t>env_var_name</w:t>
-      </w:r>
-      <w:proofErr w:type="spellEnd"/>
-      <w:r>
-        <w:rPr>
-          <w:rStyle w:val="HTMLCode"/>
-        </w:rPr>
-        <w:t>=$</w:t>
-      </w:r>
-      <w:proofErr w:type="spellStart"/>
-      <w:r>
-        <w:rPr>
-          <w:rStyle w:val="HTMLCode"/>
-        </w:rPr>
-        <w:t>buildtime_variable</w:t>
-      </w:r>
-      <w:proofErr w:type="spellEnd"/>
-      <w:r>
-        <w:rPr>
-          <w:rStyle w:val="HTMLCode"/>
-        </w:rPr>
-        <w:t xml:space="preserve"> # we reference it directly</w:t>
+        <w:t>$ docker build --build-arg buildtime_variable=a_value # ... the rest of the build command is omitted</w:t>
       </w:r>
     </w:p>
     <w:p>
@@ -2070,145 +1989,16 @@
         <w:pStyle w:val="NormalWeb"/>
       </w:pPr>
       <w:r>
-        <w:t xml:space="preserve">Now, when you’re building your image you can override the </w:t>
-      </w:r>
-      <w:proofErr w:type="spellStart"/>
-      <w:r>
-        <w:rPr>
-          <w:rStyle w:val="Emphasis"/>
-        </w:rPr>
-        <w:t>default_value</w:t>
-      </w:r>
-      <w:proofErr w:type="spellEnd"/>
-      <w:r>
-        <w:t xml:space="preserve"> of “</w:t>
-      </w:r>
-      <w:proofErr w:type="spellStart"/>
-      <w:r>
-        <w:t>buildtime_variable</w:t>
-      </w:r>
-      <w:proofErr w:type="spellEnd"/>
-      <w:r>
-        <w:t>” any time you like:</w:t>
-      </w:r>
-    </w:p>
-    <w:p>
-      <w:pPr>
-        <w:pStyle w:val="HTMLPreformatted"/>
-        <w:rPr>
-          <w:rStyle w:val="HTMLCode"/>
-        </w:rPr>
-      </w:pPr>
-      <w:r>
-        <w:rPr>
-          <w:rStyle w:val="HTMLCode"/>
-        </w:rPr>
-        <w:t xml:space="preserve">$ </w:t>
-      </w:r>
-      <w:proofErr w:type="spellStart"/>
-      <w:r>
-        <w:rPr>
-          <w:rStyle w:val="HTMLCode"/>
-        </w:rPr>
-        <w:t>docker</w:t>
-      </w:r>
-      <w:proofErr w:type="spellEnd"/>
-      <w:r>
-        <w:rPr>
-          <w:rStyle w:val="HTMLCode"/>
-        </w:rPr>
-        <w:t xml:space="preserve"> build --build-</w:t>
-      </w:r>
-      <w:proofErr w:type="spellStart"/>
-      <w:r>
-        <w:rPr>
-          <w:rStyle w:val="HTMLCode"/>
-        </w:rPr>
-        <w:t>arg</w:t>
-      </w:r>
-      <w:proofErr w:type="spellEnd"/>
-      <w:r>
-        <w:rPr>
-          <w:rStyle w:val="HTMLCode"/>
-        </w:rPr>
-        <w:t xml:space="preserve"> </w:t>
-      </w:r>
-      <w:proofErr w:type="spellStart"/>
-      <w:r>
-        <w:rPr>
-          <w:rStyle w:val="HTMLCode"/>
-        </w:rPr>
-        <w:t>buildtime_variable</w:t>
-      </w:r>
-      <w:proofErr w:type="spellEnd"/>
-      <w:r>
-        <w:rPr>
-          <w:rStyle w:val="HTMLCode"/>
-        </w:rPr>
-        <w:t>=</w:t>
-      </w:r>
-      <w:proofErr w:type="spellStart"/>
-      <w:r>
-        <w:rPr>
-          <w:rStyle w:val="HTMLCode"/>
-        </w:rPr>
-        <w:t>a_value</w:t>
-      </w:r>
-      <w:proofErr w:type="spellEnd"/>
-      <w:r>
-        <w:rPr>
-          <w:rStyle w:val="HTMLCode"/>
-        </w:rPr>
-        <w:t xml:space="preserve"> # ... the rest of the build command is omitted</w:t>
-      </w:r>
-    </w:p>
-    <w:p>
-      <w:pPr>
-        <w:pStyle w:val="NormalWeb"/>
-      </w:pPr>
-      <w:r>
         <w:t xml:space="preserve">You can change the value each time you run </w:t>
       </w:r>
-      <w:proofErr w:type="spellStart"/>
-      <w:r>
-        <w:rPr>
-          <w:rStyle w:val="HTMLCode"/>
-        </w:rPr>
-        <w:t>docker</w:t>
-      </w:r>
-      <w:proofErr w:type="spellEnd"/>
-      <w:r>
-        <w:rPr>
-          <w:rStyle w:val="HTMLCode"/>
-        </w:rPr>
-        <w:t xml:space="preserve"> build</w:t>
-      </w:r>
-      <w:r>
-        <w:t xml:space="preserve"> without editing the </w:t>
-      </w:r>
-      <w:proofErr w:type="spellStart"/>
-      <w:r>
-        <w:t>Dockerfile</w:t>
-      </w:r>
-      <w:proofErr w:type="spellEnd"/>
-      <w:r>
-        <w:t>. The ARG variable “</w:t>
-      </w:r>
-      <w:proofErr w:type="spellStart"/>
-      <w:r>
-        <w:t>buildtime_variable</w:t>
-      </w:r>
-      <w:proofErr w:type="spellEnd"/>
-      <w:r>
-        <w:t>” will be set to your dynamic value and the ENV variable “</w:t>
-      </w:r>
-      <w:proofErr w:type="spellStart"/>
-      <w:r>
-        <w:t>env_var_name</w:t>
-      </w:r>
-      <w:proofErr w:type="spellEnd"/>
-      <w:r>
-        <w:t>” will be set to the fresh ARG value.</w:t>
+      <w:r>
+        <w:rPr>
+          <w:rStyle w:val="HTMLCode"/>
+        </w:rPr>
+        <w:t>docker build</w:t>
+      </w:r>
+      <w:r>
+        <w:t xml:space="preserve"> without editing the Dockerfile. The ARG variable “buildtime_variable” will be set to your dynamic value and the ENV variable “env_var_name” will be set to the fresh ARG value.</w:t>
       </w:r>
     </w:p>
     <w:p>
@@ -2290,23 +2080,7 @@
           <w:rFonts w:asciiTheme="majorBidi" w:hAnsiTheme="majorBidi" w:cstheme="majorBidi"/>
           <w:szCs w:val="28"/>
         </w:rPr>
-        <w:t xml:space="preserve">For </w:t>
-      </w:r>
-      <w:proofErr w:type="spellStart"/>
-      <w:r>
-        <w:rPr>
-          <w:rFonts w:asciiTheme="majorBidi" w:hAnsiTheme="majorBidi" w:cstheme="majorBidi"/>
-          <w:szCs w:val="28"/>
-        </w:rPr>
-        <w:t>docker</w:t>
-      </w:r>
-      <w:proofErr w:type="spellEnd"/>
-      <w:r>
-        <w:rPr>
-          <w:rFonts w:asciiTheme="majorBidi" w:hAnsiTheme="majorBidi" w:cstheme="majorBidi"/>
-          <w:szCs w:val="28"/>
-        </w:rPr>
-        <w:t>-compose (</w:t>
+        <w:t>For docker-compose (</w:t>
       </w:r>
       <w:hyperlink r:id="rId20" w:history="1">
         <w:r>
@@ -2385,11 +2159,11 @@
       <w:pPr>
         <w:pStyle w:val="Heading1"/>
       </w:pPr>
-      <w:bookmarkStart w:id="6" w:name="_Toc17617789"/>
+      <w:bookmarkStart w:id="5" w:name="_Toc17617789"/>
       <w:r>
         <w:t>Installation</w:t>
       </w:r>
-      <w:bookmarkEnd w:id="6"/>
+      <w:bookmarkEnd w:id="5"/>
     </w:p>
     <w:p>
       <w:pPr>
@@ -2625,17 +2399,8 @@
           <w:rFonts w:asciiTheme="majorBidi" w:hAnsiTheme="majorBidi" w:cstheme="majorBidi"/>
           <w:szCs w:val="28"/>
         </w:rPr>
-        <w:t xml:space="preserve">This will install </w:t>
-      </w:r>
-      <w:proofErr w:type="spellStart"/>
-      <w:r>
-        <w:rPr>
-          <w:rFonts w:asciiTheme="majorBidi" w:hAnsiTheme="majorBidi" w:cstheme="majorBidi"/>
-          <w:szCs w:val="28"/>
-        </w:rPr>
-        <w:t>docker</w:t>
-      </w:r>
-      <w:proofErr w:type="spellEnd"/>
+        <w:t>This will install docker</w:t>
+      </w:r>
       <w:r>
         <w:rPr>
           <w:rFonts w:asciiTheme="majorBidi" w:hAnsiTheme="majorBidi" w:cstheme="majorBidi"/>
@@ -2643,21 +2408,12 @@
         </w:rPr>
         <w:t xml:space="preserve">, </w:t>
       </w:r>
-      <w:proofErr w:type="spellStart"/>
-      <w:r>
-        <w:rPr>
-          <w:rFonts w:asciiTheme="majorBidi" w:hAnsiTheme="majorBidi" w:cstheme="majorBidi"/>
-          <w:szCs w:val="28"/>
-        </w:rPr>
-        <w:t>docker</w:t>
-      </w:r>
-      <w:proofErr w:type="spellEnd"/>
-      <w:r>
-        <w:rPr>
-          <w:rFonts w:asciiTheme="majorBidi" w:hAnsiTheme="majorBidi" w:cstheme="majorBidi"/>
-          <w:szCs w:val="28"/>
-        </w:rPr>
-        <w:t>-compose</w:t>
+      <w:r>
+        <w:rPr>
+          <w:rFonts w:asciiTheme="majorBidi" w:hAnsiTheme="majorBidi" w:cstheme="majorBidi"/>
+          <w:szCs w:val="28"/>
+        </w:rPr>
+        <w:t>docker-compose</w:t>
       </w:r>
       <w:r>
         <w:rPr>
@@ -2691,23 +2447,7 @@
           <w:rFonts w:asciiTheme="majorBidi" w:hAnsiTheme="majorBidi" w:cstheme="majorBidi"/>
           <w:szCs w:val="28"/>
         </w:rPr>
-        <w:t xml:space="preserve">This documents focuses on </w:t>
-      </w:r>
-      <w:proofErr w:type="spellStart"/>
-      <w:r>
-        <w:rPr>
-          <w:rFonts w:asciiTheme="majorBidi" w:hAnsiTheme="majorBidi" w:cstheme="majorBidi"/>
-          <w:szCs w:val="28"/>
-        </w:rPr>
-        <w:t>docker</w:t>
-      </w:r>
-      <w:proofErr w:type="spellEnd"/>
-      <w:r>
-        <w:rPr>
-          <w:rFonts w:asciiTheme="majorBidi" w:hAnsiTheme="majorBidi" w:cstheme="majorBidi"/>
-          <w:szCs w:val="28"/>
-        </w:rPr>
-        <w:t xml:space="preserve"> only.</w:t>
+        <w:t>This documents focuses on docker only.</w:t>
       </w:r>
       <w:r>
         <w:rPr>
@@ -2744,34 +2484,34 @@
       <w:pPr>
         <w:pStyle w:val="Heading1"/>
       </w:pPr>
-      <w:bookmarkStart w:id="7" w:name="_Toc17617790"/>
+      <w:bookmarkStart w:id="6" w:name="_Toc17617790"/>
       <w:r>
         <w:t>Configure Docker Desktop for Windows</w:t>
       </w:r>
+      <w:bookmarkEnd w:id="6"/>
+    </w:p>
+    <w:p/>
+    <w:p>
+      <w:pPr>
+        <w:pStyle w:val="Heading2"/>
+        <w:rPr>
+          <w:rFonts w:asciiTheme="majorBidi" w:hAnsiTheme="majorBidi"/>
+          <w:sz w:val="28"/>
+          <w:szCs w:val="28"/>
+        </w:rPr>
+      </w:pPr>
+      <w:bookmarkStart w:id="7" w:name="_Firewall_rules_for"/>
+      <w:bookmarkStart w:id="8" w:name="_Toc17617791"/>
       <w:bookmarkEnd w:id="7"/>
-    </w:p>
-    <w:p/>
-    <w:p>
-      <w:pPr>
-        <w:pStyle w:val="Heading2"/>
+      <w:r>
         <w:rPr>
           <w:rFonts w:asciiTheme="majorBidi" w:hAnsiTheme="majorBidi"/>
           <w:sz w:val="28"/>
           <w:szCs w:val="28"/>
         </w:rPr>
-      </w:pPr>
-      <w:bookmarkStart w:id="8" w:name="_Firewall_rules_for"/>
-      <w:bookmarkStart w:id="9" w:name="_Toc17617791"/>
+        <w:t>Start Docker Desktop for Windows</w:t>
+      </w:r>
       <w:bookmarkEnd w:id="8"/>
-      <w:r>
-        <w:rPr>
-          <w:rFonts w:asciiTheme="majorBidi" w:hAnsiTheme="majorBidi"/>
-          <w:sz w:val="28"/>
-          <w:szCs w:val="28"/>
-        </w:rPr>
-        <w:t>Start Docker Desktop for Windows</w:t>
-      </w:r>
-      <w:bookmarkEnd w:id="9"/>
     </w:p>
     <w:p/>
     <w:p>
@@ -3137,18 +2877,18 @@
           <w:szCs w:val="28"/>
         </w:rPr>
       </w:pPr>
-      <w:bookmarkStart w:id="10" w:name="_Switch_between_Windows"/>
-      <w:bookmarkStart w:id="11" w:name="_Toc17617792"/>
+      <w:bookmarkStart w:id="9" w:name="_Switch_between_Windows"/>
+      <w:bookmarkStart w:id="10" w:name="_Toc17617792"/>
+      <w:bookmarkEnd w:id="9"/>
+      <w:r>
+        <w:rPr>
+          <w:rFonts w:asciiTheme="majorBidi" w:hAnsiTheme="majorBidi"/>
+          <w:sz w:val="28"/>
+          <w:szCs w:val="28"/>
+        </w:rPr>
+        <w:t>Switch between Windows and Linux containers</w:t>
+      </w:r>
       <w:bookmarkEnd w:id="10"/>
-      <w:r>
-        <w:rPr>
-          <w:rFonts w:asciiTheme="majorBidi" w:hAnsiTheme="majorBidi"/>
-          <w:sz w:val="28"/>
-          <w:szCs w:val="28"/>
-        </w:rPr>
-        <w:t>Switch between Windows and Linux containers</w:t>
-      </w:r>
-      <w:bookmarkEnd w:id="11"/>
     </w:p>
     <w:p>
       <w:pPr>
@@ -3624,14 +3364,14 @@
       <w:pPr>
         <w:pStyle w:val="Heading2"/>
       </w:pPr>
-      <w:bookmarkStart w:id="12" w:name="_Toc17617793"/>
+      <w:bookmarkStart w:id="11" w:name="_Toc17617793"/>
       <w:r>
         <w:t>Configuration</w:t>
       </w:r>
       <w:r>
         <w:t xml:space="preserve"> changes</w:t>
       </w:r>
-      <w:bookmarkEnd w:id="12"/>
+      <w:bookmarkEnd w:id="11"/>
     </w:p>
     <w:p/>
     <w:p>
@@ -4446,7 +4186,6 @@
         </w:rPr>
         <w:t xml:space="preserve">Permission for shared drives are tied to the credentials you provide here. If you run </w:t>
       </w:r>
-      <w:proofErr w:type="spellStart"/>
       <w:r>
         <w:rPr>
           <w:rStyle w:val="HTMLCode"/>
@@ -4456,7 +4195,6 @@
         </w:rPr>
         <w:t>docker</w:t>
       </w:r>
-      <w:proofErr w:type="spellEnd"/>
       <w:r>
         <w:rPr>
           <w:rFonts w:asciiTheme="majorBidi" w:hAnsiTheme="majorBidi" w:cstheme="majorBidi"/>
@@ -4587,19 +4325,8 @@
           <w:sz w:val="28"/>
           <w:szCs w:val="28"/>
         </w:rPr>
-        <w:t xml:space="preserve">cannot start </w:t>
-      </w:r>
-      <w:proofErr w:type="gramStart"/>
-      <w:r>
-        <w:rPr>
-          <w:rStyle w:val="HTMLCode"/>
-          <w:rFonts w:asciiTheme="majorBidi" w:hAnsiTheme="majorBidi" w:cstheme="majorBidi"/>
-          <w:sz w:val="28"/>
-          <w:szCs w:val="28"/>
-        </w:rPr>
-        <w:t>service</w:t>
-      </w:r>
-      <w:proofErr w:type="gramEnd"/>
+        <w:t>cannot start service</w:t>
+      </w:r>
       <w:r>
         <w:rPr>
           <w:rFonts w:asciiTheme="majorBidi" w:hAnsiTheme="majorBidi" w:cstheme="majorBidi"/>
@@ -4667,19 +4394,8 @@
             <w:sz w:val="28"/>
             <w:szCs w:val="28"/>
           </w:rPr>
-          <w:t xml:space="preserve">0777 or </w:t>
+          <w:t>0777 or a+rwx</w:t>
         </w:r>
-        <w:proofErr w:type="spellStart"/>
-        <w:r>
-          <w:rPr>
-            <w:rStyle w:val="Hyperlink"/>
-            <w:rFonts w:eastAsiaTheme="majorEastAsia"/>
-            <w:sz w:val="28"/>
-            <w:szCs w:val="28"/>
-          </w:rPr>
-          <w:t>a+rwx</w:t>
-        </w:r>
-        <w:proofErr w:type="spellEnd"/>
       </w:hyperlink>
       <w:r>
         <w:rPr>
@@ -4979,15 +4695,7 @@
         <w:t>default,</w:t>
       </w:r>
       <w:r>
-        <w:t xml:space="preserve"> images are stored in </w:t>
-      </w:r>
-      <w:proofErr w:type="spellStart"/>
-      <w:r>
-        <w:t>ProgramData</w:t>
-      </w:r>
-      <w:proofErr w:type="spellEnd"/>
-      <w:r>
-        <w:t>.</w:t>
+        <w:t xml:space="preserve"> images are stored in ProgramData.</w:t>
       </w:r>
     </w:p>
     <w:p>
@@ -5494,10 +5202,10 @@
           <w:noProof/>
         </w:rPr>
         <w:drawing>
-          <wp:inline distT="0" distB="0" distL="0" distR="0" wp14:anchorId="3B92AE80" wp14:editId="053D4948">
-            <wp:extent cx="5490210" cy="3803650"/>
-            <wp:effectExtent l="0" t="0" r="0" b="6350"/>
-            <wp:docPr id="24" name="Picture 24"/>
+          <wp:inline distT="0" distB="0" distL="0" distR="0" wp14:anchorId="17053102" wp14:editId="6E65B2C0">
+            <wp:extent cx="5490210" cy="3776980"/>
+            <wp:effectExtent l="0" t="0" r="0" b="0"/>
+            <wp:docPr id="10" name="Picture 10"/>
             <wp:cNvGraphicFramePr>
               <a:graphicFrameLocks xmlns:a="http://schemas.openxmlformats.org/drawingml/2006/main" noChangeAspect="1"/>
             </wp:cNvGraphicFramePr>
@@ -5517,7 +5225,7 @@
                   <pic:spPr>
                     <a:xfrm>
                       <a:off x="0" y="0"/>
-                      <a:ext cx="5490210" cy="3803650"/>
+                      <a:ext cx="5490210" cy="3776980"/>
                     </a:xfrm>
                     <a:prstGeom prst="rect">
                       <a:avLst/>
@@ -5680,6 +5388,23 @@
         </w:rPr>
         <w:t>Experimental features are not appropriate for production environments or workloads. They are meant to be sandbox experiments for new ideas. Some experimental features may become incorporated into upcoming stable releases, but others may be modified or pulled from subsequent Edge releases, and never released on Stable.</w:t>
       </w:r>
+      <w:r>
+        <w:rPr>
+          <w:sz w:val="28"/>
+          <w:szCs w:val="28"/>
+        </w:rPr>
+        <w:br/>
+      </w:r>
+      <w:r>
+        <w:rPr>
+          <w:sz w:val="28"/>
+          <w:szCs w:val="28"/>
+        </w:rPr>
+        <w:br/>
+        <w:t>Note: I enables checkbox with experimental features to be able to use –squash flag.</w:t>
+      </w:r>
+      <w:bookmarkStart w:id="12" w:name="_GoBack"/>
+      <w:bookmarkEnd w:id="12"/>
     </w:p>
     <w:p>
       <w:pPr>
@@ -5900,7 +5625,6 @@
       <w:r>
         <w:t xml:space="preserve">The Kubernetes client command, </w:t>
       </w:r>
-      <w:proofErr w:type="spellStart"/>
       <w:r>
         <w:rPr>
           <w:rStyle w:val="HTMLCode"/>
@@ -5908,7 +5632,6 @@
         </w:rPr>
         <w:t>kubectl</w:t>
       </w:r>
-      <w:proofErr w:type="spellEnd"/>
       <w:r>
         <w:t>, is included and configured to connect to the local Kubernetes server.</w:t>
       </w:r>
@@ -6369,21 +6092,12 @@
       <w:r>
         <w:t xml:space="preserve">All my examples are running from </w:t>
       </w:r>
-      <w:proofErr w:type="spellStart"/>
       <w:r>
         <w:rPr>
           <w:b/>
           <w:bCs/>
         </w:rPr>
-        <w:t>Git</w:t>
-      </w:r>
-      <w:proofErr w:type="spellEnd"/>
-      <w:r>
-        <w:rPr>
-          <w:b/>
-          <w:bCs/>
-        </w:rPr>
-        <w:t xml:space="preserve"> bash</w:t>
+        <w:t>Git bash</w:t>
       </w:r>
       <w:r>
         <w:t>.</w:t>
@@ -6396,15 +6110,7 @@
     </w:p>
     <w:p>
       <w:r>
-        <w:t xml:space="preserve">Using </w:t>
-      </w:r>
-      <w:proofErr w:type="spellStart"/>
-      <w:r>
-        <w:t>cmd</w:t>
-      </w:r>
-      <w:proofErr w:type="spellEnd"/>
-      <w:r>
-        <w:t xml:space="preserve">/command prompt or PowerShell, </w:t>
+        <w:t xml:space="preserve">Using cmd/command prompt or PowerShell, </w:t>
       </w:r>
       <w:r>
         <w:rPr>
@@ -6512,21 +6218,12 @@
       <w:r>
         <w:t xml:space="preserve">Open </w:t>
       </w:r>
-      <w:proofErr w:type="spellStart"/>
       <w:r>
         <w:rPr>
           <w:b/>
           <w:bCs/>
         </w:rPr>
-        <w:t>Git</w:t>
-      </w:r>
-      <w:proofErr w:type="spellEnd"/>
-      <w:r>
-        <w:rPr>
-          <w:b/>
-          <w:bCs/>
-        </w:rPr>
-        <w:t xml:space="preserve"> bash</w:t>
+        <w:t>Git bash</w:t>
       </w:r>
       <w:r>
         <w:rPr>
@@ -6547,21 +6244,12 @@
       <w:r>
         <w:t xml:space="preserve">Run </w:t>
       </w:r>
-      <w:proofErr w:type="spellStart"/>
       <w:r>
         <w:rPr>
           <w:rStyle w:val="HTMLCode"/>
           <w:rFonts w:eastAsiaTheme="minorHAnsi"/>
         </w:rPr>
-        <w:t>docker</w:t>
-      </w:r>
-      <w:proofErr w:type="spellEnd"/>
-      <w:r>
-        <w:rPr>
-          <w:rStyle w:val="HTMLCode"/>
-          <w:rFonts w:eastAsiaTheme="minorHAnsi"/>
-        </w:rPr>
-        <w:t xml:space="preserve"> --version</w:t>
+        <w:t>docker --version</w:t>
       </w:r>
       <w:r>
         <w:t xml:space="preserve"> to ensure that you have a supported version of Docker:</w:t>
@@ -6586,23 +6274,13 @@
           <w:szCs w:val="28"/>
         </w:rPr>
       </w:pPr>
-      <w:proofErr w:type="spellStart"/>
-      <w:r>
-        <w:rPr>
-          <w:rStyle w:val="HTMLCode"/>
-          <w:sz w:val="28"/>
-          <w:szCs w:val="28"/>
-        </w:rPr>
-        <w:t>docker</w:t>
-      </w:r>
-      <w:proofErr w:type="spellEnd"/>
-      <w:r>
-        <w:rPr>
-          <w:rStyle w:val="HTMLCode"/>
-          <w:sz w:val="28"/>
-          <w:szCs w:val="28"/>
-        </w:rPr>
-        <w:t xml:space="preserve"> </w:t>
+      <w:r>
+        <w:rPr>
+          <w:rStyle w:val="HTMLCode"/>
+          <w:sz w:val="28"/>
+          <w:szCs w:val="28"/>
+        </w:rPr>
+        <w:t xml:space="preserve">docker </w:t>
       </w:r>
       <w:r>
         <w:rPr>
@@ -6721,7 +6399,6 @@
           <w:szCs w:val="28"/>
         </w:rPr>
       </w:pPr>
-      <w:proofErr w:type="spellStart"/>
       <w:r>
         <w:rPr>
           <w:rStyle w:val="HTMLCode"/>
@@ -6729,17 +6406,7 @@
           <w:sz w:val="28"/>
           <w:szCs w:val="28"/>
         </w:rPr>
-        <w:t>docker</w:t>
-      </w:r>
-      <w:proofErr w:type="spellEnd"/>
-      <w:r>
-        <w:rPr>
-          <w:rStyle w:val="HTMLCode"/>
-          <w:rFonts w:eastAsiaTheme="minorHAnsi"/>
-          <w:sz w:val="28"/>
-          <w:szCs w:val="28"/>
-        </w:rPr>
-        <w:t xml:space="preserve"> run hello-world</w:t>
+        <w:t>docker run hello-world</w:t>
       </w:r>
       <w:r>
         <w:rPr>
@@ -6810,29 +6477,7 @@
         <w:rPr>
           <w:rStyle w:val="HTMLCode"/>
         </w:rPr>
-        <w:t>Unable to find image '</w:t>
-      </w:r>
-      <w:proofErr w:type="spellStart"/>
-      <w:r>
-        <w:rPr>
-          <w:rStyle w:val="HTMLCode"/>
-        </w:rPr>
-        <w:t>hello-</w:t>
-      </w:r>
-      <w:proofErr w:type="gramStart"/>
-      <w:r>
-        <w:rPr>
-          <w:rStyle w:val="HTMLCode"/>
-        </w:rPr>
-        <w:t>world:latest</w:t>
-      </w:r>
-      <w:proofErr w:type="spellEnd"/>
-      <w:proofErr w:type="gramEnd"/>
-      <w:r>
-        <w:rPr>
-          <w:rStyle w:val="HTMLCode"/>
-        </w:rPr>
-        <w:t>' locally</w:t>
+        <w:t>Unable to find image 'hello-world:latest' locally</w:t>
       </w:r>
     </w:p>
     <w:p>
@@ -6892,24 +6537,8 @@
         <w:rPr>
           <w:rStyle w:val="HTMLCode"/>
         </w:rPr>
-        <w:t xml:space="preserve">Status: Downloaded newer image for </w:t>
-      </w:r>
-      <w:proofErr w:type="spellStart"/>
-      <w:r>
-        <w:rPr>
-          <w:rStyle w:val="HTMLCode"/>
-        </w:rPr>
-        <w:t>hello-</w:t>
-      </w:r>
-      <w:proofErr w:type="gramStart"/>
-      <w:r>
-        <w:rPr>
-          <w:rStyle w:val="HTMLCode"/>
-        </w:rPr>
-        <w:t>world:latest</w:t>
-      </w:r>
-      <w:proofErr w:type="spellEnd"/>
-      <w:proofErr w:type="gramEnd"/>
+        <w:t>Status: Downloaded newer image for hello-world:latest</w:t>
+      </w:r>
     </w:p>
     <w:p>
       <w:pPr>
@@ -7056,21 +6685,12 @@
       <w:r>
         <w:t xml:space="preserve">Open </w:t>
       </w:r>
-      <w:proofErr w:type="spellStart"/>
       <w:r>
         <w:rPr>
           <w:b/>
           <w:bCs/>
         </w:rPr>
-        <w:t>Git</w:t>
-      </w:r>
-      <w:proofErr w:type="spellEnd"/>
-      <w:r>
-        <w:rPr>
-          <w:b/>
-          <w:bCs/>
-        </w:rPr>
-        <w:t xml:space="preserve"> bash</w:t>
+        <w:t>Git bash</w:t>
       </w:r>
       <w:r>
         <w:rPr>
@@ -7091,21 +6711,12 @@
       <w:r>
         <w:t xml:space="preserve">Run </w:t>
       </w:r>
-      <w:proofErr w:type="spellStart"/>
       <w:r>
         <w:rPr>
           <w:rStyle w:val="HTMLCode"/>
           <w:rFonts w:eastAsiaTheme="minorHAnsi"/>
         </w:rPr>
-        <w:t>docker</w:t>
-      </w:r>
-      <w:proofErr w:type="spellEnd"/>
-      <w:r>
-        <w:rPr>
-          <w:rStyle w:val="HTMLCode"/>
-          <w:rFonts w:eastAsiaTheme="minorHAnsi"/>
-        </w:rPr>
-        <w:t xml:space="preserve"> --version</w:t>
+        <w:t>docker --version</w:t>
       </w:r>
       <w:r>
         <w:t xml:space="preserve"> to ensure that you have a supported version of Docker:</w:t>
@@ -7130,23 +6741,13 @@
           <w:szCs w:val="28"/>
         </w:rPr>
       </w:pPr>
-      <w:proofErr w:type="spellStart"/>
-      <w:r>
-        <w:rPr>
-          <w:rStyle w:val="HTMLCode"/>
-          <w:sz w:val="28"/>
-          <w:szCs w:val="28"/>
-        </w:rPr>
-        <w:t>docker</w:t>
-      </w:r>
-      <w:proofErr w:type="spellEnd"/>
-      <w:r>
-        <w:rPr>
-          <w:rStyle w:val="HTMLCode"/>
-          <w:sz w:val="28"/>
-          <w:szCs w:val="28"/>
-        </w:rPr>
-        <w:t xml:space="preserve"> </w:t>
+      <w:r>
+        <w:rPr>
+          <w:rStyle w:val="HTMLCode"/>
+          <w:sz w:val="28"/>
+          <w:szCs w:val="28"/>
+        </w:rPr>
+        <w:t xml:space="preserve">docker </w:t>
       </w:r>
       <w:r>
         <w:rPr>
@@ -7257,7 +6858,6 @@
       <w:r>
         <w:br/>
       </w:r>
-      <w:proofErr w:type="spellStart"/>
       <w:r>
         <w:rPr>
           <w:rStyle w:val="HTMLCode"/>
@@ -7265,37 +6865,7 @@
           <w:sz w:val="28"/>
           <w:szCs w:val="28"/>
         </w:rPr>
-        <w:t>docker</w:t>
-      </w:r>
-      <w:proofErr w:type="spellEnd"/>
-      <w:r>
-        <w:rPr>
-          <w:rStyle w:val="HTMLCode"/>
-          <w:rFonts w:eastAsiaTheme="minorHAnsi"/>
-          <w:sz w:val="28"/>
-          <w:szCs w:val="28"/>
-        </w:rPr>
-        <w:t xml:space="preserve"> run –it </w:t>
-      </w:r>
-      <w:proofErr w:type="spellStart"/>
-      <w:r>
-        <w:rPr>
-          <w:rStyle w:val="HTMLCode"/>
-          <w:rFonts w:eastAsiaTheme="minorHAnsi"/>
-          <w:sz w:val="28"/>
-          <w:szCs w:val="28"/>
-        </w:rPr>
-        <w:t>ubuntu</w:t>
-      </w:r>
-      <w:proofErr w:type="spellEnd"/>
-      <w:r>
-        <w:rPr>
-          <w:rStyle w:val="HTMLCode"/>
-          <w:rFonts w:eastAsiaTheme="minorHAnsi"/>
-          <w:sz w:val="28"/>
-          <w:szCs w:val="28"/>
-        </w:rPr>
-        <w:t xml:space="preserve"> bash</w:t>
+        <w:t>docker run –it ubuntu bash</w:t>
       </w:r>
       <w:r>
         <w:rPr>
@@ -7353,19 +6923,19 @@
           <w:sz w:val="20"/>
           <w:szCs w:val="20"/>
         </w:rPr>
-        <w:t>Unable to find image '</w:t>
-      </w:r>
-      <w:proofErr w:type="spellStart"/>
-      <w:r>
+        <w:t>Unable to find image 'ubuntu:latest' locally</w:t>
+      </w:r>
+    </w:p>
+    <w:p>
+      <w:pPr>
+        <w:pStyle w:val="ListParagraph"/>
         <w:rPr>
           <w:rStyle w:val="nt"/>
           <w:rFonts w:ascii="Courier New" w:hAnsi="Courier New" w:cs="Courier New"/>
           <w:sz w:val="20"/>
           <w:szCs w:val="20"/>
         </w:rPr>
-        <w:t>ubuntu:latest</w:t>
-      </w:r>
-      <w:proofErr w:type="spellEnd"/>
+      </w:pPr>
       <w:r>
         <w:rPr>
           <w:rStyle w:val="nt"/>
@@ -7373,7 +6943,7 @@
           <w:sz w:val="20"/>
           <w:szCs w:val="20"/>
         </w:rPr>
-        <w:t>' locally</w:t>
+        <w:t>latest: Pulling from library/ubuntu</w:t>
       </w:r>
     </w:p>
     <w:p>
@@ -7393,152 +6963,108 @@
           <w:sz w:val="20"/>
           <w:szCs w:val="20"/>
         </w:rPr>
-        <w:t>latest: Pulling from library/</w:t>
-      </w:r>
-      <w:proofErr w:type="spellStart"/>
-      <w:r>
+        <w:t>7413c47ba209: Pull complete</w:t>
+      </w:r>
+    </w:p>
+    <w:p>
+      <w:pPr>
+        <w:pStyle w:val="ListParagraph"/>
         <w:rPr>
           <w:rStyle w:val="nt"/>
           <w:rFonts w:ascii="Courier New" w:hAnsi="Courier New" w:cs="Courier New"/>
           <w:sz w:val="20"/>
           <w:szCs w:val="20"/>
         </w:rPr>
-        <w:t>ubuntu</w:t>
-      </w:r>
-      <w:proofErr w:type="spellEnd"/>
-    </w:p>
-    <w:p>
-      <w:pPr>
-        <w:pStyle w:val="ListParagraph"/>
+      </w:pPr>
+      <w:r>
         <w:rPr>
           <w:rStyle w:val="nt"/>
           <w:rFonts w:ascii="Courier New" w:hAnsi="Courier New" w:cs="Courier New"/>
           <w:sz w:val="20"/>
           <w:szCs w:val="20"/>
         </w:rPr>
-      </w:pPr>
-      <w:r>
+        <w:t>0fe7e7cbb2e8: Pull complete</w:t>
+      </w:r>
+    </w:p>
+    <w:p>
+      <w:pPr>
+        <w:pStyle w:val="ListParagraph"/>
         <w:rPr>
           <w:rStyle w:val="nt"/>
           <w:rFonts w:ascii="Courier New" w:hAnsi="Courier New" w:cs="Courier New"/>
           <w:sz w:val="20"/>
           <w:szCs w:val="20"/>
         </w:rPr>
-        <w:t>7413c47ba209: Pull complete</w:t>
-      </w:r>
-    </w:p>
-    <w:p>
-      <w:pPr>
-        <w:pStyle w:val="ListParagraph"/>
+      </w:pPr>
+      <w:r>
         <w:rPr>
           <w:rStyle w:val="nt"/>
           <w:rFonts w:ascii="Courier New" w:hAnsi="Courier New" w:cs="Courier New"/>
           <w:sz w:val="20"/>
           <w:szCs w:val="20"/>
         </w:rPr>
-      </w:pPr>
-      <w:r>
+        <w:t>1d425c982345: Pull complete</w:t>
+      </w:r>
+    </w:p>
+    <w:p>
+      <w:pPr>
+        <w:pStyle w:val="ListParagraph"/>
         <w:rPr>
           <w:rStyle w:val="nt"/>
           <w:rFonts w:ascii="Courier New" w:hAnsi="Courier New" w:cs="Courier New"/>
           <w:sz w:val="20"/>
           <w:szCs w:val="20"/>
         </w:rPr>
-        <w:t>0fe7e7cbb2e8: Pull complete</w:t>
-      </w:r>
-    </w:p>
-    <w:p>
-      <w:pPr>
-        <w:pStyle w:val="ListParagraph"/>
+      </w:pPr>
+      <w:r>
         <w:rPr>
           <w:rStyle w:val="nt"/>
           <w:rFonts w:ascii="Courier New" w:hAnsi="Courier New" w:cs="Courier New"/>
           <w:sz w:val="20"/>
           <w:szCs w:val="20"/>
         </w:rPr>
-      </w:pPr>
-      <w:r>
+        <w:t>344da5c95cec: Pull complete</w:t>
+      </w:r>
+    </w:p>
+    <w:p>
+      <w:pPr>
+        <w:pStyle w:val="ListParagraph"/>
         <w:rPr>
           <w:rStyle w:val="nt"/>
           <w:rFonts w:ascii="Courier New" w:hAnsi="Courier New" w:cs="Courier New"/>
           <w:sz w:val="20"/>
           <w:szCs w:val="20"/>
         </w:rPr>
-        <w:t>1d425c982345: Pull complete</w:t>
-      </w:r>
-    </w:p>
-    <w:p>
-      <w:pPr>
-        <w:pStyle w:val="ListParagraph"/>
+      </w:pPr>
+      <w:r>
         <w:rPr>
           <w:rStyle w:val="nt"/>
           <w:rFonts w:ascii="Courier New" w:hAnsi="Courier New" w:cs="Courier New"/>
           <w:sz w:val="20"/>
           <w:szCs w:val="20"/>
         </w:rPr>
-      </w:pPr>
-      <w:r>
+        <w:t>Digest: sha256:c303f19cfe9ee92badbbbd7567bc1ca47789f79303ddcef56f77687d4744cd7a</w:t>
+      </w:r>
+    </w:p>
+    <w:p>
+      <w:pPr>
+        <w:pStyle w:val="ListParagraph"/>
         <w:rPr>
           <w:rStyle w:val="nt"/>
           <w:rFonts w:ascii="Courier New" w:hAnsi="Courier New" w:cs="Courier New"/>
           <w:sz w:val="20"/>
           <w:szCs w:val="20"/>
         </w:rPr>
-        <w:t>344da5c95cec: Pull complete</w:t>
-      </w:r>
-    </w:p>
-    <w:p>
-      <w:pPr>
-        <w:pStyle w:val="ListParagraph"/>
+      </w:pPr>
+      <w:r>
         <w:rPr>
           <w:rStyle w:val="nt"/>
           <w:rFonts w:ascii="Courier New" w:hAnsi="Courier New" w:cs="Courier New"/>
           <w:sz w:val="20"/>
           <w:szCs w:val="20"/>
         </w:rPr>
-      </w:pPr>
-      <w:r>
-        <w:rPr>
-          <w:rStyle w:val="nt"/>
-          <w:rFonts w:ascii="Courier New" w:hAnsi="Courier New" w:cs="Courier New"/>
-          <w:sz w:val="20"/>
-          <w:szCs w:val="20"/>
-        </w:rPr>
-        <w:t>Digest: sha256:c303f19cfe9ee92badbbbd7567bc1ca47789f79303ddcef56f77687d4744cd7a</w:t>
-      </w:r>
-    </w:p>
-    <w:p>
-      <w:pPr>
-        <w:pStyle w:val="ListParagraph"/>
-        <w:rPr>
-          <w:rStyle w:val="nt"/>
-          <w:rFonts w:ascii="Courier New" w:hAnsi="Courier New" w:cs="Courier New"/>
-          <w:sz w:val="20"/>
-          <w:szCs w:val="20"/>
-        </w:rPr>
-      </w:pPr>
-      <w:r>
-        <w:rPr>
-          <w:rStyle w:val="nt"/>
-          <w:rFonts w:ascii="Courier New" w:hAnsi="Courier New" w:cs="Courier New"/>
-          <w:sz w:val="20"/>
-          <w:szCs w:val="20"/>
-        </w:rPr>
-        <w:t xml:space="preserve">Status: Downloaded newer image for </w:t>
-      </w:r>
-      <w:proofErr w:type="spellStart"/>
-      <w:proofErr w:type="gramStart"/>
-      <w:r>
-        <w:rPr>
-          <w:rStyle w:val="nt"/>
-          <w:rFonts w:ascii="Courier New" w:hAnsi="Courier New" w:cs="Courier New"/>
-          <w:sz w:val="20"/>
-          <w:szCs w:val="20"/>
-        </w:rPr>
-        <w:t>ubuntu:latest</w:t>
-      </w:r>
-      <w:proofErr w:type="spellEnd"/>
-      <w:proofErr w:type="gramEnd"/>
+        <w:t>Status: Downloaded newer image for ubuntu:latest</w:t>
+      </w:r>
     </w:p>
     <w:p>
       <w:pPr>
@@ -7851,21 +7377,12 @@
       <w:r>
         <w:t xml:space="preserve">Open </w:t>
       </w:r>
-      <w:proofErr w:type="spellStart"/>
       <w:r>
         <w:rPr>
           <w:b/>
           <w:bCs/>
         </w:rPr>
-        <w:t>Git</w:t>
-      </w:r>
-      <w:proofErr w:type="spellEnd"/>
-      <w:r>
-        <w:rPr>
-          <w:b/>
-          <w:bCs/>
-        </w:rPr>
-        <w:t xml:space="preserve"> bash</w:t>
+        <w:t>Git bash</w:t>
       </w:r>
       <w:r>
         <w:rPr>
@@ -7886,21 +7403,12 @@
       <w:r>
         <w:t xml:space="preserve">Run </w:t>
       </w:r>
-      <w:proofErr w:type="spellStart"/>
       <w:r>
         <w:rPr>
           <w:rStyle w:val="HTMLCode"/>
           <w:rFonts w:eastAsiaTheme="minorHAnsi"/>
         </w:rPr>
-        <w:t>docker</w:t>
-      </w:r>
-      <w:proofErr w:type="spellEnd"/>
-      <w:r>
-        <w:rPr>
-          <w:rStyle w:val="HTMLCode"/>
-          <w:rFonts w:eastAsiaTheme="minorHAnsi"/>
-        </w:rPr>
-        <w:t xml:space="preserve"> --version</w:t>
+        <w:t>docker --version</w:t>
       </w:r>
       <w:r>
         <w:t xml:space="preserve"> to ensure that you have a supported version of Docker:</w:t>
@@ -7925,23 +7433,13 @@
           <w:szCs w:val="28"/>
         </w:rPr>
       </w:pPr>
-      <w:proofErr w:type="spellStart"/>
-      <w:r>
-        <w:rPr>
-          <w:rStyle w:val="HTMLCode"/>
-          <w:sz w:val="28"/>
-          <w:szCs w:val="28"/>
-        </w:rPr>
-        <w:t>docker</w:t>
-      </w:r>
-      <w:proofErr w:type="spellEnd"/>
-      <w:r>
-        <w:rPr>
-          <w:rStyle w:val="HTMLCode"/>
-          <w:sz w:val="28"/>
-          <w:szCs w:val="28"/>
-        </w:rPr>
-        <w:t xml:space="preserve"> </w:t>
+      <w:r>
+        <w:rPr>
+          <w:rStyle w:val="HTMLCode"/>
+          <w:sz w:val="28"/>
+          <w:szCs w:val="28"/>
+        </w:rPr>
+        <w:t xml:space="preserve">docker </w:t>
       </w:r>
       <w:r>
         <w:rPr>
@@ -8029,7 +7527,6 @@
       <w:r>
         <w:t xml:space="preserve">Start a container with an interactive session from the </w:t>
       </w:r>
-      <w:proofErr w:type="spellStart"/>
       <w:r>
         <w:rPr>
           <w:rStyle w:val="HTMLCode"/>
@@ -8037,7 +7534,6 @@
         </w:rPr>
         <w:t>nanoserver</w:t>
       </w:r>
-      <w:proofErr w:type="spellEnd"/>
       <w:r>
         <w:t xml:space="preserve"> image. Once the container has started, you will be presented with a command shell from within the container.</w:t>
       </w:r>
@@ -8058,49 +7554,21 @@
           <w:szCs w:val="28"/>
         </w:rPr>
       </w:pPr>
-      <w:proofErr w:type="spellStart"/>
-      <w:r>
-        <w:rPr>
-          <w:rStyle w:val="HTMLCode"/>
-          <w:sz w:val="28"/>
-          <w:szCs w:val="28"/>
-        </w:rPr>
-        <w:t>docker</w:t>
-      </w:r>
-      <w:proofErr w:type="spellEnd"/>
-      <w:r>
-        <w:rPr>
-          <w:rStyle w:val="HTMLCode"/>
-          <w:sz w:val="28"/>
-          <w:szCs w:val="28"/>
-        </w:rPr>
-        <w:t xml:space="preserve"> run -it </w:t>
-      </w:r>
-      <w:r>
-        <w:rPr>
-          <w:rStyle w:val="HTMLCode"/>
-          <w:sz w:val="28"/>
-          <w:szCs w:val="28"/>
-        </w:rPr>
-        <w:t xml:space="preserve">--name </w:t>
-      </w:r>
-      <w:proofErr w:type="spellStart"/>
-      <w:r>
-        <w:rPr>
-          <w:rStyle w:val="HTMLCode"/>
-          <w:sz w:val="28"/>
-          <w:szCs w:val="28"/>
-        </w:rPr>
-        <w:t>nanoserver</w:t>
-      </w:r>
-      <w:proofErr w:type="spellEnd"/>
-      <w:r>
-        <w:rPr>
-          <w:rStyle w:val="HTMLCode"/>
-          <w:sz w:val="28"/>
-          <w:szCs w:val="28"/>
-        </w:rPr>
-        <w:t xml:space="preserve">-base </w:t>
+      <w:r>
+        <w:rPr>
+          <w:rStyle w:val="HTMLCode"/>
+          <w:sz w:val="28"/>
+          <w:szCs w:val="28"/>
+        </w:rPr>
+        <w:t xml:space="preserve">docker run -it </w:t>
+      </w:r>
+      <w:r>
+        <w:rPr>
+          <w:rStyle w:val="HTMLCode"/>
+          <w:sz w:val="28"/>
+          <w:szCs w:val="28"/>
+        </w:rPr>
+        <w:t xml:space="preserve">--name nanoserver-base </w:t>
       </w:r>
       <w:r>
         <w:rPr>
@@ -8243,7 +7711,6 @@
       <w:r>
         <w:br/>
       </w:r>
-      <w:proofErr w:type="spellStart"/>
       <w:r>
         <w:rPr>
           <w:rStyle w:val="HTMLCode"/>
@@ -8251,9 +7718,8 @@
           <w:sz w:val="28"/>
           <w:szCs w:val="28"/>
         </w:rPr>
-        <w:t>docker</w:t>
-      </w:r>
-      <w:proofErr w:type="spellEnd"/>
+        <w:t xml:space="preserve">docker commit </w:t>
+      </w:r>
       <w:r>
         <w:rPr>
           <w:rStyle w:val="HTMLCode"/>
@@ -8261,9 +7727,8 @@
           <w:sz w:val="28"/>
           <w:szCs w:val="28"/>
         </w:rPr>
-        <w:t xml:space="preserve"> commit </w:t>
-      </w:r>
-      <w:proofErr w:type="spellStart"/>
+        <w:t>nanoserver-base</w:t>
+      </w:r>
       <w:r>
         <w:rPr>
           <w:rStyle w:val="HTMLCode"/>
@@ -8271,9 +7736,8 @@
           <w:sz w:val="28"/>
           <w:szCs w:val="28"/>
         </w:rPr>
-        <w:t>nanoserver</w:t>
-      </w:r>
-      <w:proofErr w:type="spellEnd"/>
+        <w:t xml:space="preserve"> hello</w:t>
+      </w:r>
       <w:r>
         <w:rPr>
           <w:rStyle w:val="HTMLCode"/>
@@ -8281,9 +7745,8 @@
           <w:sz w:val="28"/>
           <w:szCs w:val="28"/>
         </w:rPr>
-        <w:t>-</w:t>
-      </w:r>
-      <w:proofErr w:type="spellStart"/>
+        <w:t>windows</w:t>
+      </w:r>
       <w:r>
         <w:rPr>
           <w:rStyle w:val="HTMLCode"/>
@@ -8291,47 +7754,8 @@
           <w:sz w:val="28"/>
           <w:szCs w:val="28"/>
         </w:rPr>
-        <w:t>base</w:t>
-      </w:r>
-      <w:proofErr w:type="spellEnd"/>
-      <w:r>
-        <w:rPr>
-          <w:rStyle w:val="HTMLCode"/>
-          <w:rFonts w:eastAsiaTheme="minorHAnsi"/>
-          <w:sz w:val="28"/>
-          <w:szCs w:val="28"/>
-        </w:rPr>
-        <w:t xml:space="preserve"> </w:t>
-      </w:r>
-      <w:proofErr w:type="spellStart"/>
-      <w:r>
-        <w:rPr>
-          <w:rStyle w:val="HTMLCode"/>
-          <w:rFonts w:eastAsiaTheme="minorHAnsi"/>
-          <w:sz w:val="28"/>
-          <w:szCs w:val="28"/>
-        </w:rPr>
-        <w:t>hello</w:t>
-      </w:r>
-      <w:r>
-        <w:rPr>
-          <w:rStyle w:val="HTMLCode"/>
-          <w:rFonts w:eastAsiaTheme="minorHAnsi"/>
-          <w:sz w:val="28"/>
-          <w:szCs w:val="28"/>
-        </w:rPr>
-        <w:t>windows</w:t>
-      </w:r>
-      <w:r>
-        <w:rPr>
-          <w:rStyle w:val="HTMLCode"/>
-          <w:rFonts w:eastAsiaTheme="minorHAnsi"/>
-          <w:sz w:val="28"/>
-          <w:szCs w:val="28"/>
-        </w:rPr>
         <w:t>world</w:t>
       </w:r>
-      <w:proofErr w:type="spellEnd"/>
       <w:r>
         <w:rPr>
           <w:rStyle w:val="HTMLCode"/>
@@ -8353,21 +7777,12 @@
       <w:r>
         <w:t xml:space="preserve">Finally, to run the container, use the </w:t>
       </w:r>
-      <w:proofErr w:type="spellStart"/>
       <w:r>
         <w:rPr>
           <w:rStyle w:val="HTMLCode"/>
           <w:rFonts w:eastAsiaTheme="minorHAnsi"/>
         </w:rPr>
-        <w:t>docker</w:t>
-      </w:r>
-      <w:proofErr w:type="spellEnd"/>
-      <w:r>
-        <w:rPr>
-          <w:rStyle w:val="HTMLCode"/>
-          <w:rFonts w:eastAsiaTheme="minorHAnsi"/>
-        </w:rPr>
-        <w:t xml:space="preserve"> run</w:t>
+        <w:t>docker run</w:t>
       </w:r>
       <w:r>
         <w:t xml:space="preserve"> command</w:t>
@@ -8394,7 +7809,6 @@
         </w:rPr>
         <w:br/>
       </w:r>
-      <w:proofErr w:type="spellStart"/>
       <w:r>
         <w:rPr>
           <w:rStyle w:val="HTMLCode"/>
@@ -8402,9 +7816,8 @@
           <w:sz w:val="28"/>
           <w:szCs w:val="28"/>
         </w:rPr>
-        <w:t>docker</w:t>
-      </w:r>
-      <w:proofErr w:type="spellEnd"/>
+        <w:t xml:space="preserve">docker run --rm </w:t>
+      </w:r>
       <w:r>
         <w:rPr>
           <w:rStyle w:val="HTMLCode"/>
@@ -8412,9 +7825,8 @@
           <w:sz w:val="28"/>
           <w:szCs w:val="28"/>
         </w:rPr>
-        <w:t xml:space="preserve"> run --</w:t>
-      </w:r>
-      <w:proofErr w:type="spellStart"/>
+        <w:t>hello</w:t>
+      </w:r>
       <w:r>
         <w:rPr>
           <w:rStyle w:val="HTMLCode"/>
@@ -8422,9 +7834,8 @@
           <w:sz w:val="28"/>
           <w:szCs w:val="28"/>
         </w:rPr>
-        <w:t>rm</w:t>
-      </w:r>
-      <w:proofErr w:type="spellEnd"/>
+        <w:t>windows</w:t>
+      </w:r>
       <w:r>
         <w:rPr>
           <w:rStyle w:val="HTMLCode"/>
@@ -8432,9 +7843,17 @@
           <w:sz w:val="28"/>
           <w:szCs w:val="28"/>
         </w:rPr>
+        <w:t>world</w:t>
+      </w:r>
+      <w:r>
+        <w:rPr>
+          <w:rStyle w:val="HTMLCode"/>
+          <w:rFonts w:eastAsiaTheme="minorHAnsi"/>
+          <w:sz w:val="28"/>
+          <w:szCs w:val="28"/>
+        </w:rPr>
         <w:t xml:space="preserve"> </w:t>
       </w:r>
-      <w:proofErr w:type="spellStart"/>
       <w:r>
         <w:rPr>
           <w:rStyle w:val="HTMLCode"/>
@@ -8442,92 +7861,38 @@
           <w:sz w:val="28"/>
           <w:szCs w:val="28"/>
         </w:rPr>
-        <w:t>hello</w:t>
+        <w:t>cmd.exe /s /c type Hello.txt</w:t>
+      </w:r>
+    </w:p>
+    <w:p>
+      <w:pPr>
+        <w:pStyle w:val="ListParagraph"/>
+      </w:pPr>
+    </w:p>
+    <w:p>
+      <w:r>
+        <w:t>Note:</w:t>
+      </w:r>
+      <w:r>
+        <w:br/>
+      </w:r>
+    </w:p>
+    <w:p>
+      <w:pPr>
+        <w:ind w:left="360"/>
+      </w:pPr>
+      <w:r>
+        <w:t xml:space="preserve">The outcome of the </w:t>
       </w:r>
       <w:r>
         <w:rPr>
           <w:rStyle w:val="HTMLCode"/>
           <w:rFonts w:eastAsiaTheme="minorHAnsi"/>
-          <w:sz w:val="28"/>
-          <w:szCs w:val="28"/>
-        </w:rPr>
-        <w:t>windows</w:t>
-      </w:r>
-      <w:r>
-        <w:rPr>
-          <w:rStyle w:val="HTMLCode"/>
-          <w:rFonts w:eastAsiaTheme="minorHAnsi"/>
-          <w:sz w:val="28"/>
-          <w:szCs w:val="28"/>
-        </w:rPr>
-        <w:t>world</w:t>
-      </w:r>
-      <w:proofErr w:type="spellEnd"/>
-      <w:r>
-        <w:rPr>
-          <w:rStyle w:val="HTMLCode"/>
-          <w:rFonts w:eastAsiaTheme="minorHAnsi"/>
-          <w:sz w:val="28"/>
-          <w:szCs w:val="28"/>
-        </w:rPr>
-        <w:t xml:space="preserve"> </w:t>
-      </w:r>
-      <w:r>
-        <w:rPr>
-          <w:rStyle w:val="HTMLCode"/>
-          <w:rFonts w:eastAsiaTheme="minorHAnsi"/>
-          <w:sz w:val="28"/>
-          <w:szCs w:val="28"/>
-        </w:rPr>
-        <w:t>cmd.exe /s /c type Hello.txt</w:t>
-      </w:r>
-    </w:p>
-    <w:p>
-      <w:pPr>
-        <w:pStyle w:val="ListParagraph"/>
-      </w:pPr>
-    </w:p>
-    <w:p>
-      <w:r>
-        <w:t>Note:</w:t>
-      </w:r>
-      <w:r>
-        <w:br/>
-      </w:r>
-    </w:p>
-    <w:p>
-      <w:pPr>
-        <w:ind w:left="360"/>
-      </w:pPr>
-      <w:r>
-        <w:t xml:space="preserve">The outcome of the </w:t>
-      </w:r>
-      <w:proofErr w:type="spellStart"/>
-      <w:r>
-        <w:rPr>
-          <w:rStyle w:val="HTMLCode"/>
-          <w:rFonts w:eastAsiaTheme="minorHAnsi"/>
-        </w:rPr>
-        <w:t>docker</w:t>
-      </w:r>
-      <w:proofErr w:type="spellEnd"/>
-      <w:r>
-        <w:rPr>
-          <w:rStyle w:val="HTMLCode"/>
-          <w:rFonts w:eastAsiaTheme="minorHAnsi"/>
-        </w:rPr>
-        <w:t xml:space="preserve"> run</w:t>
-      </w:r>
-      <w:r>
-        <w:t xml:space="preserve"> command is that a container running under Hyper-V isolation was created from the 'HelloWorld' image, an instance of </w:t>
-      </w:r>
-      <w:proofErr w:type="spellStart"/>
-      <w:r>
-        <w:t>cmd</w:t>
-      </w:r>
-      <w:proofErr w:type="spellEnd"/>
-      <w:r>
-        <w:t xml:space="preserve"> was started in the container and executed a reading of our file (output echoed to the shell), and then the container stopped and removed.</w:t>
+        </w:rPr>
+        <w:t>docker run</w:t>
+      </w:r>
+      <w:r>
+        <w:t xml:space="preserve"> command is that a container running under Hyper-V isolation was created from the 'HelloWorld' image, an instance of cmd was started in the container and executed a reading of our file (output echoed to the shell), and then the container stopped and removed.</w:t>
       </w:r>
     </w:p>
     <w:p>
@@ -8687,7 +8052,6 @@
         </w:rPr>
         <w:t xml:space="preserve">n </w:t>
       </w:r>
-      <w:proofErr w:type="spellStart"/>
       <w:r>
         <w:rPr>
           <w:rStyle w:val="Strong"/>
@@ -8695,17 +8059,7 @@
           <w:sz w:val="28"/>
           <w:szCs w:val="28"/>
         </w:rPr>
-        <w:t>Git</w:t>
-      </w:r>
-      <w:proofErr w:type="spellEnd"/>
-      <w:r>
-        <w:rPr>
-          <w:rStyle w:val="Strong"/>
-          <w:rFonts w:eastAsiaTheme="majorEastAsia"/>
-          <w:sz w:val="28"/>
-          <w:szCs w:val="28"/>
-        </w:rPr>
-        <w:t xml:space="preserve"> Bash</w:t>
+        <w:t>Git Bash</w:t>
       </w:r>
       <w:r>
         <w:rPr>
@@ -8734,59 +8088,13 @@
         <w:tab/>
         <w:t xml:space="preserve"> </w:t>
       </w:r>
-      <w:proofErr w:type="spellStart"/>
-      <w:r>
-        <w:rPr>
-          <w:rStyle w:val="HTMLCode"/>
-          <w:sz w:val="28"/>
-          <w:szCs w:val="28"/>
-        </w:rPr>
-        <w:t>docker</w:t>
-      </w:r>
-      <w:proofErr w:type="spellEnd"/>
-      <w:r>
-        <w:rPr>
-          <w:rStyle w:val="HTMLCode"/>
-          <w:sz w:val="28"/>
-          <w:szCs w:val="28"/>
-        </w:rPr>
-        <w:t xml:space="preserve"> stop $(</w:t>
-      </w:r>
-      <w:proofErr w:type="spellStart"/>
-      <w:r>
-        <w:rPr>
-          <w:rStyle w:val="HTMLCode"/>
-          <w:sz w:val="28"/>
-          <w:szCs w:val="28"/>
-        </w:rPr>
-        <w:t>docker</w:t>
-      </w:r>
-      <w:proofErr w:type="spellEnd"/>
-      <w:r>
-        <w:rPr>
-          <w:rStyle w:val="HTMLCode"/>
-          <w:sz w:val="28"/>
-          <w:szCs w:val="28"/>
-        </w:rPr>
-        <w:t xml:space="preserve"> </w:t>
-      </w:r>
-      <w:proofErr w:type="spellStart"/>
-      <w:r>
-        <w:rPr>
-          <w:rStyle w:val="HTMLCode"/>
-          <w:sz w:val="28"/>
-          <w:szCs w:val="28"/>
-        </w:rPr>
-        <w:t>ps</w:t>
-      </w:r>
-      <w:proofErr w:type="spellEnd"/>
-      <w:r>
-        <w:rPr>
-          <w:rStyle w:val="HTMLCode"/>
-          <w:sz w:val="28"/>
-          <w:szCs w:val="28"/>
-        </w:rPr>
-        <w:t xml:space="preserve"> -q)</w:t>
+      <w:r>
+        <w:rPr>
+          <w:rStyle w:val="HTMLCode"/>
+          <w:sz w:val="28"/>
+          <w:szCs w:val="28"/>
+        </w:rPr>
+        <w:t>docker stop $(docker ps -q)</w:t>
       </w:r>
     </w:p>
     <w:p>
@@ -8806,13 +8114,8 @@
         </w:rPr>
       </w:pPr>
       <w:r>
-        <w:t xml:space="preserve">To </w:t>
-      </w:r>
-      <w:proofErr w:type="spellStart"/>
-      <w:r>
-        <w:t>stop&amp;remove</w:t>
-      </w:r>
-      <w:proofErr w:type="spellEnd"/>
+        <w:t>To stop&amp;remove</w:t>
+      </w:r>
       <w:r>
         <w:t xml:space="preserve"> all </w:t>
       </w:r>
@@ -8845,75 +8148,11 @@
       <w:r>
         <w:br/>
       </w:r>
-      <w:proofErr w:type="spellStart"/>
       <w:r>
         <w:rPr>
           <w:rFonts w:ascii="Courier New" w:hAnsi="Courier New" w:cs="Courier New"/>
         </w:rPr>
-        <w:t>docker</w:t>
-      </w:r>
-      <w:proofErr w:type="spellEnd"/>
-      <w:r>
-        <w:rPr>
-          <w:rFonts w:ascii="Courier New" w:hAnsi="Courier New" w:cs="Courier New"/>
-        </w:rPr>
-        <w:t xml:space="preserve"> </w:t>
-      </w:r>
-      <w:proofErr w:type="spellStart"/>
-      <w:r>
-        <w:rPr>
-          <w:rFonts w:ascii="Courier New" w:hAnsi="Courier New" w:cs="Courier New"/>
-        </w:rPr>
-        <w:t>rm</w:t>
-      </w:r>
-      <w:proofErr w:type="spellEnd"/>
-      <w:r>
-        <w:rPr>
-          <w:rFonts w:ascii="Courier New" w:hAnsi="Courier New" w:cs="Courier New"/>
-        </w:rPr>
-        <w:t xml:space="preserve"> $(</w:t>
-      </w:r>
-      <w:proofErr w:type="spellStart"/>
-      <w:r>
-        <w:rPr>
-          <w:rFonts w:ascii="Courier New" w:hAnsi="Courier New" w:cs="Courier New"/>
-        </w:rPr>
-        <w:t>docker</w:t>
-      </w:r>
-      <w:proofErr w:type="spellEnd"/>
-      <w:r>
-        <w:rPr>
-          <w:rFonts w:ascii="Courier New" w:hAnsi="Courier New" w:cs="Courier New"/>
-        </w:rPr>
-        <w:t xml:space="preserve"> stop $(</w:t>
-      </w:r>
-      <w:proofErr w:type="spellStart"/>
-      <w:r>
-        <w:rPr>
-          <w:rFonts w:ascii="Courier New" w:hAnsi="Courier New" w:cs="Courier New"/>
-        </w:rPr>
-        <w:t>docker</w:t>
-      </w:r>
-      <w:proofErr w:type="spellEnd"/>
-      <w:r>
-        <w:rPr>
-          <w:rFonts w:ascii="Courier New" w:hAnsi="Courier New" w:cs="Courier New"/>
-        </w:rPr>
-        <w:t xml:space="preserve"> </w:t>
-      </w:r>
-      <w:proofErr w:type="spellStart"/>
-      <w:r>
-        <w:rPr>
-          <w:rFonts w:ascii="Courier New" w:hAnsi="Courier New" w:cs="Courier New"/>
-        </w:rPr>
-        <w:t>ps</w:t>
-      </w:r>
-      <w:proofErr w:type="spellEnd"/>
-      <w:r>
-        <w:rPr>
-          <w:rFonts w:ascii="Courier New" w:hAnsi="Courier New" w:cs="Courier New"/>
-        </w:rPr>
-        <w:t xml:space="preserve"> -q))</w:t>
+        <w:t>docker rm $(docker stop $(docker ps -q))</w:t>
       </w:r>
     </w:p>
     <w:p>
@@ -8993,7 +8232,6 @@
         </w:rPr>
         <w:br/>
       </w:r>
-      <w:proofErr w:type="spellStart"/>
       <w:r>
         <w:rPr>
           <w:rStyle w:val="HTMLCode"/>
@@ -9001,17 +8239,7 @@
           <w:sz w:val="28"/>
           <w:szCs w:val="28"/>
         </w:rPr>
-        <w:t>docker</w:t>
-      </w:r>
-      <w:proofErr w:type="spellEnd"/>
-      <w:r>
-        <w:rPr>
-          <w:rStyle w:val="HTMLCode"/>
-          <w:rFonts w:eastAsiaTheme="minorHAnsi"/>
-          <w:sz w:val="28"/>
-          <w:szCs w:val="28"/>
-        </w:rPr>
-        <w:t xml:space="preserve"> container prune</w:t>
+        <w:t>docker container prune</w:t>
       </w:r>
     </w:p>
     <w:p>
@@ -9060,7 +8288,6 @@
       <w:r>
         <w:br/>
       </w:r>
-      <w:proofErr w:type="spellStart"/>
       <w:r>
         <w:rPr>
           <w:rStyle w:val="HTMLCode"/>
@@ -9068,9 +8295,8 @@
           <w:sz w:val="28"/>
           <w:szCs w:val="28"/>
         </w:rPr>
-        <w:t>docker</w:t>
-      </w:r>
-      <w:proofErr w:type="spellEnd"/>
+        <w:t xml:space="preserve">docker </w:t>
+      </w:r>
       <w:r>
         <w:rPr>
           <w:rStyle w:val="HTMLCode"/>
@@ -9078,9 +8304,8 @@
           <w:sz w:val="28"/>
           <w:szCs w:val="28"/>
         </w:rPr>
-        <w:t xml:space="preserve"> </w:t>
-      </w:r>
-      <w:proofErr w:type="spellStart"/>
+        <w:t>rm</w:t>
+      </w:r>
       <w:r>
         <w:rPr>
           <w:rStyle w:val="HTMLCode"/>
@@ -9088,9 +8313,8 @@
           <w:sz w:val="28"/>
           <w:szCs w:val="28"/>
         </w:rPr>
-        <w:t>rm</w:t>
-      </w:r>
-      <w:proofErr w:type="spellEnd"/>
+        <w:t xml:space="preserve"> $(docker ps -</w:t>
+      </w:r>
       <w:r>
         <w:rPr>
           <w:rStyle w:val="HTMLCode"/>
@@ -9098,9 +8322,8 @@
           <w:sz w:val="28"/>
           <w:szCs w:val="28"/>
         </w:rPr>
-        <w:t xml:space="preserve"> $(</w:t>
-      </w:r>
-      <w:proofErr w:type="spellStart"/>
+        <w:t>a</w:t>
+      </w:r>
       <w:r>
         <w:rPr>
           <w:rStyle w:val="HTMLCode"/>
@@ -9108,66 +8331,7 @@
           <w:sz w:val="28"/>
           <w:szCs w:val="28"/>
         </w:rPr>
-        <w:t>docker</w:t>
-      </w:r>
-      <w:proofErr w:type="spellEnd"/>
-      <w:r>
-        <w:rPr>
-          <w:rStyle w:val="HTMLCode"/>
-          <w:rFonts w:eastAsiaTheme="minorHAnsi"/>
-          <w:sz w:val="28"/>
-          <w:szCs w:val="28"/>
-        </w:rPr>
-        <w:t xml:space="preserve"> </w:t>
-      </w:r>
-      <w:proofErr w:type="spellStart"/>
-      <w:r>
-        <w:rPr>
-          <w:rStyle w:val="HTMLCode"/>
-          <w:rFonts w:eastAsiaTheme="minorHAnsi"/>
-          <w:sz w:val="28"/>
-          <w:szCs w:val="28"/>
-        </w:rPr>
-        <w:t>ps</w:t>
-      </w:r>
-      <w:proofErr w:type="spellEnd"/>
-      <w:r>
-        <w:rPr>
-          <w:rStyle w:val="HTMLCode"/>
-          <w:rFonts w:eastAsiaTheme="minorHAnsi"/>
-          <w:sz w:val="28"/>
-          <w:szCs w:val="28"/>
-        </w:rPr>
-        <w:t xml:space="preserve"> -</w:t>
-      </w:r>
-      <w:proofErr w:type="spellStart"/>
-      <w:r>
-        <w:rPr>
-          <w:rStyle w:val="HTMLCode"/>
-          <w:rFonts w:eastAsiaTheme="minorHAnsi"/>
-          <w:sz w:val="28"/>
-          <w:szCs w:val="28"/>
-        </w:rPr>
-        <w:t>a</w:t>
-      </w:r>
-      <w:r>
-        <w:rPr>
-          <w:rStyle w:val="HTMLCode"/>
-          <w:rFonts w:eastAsiaTheme="minorHAnsi"/>
-          <w:sz w:val="28"/>
-          <w:szCs w:val="28"/>
-        </w:rPr>
-        <w:t>q</w:t>
-      </w:r>
-      <w:proofErr w:type="spellEnd"/>
-      <w:r>
-        <w:rPr>
-          <w:rStyle w:val="HTMLCode"/>
-          <w:rFonts w:eastAsiaTheme="minorHAnsi"/>
-          <w:sz w:val="28"/>
-          <w:szCs w:val="28"/>
-        </w:rPr>
-        <w:t>)</w:t>
+        <w:t>q)</w:t>
       </w:r>
     </w:p>
     <w:p>
@@ -9208,7 +8372,6 @@
         </w:rPr>
         <w:t xml:space="preserve">n </w:t>
       </w:r>
-      <w:proofErr w:type="spellStart"/>
       <w:r>
         <w:rPr>
           <w:rStyle w:val="Strong"/>
@@ -9216,17 +8379,7 @@
           <w:sz w:val="28"/>
           <w:szCs w:val="28"/>
         </w:rPr>
-        <w:t>Git</w:t>
-      </w:r>
-      <w:proofErr w:type="spellEnd"/>
-      <w:r>
-        <w:rPr>
-          <w:rStyle w:val="Strong"/>
-          <w:rFonts w:eastAsiaTheme="majorEastAsia"/>
-          <w:sz w:val="28"/>
-          <w:szCs w:val="28"/>
-        </w:rPr>
-        <w:t xml:space="preserve"> Bash</w:t>
+        <w:t>Git Bash</w:t>
       </w:r>
       <w:r>
         <w:rPr>
@@ -9249,23 +8402,13 @@
         </w:rPr>
         <w:br/>
       </w:r>
-      <w:proofErr w:type="spellStart"/>
       <w:r>
         <w:rPr>
           <w:rFonts w:ascii="Courier New" w:hAnsi="Courier New" w:cs="Courier New"/>
           <w:sz w:val="28"/>
           <w:szCs w:val="28"/>
         </w:rPr>
-        <w:t>docker</w:t>
-      </w:r>
-      <w:proofErr w:type="spellEnd"/>
-      <w:r>
-        <w:rPr>
-          <w:rFonts w:ascii="Courier New" w:hAnsi="Courier New" w:cs="Courier New"/>
-          <w:sz w:val="28"/>
-          <w:szCs w:val="28"/>
-        </w:rPr>
-        <w:t xml:space="preserve"> images </w:t>
+        <w:t xml:space="preserve">docker images </w:t>
       </w:r>
       <w:r>
         <w:rPr>
@@ -9328,41 +8471,13 @@
         </w:rPr>
         <w:br/>
       </w:r>
-      <w:proofErr w:type="spellStart"/>
-      <w:r>
-        <w:rPr>
-          <w:rStyle w:val="HTMLCode"/>
-          <w:sz w:val="28"/>
-          <w:szCs w:val="28"/>
-        </w:rPr>
-        <w:t>docker</w:t>
-      </w:r>
-      <w:proofErr w:type="spellEnd"/>
-      <w:r>
-        <w:rPr>
-          <w:rStyle w:val="HTMLCode"/>
-          <w:sz w:val="28"/>
-          <w:szCs w:val="28"/>
-        </w:rPr>
-        <w:t xml:space="preserve"> </w:t>
-      </w:r>
-      <w:proofErr w:type="spellStart"/>
-      <w:r>
-        <w:rPr>
-          <w:rStyle w:val="HTMLCode"/>
-          <w:sz w:val="28"/>
-          <w:szCs w:val="28"/>
-        </w:rPr>
-        <w:t>ps</w:t>
-      </w:r>
-      <w:proofErr w:type="spellEnd"/>
-      <w:r>
-        <w:rPr>
-          <w:rStyle w:val="HTMLCode"/>
-          <w:sz w:val="28"/>
-          <w:szCs w:val="28"/>
-        </w:rPr>
-        <w:t xml:space="preserve"> </w:t>
+      <w:r>
+        <w:rPr>
+          <w:rStyle w:val="HTMLCode"/>
+          <w:sz w:val="28"/>
+          <w:szCs w:val="28"/>
+        </w:rPr>
+        <w:t xml:space="preserve">docker ps </w:t>
       </w:r>
       <w:r>
         <w:rPr>
@@ -9403,15 +8518,7 @@
         </w:numPr>
       </w:pPr>
       <w:r>
-        <w:t xml:space="preserve">Can’t delete </w:t>
-      </w:r>
-      <w:proofErr w:type="spellStart"/>
-      <w:r>
-        <w:t>docker</w:t>
-      </w:r>
-      <w:proofErr w:type="spellEnd"/>
-      <w:r>
-        <w:t xml:space="preserve"> image with dependent child images</w:t>
+        <w:t>Can’t delete docker image with dependent child images</w:t>
       </w:r>
       <w:r>
         <w:br/>
@@ -9451,41 +8558,13 @@
           <w:szCs w:val="28"/>
         </w:rPr>
       </w:pPr>
-      <w:proofErr w:type="spellStart"/>
-      <w:r>
-        <w:rPr>
-          <w:rStyle w:val="HTMLCode"/>
-          <w:sz w:val="28"/>
-          <w:szCs w:val="28"/>
-        </w:rPr>
-        <w:t>docker</w:t>
-      </w:r>
-      <w:proofErr w:type="spellEnd"/>
-      <w:r>
-        <w:rPr>
-          <w:rStyle w:val="HTMLCode"/>
-          <w:sz w:val="28"/>
-          <w:szCs w:val="28"/>
-        </w:rPr>
-        <w:t xml:space="preserve"> </w:t>
-      </w:r>
-      <w:proofErr w:type="spellStart"/>
-      <w:r>
-        <w:rPr>
-          <w:rStyle w:val="HTMLCode"/>
-          <w:sz w:val="28"/>
-          <w:szCs w:val="28"/>
-        </w:rPr>
-        <w:t>rmi</w:t>
-      </w:r>
-      <w:proofErr w:type="spellEnd"/>
-      <w:r>
-        <w:rPr>
-          <w:rStyle w:val="HTMLCode"/>
-          <w:sz w:val="28"/>
-          <w:szCs w:val="28"/>
-        </w:rPr>
-        <w:t xml:space="preserve"> c565603bc87f</w:t>
+      <w:r>
+        <w:rPr>
+          <w:rStyle w:val="HTMLCode"/>
+          <w:sz w:val="28"/>
+          <w:szCs w:val="28"/>
+        </w:rPr>
+        <w:t>docker rmi c565603bc87f</w:t>
       </w:r>
     </w:p>
     <w:p>
@@ -9550,17 +8629,8 @@
           <w:sz w:val="28"/>
           <w:szCs w:val="28"/>
         </w:rPr>
-        <w:t xml:space="preserve"> can't delete image even with -f flag. How to delete image then and all of its </w:t>
-      </w:r>
-      <w:proofErr w:type="gramStart"/>
-      <w:r>
-        <w:rPr>
-          <w:sz w:val="28"/>
-          <w:szCs w:val="28"/>
-        </w:rPr>
-        <w:t>children ?</w:t>
-      </w:r>
-      <w:proofErr w:type="gramEnd"/>
+        <w:t xml:space="preserve"> can't delete image even with -f flag. How to delete image then and all of its children ?</w:t>
+      </w:r>
     </w:p>
     <w:p>
       <w:pPr>
@@ -9625,23 +8695,7 @@
           <w:sz w:val="28"/>
           <w:szCs w:val="28"/>
         </w:rPr>
-        <w:t xml:space="preserve">Tip: </w:t>
-      </w:r>
-      <w:proofErr w:type="spellStart"/>
-      <w:r>
-        <w:rPr>
-          <w:sz w:val="28"/>
-          <w:szCs w:val="28"/>
-        </w:rPr>
-        <w:t>Stop&amp;remove</w:t>
-      </w:r>
-      <w:proofErr w:type="spellEnd"/>
-      <w:r>
-        <w:rPr>
-          <w:sz w:val="28"/>
-          <w:szCs w:val="28"/>
-        </w:rPr>
-        <w:t xml:space="preserve"> all containers first (see above).</w:t>
+        <w:t>Tip: Stop&amp;remove all containers first (see above).</w:t>
       </w:r>
     </w:p>
     <w:p>
@@ -9709,7 +8763,6 @@
         </w:rPr>
         <w:t xml:space="preserve">In </w:t>
       </w:r>
-      <w:proofErr w:type="spellStart"/>
       <w:r>
         <w:rPr>
           <w:rStyle w:val="Strong"/>
@@ -9717,17 +8770,7 @@
           <w:sz w:val="28"/>
           <w:szCs w:val="28"/>
         </w:rPr>
-        <w:t>Git</w:t>
-      </w:r>
-      <w:proofErr w:type="spellEnd"/>
-      <w:r>
-        <w:rPr>
-          <w:rStyle w:val="Strong"/>
-          <w:rFonts w:eastAsiaTheme="majorEastAsia"/>
-          <w:sz w:val="28"/>
-          <w:szCs w:val="28"/>
-        </w:rPr>
-        <w:t xml:space="preserve"> Bash</w:t>
+        <w:t>Git Bash</w:t>
       </w:r>
       <w:r>
         <w:rPr>
@@ -9765,41 +8808,13 @@
           <w:szCs w:val="20"/>
         </w:rPr>
       </w:pPr>
-      <w:proofErr w:type="spellStart"/>
       <w:r>
         <w:rPr>
           <w:rFonts w:ascii="Courier New" w:eastAsia="Times New Roman" w:hAnsi="Courier New" w:cs="Courier New"/>
           <w:sz w:val="20"/>
           <w:szCs w:val="20"/>
         </w:rPr>
-        <w:t>recursive_remove_</w:t>
-      </w:r>
-      <w:proofErr w:type="gramStart"/>
-      <w:r>
-        <w:rPr>
-          <w:rFonts w:ascii="Courier New" w:eastAsia="Times New Roman" w:hAnsi="Courier New" w:cs="Courier New"/>
-          <w:sz w:val="20"/>
-          <w:szCs w:val="20"/>
-        </w:rPr>
-        <w:t>image</w:t>
-      </w:r>
-      <w:proofErr w:type="spellEnd"/>
-      <w:r>
-        <w:rPr>
-          <w:rFonts w:ascii="Courier New" w:eastAsia="Times New Roman" w:hAnsi="Courier New" w:cs="Courier New"/>
-          <w:sz w:val="20"/>
-          <w:szCs w:val="20"/>
-        </w:rPr>
-        <w:t>(</w:t>
-      </w:r>
-      <w:proofErr w:type="gramEnd"/>
-      <w:r>
-        <w:rPr>
-          <w:rFonts w:ascii="Courier New" w:eastAsia="Times New Roman" w:hAnsi="Courier New" w:cs="Courier New"/>
-          <w:sz w:val="20"/>
-          <w:szCs w:val="20"/>
-        </w:rPr>
-        <w:t>) {</w:t>
+        <w:t>recursive_remove_image() {</w:t>
       </w:r>
     </w:p>
     <w:p>
@@ -9836,25 +8851,7 @@
           <w:sz w:val="20"/>
           <w:szCs w:val="20"/>
         </w:rPr>
-        <w:t xml:space="preserve">  for image in $(</w:t>
-      </w:r>
-      <w:proofErr w:type="spellStart"/>
-      <w:r>
-        <w:rPr>
-          <w:rFonts w:ascii="Courier New" w:eastAsia="Times New Roman" w:hAnsi="Courier New" w:cs="Courier New"/>
-          <w:sz w:val="20"/>
-          <w:szCs w:val="20"/>
-        </w:rPr>
-        <w:t>docker</w:t>
-      </w:r>
-      <w:proofErr w:type="spellEnd"/>
-      <w:r>
-        <w:rPr>
-          <w:rFonts w:ascii="Courier New" w:eastAsia="Times New Roman" w:hAnsi="Courier New" w:cs="Courier New"/>
-          <w:sz w:val="20"/>
-          <w:szCs w:val="20"/>
-        </w:rPr>
-        <w:t xml:space="preserve"> images --quiet --filter "since=${1}")</w:t>
+        <w:t xml:space="preserve">  for image in $(docker images --quiet --filter "since=${1}")</w:t>
       </w:r>
     </w:p>
     <w:p>
@@ -9928,54 +8925,8 @@
           <w:sz w:val="20"/>
           <w:szCs w:val="20"/>
         </w:rPr>
-        <w:t xml:space="preserve">    if [ $(</w:t>
-      </w:r>
-      <w:proofErr w:type="spellStart"/>
-      <w:r>
-        <w:rPr>
-          <w:rFonts w:ascii="Courier New" w:eastAsia="Times New Roman" w:hAnsi="Courier New" w:cs="Courier New"/>
-          <w:sz w:val="20"/>
-          <w:szCs w:val="20"/>
-        </w:rPr>
-        <w:t>docker</w:t>
-      </w:r>
-      <w:proofErr w:type="spellEnd"/>
-      <w:r>
-        <w:rPr>
-          <w:rFonts w:ascii="Courier New" w:eastAsia="Times New Roman" w:hAnsi="Courier New" w:cs="Courier New"/>
-          <w:sz w:val="20"/>
-          <w:szCs w:val="20"/>
-        </w:rPr>
-        <w:t xml:space="preserve"> history --quiet ${image} | </w:t>
-      </w:r>
-      <w:proofErr w:type="spellStart"/>
-      <w:r>
-        <w:rPr>
-          <w:rFonts w:ascii="Courier New" w:eastAsia="Times New Roman" w:hAnsi="Courier New" w:cs="Courier New"/>
-          <w:sz w:val="20"/>
-          <w:szCs w:val="20"/>
-        </w:rPr>
-        <w:t>grep</w:t>
-      </w:r>
-      <w:proofErr w:type="spellEnd"/>
-      <w:r>
-        <w:rPr>
-          <w:rFonts w:ascii="Courier New" w:eastAsia="Times New Roman" w:hAnsi="Courier New" w:cs="Courier New"/>
-          <w:sz w:val="20"/>
-          <w:szCs w:val="20"/>
-        </w:rPr>
-        <w:t xml:space="preserve"> ${1}</w:t>
-      </w:r>
-      <w:proofErr w:type="gramStart"/>
-      <w:r>
-        <w:rPr>
-          <w:rFonts w:ascii="Courier New" w:eastAsia="Times New Roman" w:hAnsi="Courier New" w:cs="Courier New"/>
-          <w:sz w:val="20"/>
-          <w:szCs w:val="20"/>
-        </w:rPr>
-        <w:t>) ]</w:t>
-      </w:r>
-      <w:proofErr w:type="gramEnd"/>
+        <w:t xml:space="preserve">    if [ $(docker history --quiet ${image} | grep ${1}) ]</w:t>
+      </w:r>
     </w:p>
     <w:p>
       <w:pPr>
@@ -10048,25 +8999,7 @@
           <w:sz w:val="20"/>
           <w:szCs w:val="20"/>
         </w:rPr>
-        <w:t xml:space="preserve">      </w:t>
-      </w:r>
-      <w:proofErr w:type="spellStart"/>
-      <w:r>
-        <w:rPr>
-          <w:rFonts w:ascii="Courier New" w:eastAsia="Times New Roman" w:hAnsi="Courier New" w:cs="Courier New"/>
-          <w:sz w:val="20"/>
-          <w:szCs w:val="20"/>
-        </w:rPr>
-        <w:t>recursive_remove_image</w:t>
-      </w:r>
-      <w:proofErr w:type="spellEnd"/>
-      <w:r>
-        <w:rPr>
-          <w:rFonts w:ascii="Courier New" w:eastAsia="Times New Roman" w:hAnsi="Courier New" w:cs="Courier New"/>
-          <w:sz w:val="20"/>
-          <w:szCs w:val="20"/>
-        </w:rPr>
-        <w:t xml:space="preserve"> "${image}"</w:t>
+        <w:t xml:space="preserve">      recursive_remove_image "${image}"</w:t>
       </w:r>
     </w:p>
     <w:p>
@@ -10214,43 +9147,7 @@
           <w:sz w:val="20"/>
           <w:szCs w:val="20"/>
         </w:rPr>
-        <w:t xml:space="preserve">  </w:t>
-      </w:r>
-      <w:proofErr w:type="spellStart"/>
-      <w:r>
-        <w:rPr>
-          <w:rFonts w:ascii="Courier New" w:eastAsia="Times New Roman" w:hAnsi="Courier New" w:cs="Courier New"/>
-          <w:sz w:val="20"/>
-          <w:szCs w:val="20"/>
-        </w:rPr>
-        <w:t>docker</w:t>
-      </w:r>
-      <w:proofErr w:type="spellEnd"/>
-      <w:r>
-        <w:rPr>
-          <w:rFonts w:ascii="Courier New" w:eastAsia="Times New Roman" w:hAnsi="Courier New" w:cs="Courier New"/>
-          <w:sz w:val="20"/>
-          <w:szCs w:val="20"/>
-        </w:rPr>
-        <w:t xml:space="preserve"> </w:t>
-      </w:r>
-      <w:proofErr w:type="spellStart"/>
-      <w:r>
-        <w:rPr>
-          <w:rFonts w:ascii="Courier New" w:eastAsia="Times New Roman" w:hAnsi="Courier New" w:cs="Courier New"/>
-          <w:sz w:val="20"/>
-          <w:szCs w:val="20"/>
-        </w:rPr>
-        <w:t>rmi</w:t>
-      </w:r>
-      <w:proofErr w:type="spellEnd"/>
-      <w:r>
-        <w:rPr>
-          <w:rFonts w:ascii="Courier New" w:eastAsia="Times New Roman" w:hAnsi="Courier New" w:cs="Courier New"/>
-          <w:sz w:val="20"/>
-          <w:szCs w:val="20"/>
-        </w:rPr>
-        <w:t xml:space="preserve"> -f ${1}</w:t>
+        <w:t xml:space="preserve">  docker rmi -f ${1}</w:t>
       </w:r>
     </w:p>
     <w:p>
@@ -10308,25 +9205,14 @@
         </w:rPr>
         <w:t xml:space="preserve">and then call it using </w:t>
       </w:r>
-      <w:proofErr w:type="spellStart"/>
-      <w:r>
-        <w:rPr>
-          <w:rStyle w:val="HTMLCode"/>
-          <w:rFonts w:asciiTheme="majorBidi" w:hAnsiTheme="majorBidi" w:cstheme="majorBidi"/>
-          <w:sz w:val="28"/>
-          <w:szCs w:val="28"/>
-        </w:rPr>
-        <w:t>recursive_remove_image</w:t>
-      </w:r>
-      <w:proofErr w:type="spellEnd"/>
-      <w:r>
-        <w:rPr>
-          <w:rStyle w:val="HTMLCode"/>
-          <w:rFonts w:asciiTheme="majorBidi" w:hAnsiTheme="majorBidi" w:cstheme="majorBidi"/>
-          <w:sz w:val="28"/>
-          <w:szCs w:val="28"/>
-        </w:rPr>
-        <w:t xml:space="preserve"> &lt;image-id&gt;</w:t>
+      <w:r>
+        <w:rPr>
+          <w:rStyle w:val="HTMLCode"/>
+          <w:rFonts w:asciiTheme="majorBidi" w:hAnsiTheme="majorBidi" w:cstheme="majorBidi"/>
+          <w:sz w:val="28"/>
+          <w:szCs w:val="28"/>
+        </w:rPr>
+        <w:t>recursive_remove_image &lt;image-id&gt;</w:t>
       </w:r>
       <w:r>
         <w:rPr>
@@ -10371,7 +9257,6 @@
         </w:rPr>
         <w:br/>
       </w:r>
-      <w:proofErr w:type="spellStart"/>
       <w:r>
         <w:rPr>
           <w:rFonts w:ascii="Courier New" w:hAnsi="Courier New" w:cs="Courier New"/>
@@ -10379,16 +9264,7 @@
           <w:szCs w:val="28"/>
         </w:rPr>
         <w:lastRenderedPageBreak/>
-        <w:t>recursive_remove_image</w:t>
-      </w:r>
-      <w:proofErr w:type="spellEnd"/>
-      <w:r>
-        <w:rPr>
-          <w:rFonts w:ascii="Courier New" w:hAnsi="Courier New" w:cs="Courier New"/>
-          <w:sz w:val="28"/>
-          <w:szCs w:val="28"/>
-        </w:rPr>
-        <w:t xml:space="preserve"> </w:t>
+        <w:t xml:space="preserve">recursive_remove_image </w:t>
       </w:r>
       <w:r>
         <w:rPr>
@@ -10445,7 +9321,6 @@
         </w:rPr>
         <w:t xml:space="preserve">To start a stopped container in </w:t>
       </w:r>
-      <w:proofErr w:type="spellStart"/>
       <w:r>
         <w:rPr>
           <w:rStyle w:val="Strong"/>
@@ -10453,17 +9328,7 @@
           <w:sz w:val="28"/>
           <w:szCs w:val="28"/>
         </w:rPr>
-        <w:t>Git</w:t>
-      </w:r>
-      <w:proofErr w:type="spellEnd"/>
-      <w:r>
-        <w:rPr>
-          <w:rStyle w:val="Strong"/>
-          <w:rFonts w:eastAsiaTheme="majorEastAsia"/>
-          <w:sz w:val="28"/>
-          <w:szCs w:val="28"/>
-        </w:rPr>
-        <w:t xml:space="preserve"> Bash</w:t>
+        <w:t>Git Bash</w:t>
       </w:r>
       <w:r>
         <w:rPr>
@@ -10521,34 +9386,14 @@
         </w:rPr>
         <w:br/>
       </w:r>
-      <w:proofErr w:type="spellStart"/>
-      <w:r>
-        <w:rPr>
-          <w:rStyle w:val="HTMLCode"/>
-          <w:sz w:val="28"/>
-          <w:szCs w:val="28"/>
-        </w:rPr>
-        <w:t>docker</w:t>
-      </w:r>
-      <w:proofErr w:type="spellEnd"/>
-      <w:r>
-        <w:rPr>
-          <w:rStyle w:val="HTMLCode"/>
-          <w:sz w:val="28"/>
-          <w:szCs w:val="28"/>
-        </w:rPr>
-        <w:t xml:space="preserve"> start </w:t>
-      </w:r>
-      <w:proofErr w:type="spellStart"/>
-      <w:r>
-        <w:rPr>
-          <w:rStyle w:val="HTMLCode"/>
-          <w:sz w:val="28"/>
-          <w:szCs w:val="28"/>
-        </w:rPr>
-        <w:t>container_name</w:t>
-      </w:r>
-      <w:proofErr w:type="spellEnd"/>
+      <w:r>
+        <w:rPr>
+          <w:rStyle w:val="HTMLCode"/>
+          <w:sz w:val="28"/>
+          <w:szCs w:val="28"/>
+        </w:rPr>
+        <w:t>docker start container_name</w:t>
+      </w:r>
     </w:p>
     <w:p>
       <w:pPr>
@@ -10579,34 +9424,14 @@
           <w:szCs w:val="28"/>
         </w:rPr>
       </w:pPr>
-      <w:proofErr w:type="spellStart"/>
-      <w:r>
-        <w:rPr>
-          <w:rStyle w:val="HTMLCode"/>
-          <w:sz w:val="28"/>
-          <w:szCs w:val="28"/>
-        </w:rPr>
-        <w:t>docker</w:t>
-      </w:r>
-      <w:proofErr w:type="spellEnd"/>
-      <w:r>
-        <w:rPr>
-          <w:rStyle w:val="HTMLCode"/>
-          <w:sz w:val="28"/>
-          <w:szCs w:val="28"/>
-        </w:rPr>
-        <w:t xml:space="preserve"> restart </w:t>
-      </w:r>
-      <w:proofErr w:type="spellStart"/>
-      <w:r>
-        <w:rPr>
-          <w:rStyle w:val="HTMLCode"/>
-          <w:sz w:val="28"/>
-          <w:szCs w:val="28"/>
-        </w:rPr>
-        <w:t>container_name</w:t>
-      </w:r>
-      <w:proofErr w:type="spellEnd"/>
+      <w:r>
+        <w:rPr>
+          <w:rStyle w:val="HTMLCode"/>
+          <w:sz w:val="28"/>
+          <w:szCs w:val="28"/>
+        </w:rPr>
+        <w:t>docker restart container_name</w:t>
+      </w:r>
       <w:r>
         <w:rPr>
           <w:sz w:val="28"/>
@@ -13376,7 +12201,7 @@
 </file>
 
 <file path=customXml/itemProps1.xml><?xml version="1.0" encoding="utf-8"?>
-<ds:datastoreItem xmlns:ds="http://schemas.openxmlformats.org/officeDocument/2006/customXml" ds:itemID="{8B6A1486-30A6-4A19-B9CF-68E0F7A353B2}">
+<ds:datastoreItem xmlns:ds="http://schemas.openxmlformats.org/officeDocument/2006/customXml" ds:itemID="{CE4F4678-9990-4AF8-8DA0-E250FF1633C1}">
   <ds:schemaRefs>
     <ds:schemaRef ds:uri="http://schemas.openxmlformats.org/officeDocument/2006/bibliography"/>
   </ds:schemaRefs>

</xml_diff>

<commit_message>
2 new sections moved from "Docker Tips and Tricks.docx" to "Docker on Windows.docx" Using DNS Server available in hosts inside Docker container Configure an interpreter using Docker in Pycharm Professional
</commit_message>
<xml_diff>
--- a/Docker/Windows/Docker on Windows.docx
+++ b/Docker/Windows/Docker on Windows.docx
@@ -1370,8 +1370,33 @@
           <w:rFonts w:asciiTheme="majorBidi" w:eastAsia="Times New Roman" w:hAnsiTheme="majorBidi" w:cstheme="majorBidi"/>
           <w:szCs w:val="28"/>
         </w:rPr>
-        <w:t>Your BIOS can look like differently; you should find enable Virtualization Technology (VTx). Look on Security menu.</w:t>
-      </w:r>
+        <w:t>Your BIOS can look like differently; you should find enable Virtualization Technology (</w:t>
+      </w:r>
+      <w:proofErr w:type="spellStart"/>
+      <w:r>
+        <w:rPr>
+          <w:rFonts w:asciiTheme="majorBidi" w:eastAsia="Times New Roman" w:hAnsiTheme="majorBidi" w:cstheme="majorBidi"/>
+          <w:szCs w:val="28"/>
+        </w:rPr>
+        <w:t>VTx</w:t>
+      </w:r>
+      <w:proofErr w:type="spellEnd"/>
+      <w:r>
+        <w:rPr>
+          <w:rFonts w:asciiTheme="majorBidi" w:eastAsia="Times New Roman" w:hAnsiTheme="majorBidi" w:cstheme="majorBidi"/>
+          <w:szCs w:val="28"/>
+        </w:rPr>
+        <w:t>). Look on Security menu.</w:t>
+      </w:r>
+      <w:r>
+        <w:rPr>
+          <w:rFonts w:asciiTheme="majorBidi" w:eastAsia="Times New Roman" w:hAnsiTheme="majorBidi" w:cstheme="majorBidi"/>
+          <w:szCs w:val="28"/>
+        </w:rPr>
+        <w:t xml:space="preserve"> </w:t>
+      </w:r>
+      <w:bookmarkStart w:id="2" w:name="_GoBack"/>
+      <w:bookmarkEnd w:id="2"/>
     </w:p>
     <w:p>
       <w:pPr>
@@ -1570,23 +1595,23 @@
       <w:pPr>
         <w:pStyle w:val="Heading1"/>
       </w:pPr>
-      <w:bookmarkStart w:id="2" w:name="_Toc17617786"/>
+      <w:bookmarkStart w:id="3" w:name="_Toc17617786"/>
       <w:r>
         <w:lastRenderedPageBreak/>
         <w:t>Docker Desktop for Windows</w:t>
       </w:r>
-      <w:bookmarkEnd w:id="2"/>
+      <w:bookmarkEnd w:id="3"/>
     </w:p>
     <w:p/>
     <w:p>
       <w:pPr>
         <w:pStyle w:val="Heading1"/>
       </w:pPr>
-      <w:bookmarkStart w:id="3" w:name="_Toc17617787"/>
+      <w:bookmarkStart w:id="4" w:name="_Toc17617787"/>
       <w:r>
         <w:t>Prerequisites</w:t>
       </w:r>
-      <w:bookmarkEnd w:id="3"/>
+      <w:bookmarkEnd w:id="4"/>
     </w:p>
     <w:p>
       <w:pPr>
@@ -1666,11 +1691,11 @@
       <w:pPr>
         <w:pStyle w:val="Heading1"/>
       </w:pPr>
-      <w:bookmarkStart w:id="4" w:name="_Toc17617788"/>
+      <w:bookmarkStart w:id="5" w:name="_Toc17617788"/>
       <w:r>
         <w:t>Docker Basics</w:t>
       </w:r>
-      <w:bookmarkEnd w:id="4"/>
+      <w:bookmarkEnd w:id="5"/>
     </w:p>
     <w:p/>
     <w:p>
@@ -1687,7 +1712,15 @@
         </w:rPr>
       </w:pPr>
       <w:r>
-        <w:t xml:space="preserve">For tips&amp;tricks see separate document here </w:t>
+        <w:t xml:space="preserve">For </w:t>
+      </w:r>
+      <w:proofErr w:type="spellStart"/>
+      <w:r>
+        <w:t>tips&amp;tricks</w:t>
+      </w:r>
+      <w:proofErr w:type="spellEnd"/>
+      <w:r>
+        <w:t xml:space="preserve"> see separate document here </w:t>
       </w:r>
       <w:hyperlink r:id="rId12" w:history="1">
         <w:r>
@@ -1741,7 +1774,15 @@
       </w:pPr>
       <w:r>
         <w:lastRenderedPageBreak/>
-        <w:t>Docker ARG, ENV and .env - a Complete Guide</w:t>
+        <w:t>Docker ARG, ENV and .</w:t>
+      </w:r>
+      <w:proofErr w:type="spellStart"/>
+      <w:r>
+        <w:t>env</w:t>
+      </w:r>
+      <w:proofErr w:type="spellEnd"/>
+      <w:r>
+        <w:t xml:space="preserve"> - a Complete Guide</w:t>
       </w:r>
       <w:r>
         <w:t xml:space="preserve"> </w:t>
@@ -1867,7 +1908,15 @@
       </w:pPr>
       <w:r>
         <w:lastRenderedPageBreak/>
-        <w:t xml:space="preserve">A frequent gotcha, if you’re new to Docker and not used to think about images and containers: if you try to set the value of an environment variable from </w:t>
+        <w:t xml:space="preserve">A frequent </w:t>
+      </w:r>
+      <w:proofErr w:type="spellStart"/>
+      <w:r>
+        <w:t>gotcha</w:t>
+      </w:r>
+      <w:proofErr w:type="spellEnd"/>
+      <w:r>
+        <w:t xml:space="preserve">, if you’re new to Docker and not used to think about images and containers: if you try to set the value of an environment variable from </w:t>
       </w:r>
       <w:r>
         <w:rPr>
@@ -1936,7 +1985,35 @@
         <w:rPr>
           <w:rStyle w:val="HTMLCode"/>
         </w:rPr>
-        <w:t>ARG buildtime_variable=default_value # &lt;- this one's new</w:t>
+        <w:t xml:space="preserve">ARG </w:t>
+      </w:r>
+      <w:proofErr w:type="spellStart"/>
+      <w:r>
+        <w:rPr>
+          <w:rStyle w:val="HTMLCode"/>
+        </w:rPr>
+        <w:t>buildtime_variable</w:t>
+      </w:r>
+      <w:proofErr w:type="spellEnd"/>
+      <w:r>
+        <w:rPr>
+          <w:rStyle w:val="HTMLCode"/>
+        </w:rPr>
+        <w:t>=</w:t>
+      </w:r>
+      <w:proofErr w:type="spellStart"/>
+      <w:r>
+        <w:rPr>
+          <w:rStyle w:val="HTMLCode"/>
+        </w:rPr>
+        <w:t>default_value</w:t>
+      </w:r>
+      <w:proofErr w:type="spellEnd"/>
+      <w:r>
+        <w:rPr>
+          <w:rStyle w:val="HTMLCode"/>
+        </w:rPr>
+        <w:t xml:space="preserve"> # &lt;- this one's new</w:t>
       </w:r>
     </w:p>
     <w:p>
@@ -1950,7 +2027,35 @@
         <w:rPr>
           <w:rStyle w:val="HTMLCode"/>
         </w:rPr>
-        <w:t>ENV env_var_name=$buildtime_variable # we reference it directly</w:t>
+        <w:t xml:space="preserve">ENV </w:t>
+      </w:r>
+      <w:proofErr w:type="spellStart"/>
+      <w:r>
+        <w:rPr>
+          <w:rStyle w:val="HTMLCode"/>
+        </w:rPr>
+        <w:t>env_var_name</w:t>
+      </w:r>
+      <w:proofErr w:type="spellEnd"/>
+      <w:r>
+        <w:rPr>
+          <w:rStyle w:val="HTMLCode"/>
+        </w:rPr>
+        <w:t>=$</w:t>
+      </w:r>
+      <w:proofErr w:type="spellStart"/>
+      <w:r>
+        <w:rPr>
+          <w:rStyle w:val="HTMLCode"/>
+        </w:rPr>
+        <w:t>buildtime_variable</w:t>
+      </w:r>
+      <w:proofErr w:type="spellEnd"/>
+      <w:r>
+        <w:rPr>
+          <w:rStyle w:val="HTMLCode"/>
+        </w:rPr>
+        <w:t xml:space="preserve"> # we reference it directly</w:t>
       </w:r>
     </w:p>
     <w:p>
@@ -1960,14 +2065,24 @@
       <w:r>
         <w:t xml:space="preserve">Now, when you’re building your image you can override the </w:t>
       </w:r>
+      <w:proofErr w:type="spellStart"/>
       <w:r>
         <w:rPr>
           <w:rStyle w:val="Emphasis"/>
         </w:rPr>
         <w:t>default_value</w:t>
       </w:r>
-      <w:r>
-        <w:t xml:space="preserve"> of “buildtime_variable” any time you like:</w:t>
+      <w:proofErr w:type="spellEnd"/>
+      <w:r>
+        <w:t xml:space="preserve"> of “</w:t>
+      </w:r>
+      <w:proofErr w:type="spellStart"/>
+      <w:r>
+        <w:t>buildtime_variable</w:t>
+      </w:r>
+      <w:proofErr w:type="spellEnd"/>
+      <w:r>
+        <w:t>” any time you like:</w:t>
       </w:r>
     </w:p>
     <w:p>
@@ -1981,7 +2096,63 @@
         <w:rPr>
           <w:rStyle w:val="HTMLCode"/>
         </w:rPr>
-        <w:t>$ docker build --build-arg buildtime_variable=a_value # ... the rest of the build command is omitted</w:t>
+        <w:t xml:space="preserve">$ </w:t>
+      </w:r>
+      <w:proofErr w:type="spellStart"/>
+      <w:r>
+        <w:rPr>
+          <w:rStyle w:val="HTMLCode"/>
+        </w:rPr>
+        <w:t>docker</w:t>
+      </w:r>
+      <w:proofErr w:type="spellEnd"/>
+      <w:r>
+        <w:rPr>
+          <w:rStyle w:val="HTMLCode"/>
+        </w:rPr>
+        <w:t xml:space="preserve"> build --build-</w:t>
+      </w:r>
+      <w:proofErr w:type="spellStart"/>
+      <w:r>
+        <w:rPr>
+          <w:rStyle w:val="HTMLCode"/>
+        </w:rPr>
+        <w:t>arg</w:t>
+      </w:r>
+      <w:proofErr w:type="spellEnd"/>
+      <w:r>
+        <w:rPr>
+          <w:rStyle w:val="HTMLCode"/>
+        </w:rPr>
+        <w:t xml:space="preserve"> </w:t>
+      </w:r>
+      <w:proofErr w:type="spellStart"/>
+      <w:r>
+        <w:rPr>
+          <w:rStyle w:val="HTMLCode"/>
+        </w:rPr>
+        <w:t>buildtime_variable</w:t>
+      </w:r>
+      <w:proofErr w:type="spellEnd"/>
+      <w:r>
+        <w:rPr>
+          <w:rStyle w:val="HTMLCode"/>
+        </w:rPr>
+        <w:t>=</w:t>
+      </w:r>
+      <w:proofErr w:type="spellStart"/>
+      <w:r>
+        <w:rPr>
+          <w:rStyle w:val="HTMLCode"/>
+        </w:rPr>
+        <w:t>a_value</w:t>
+      </w:r>
+      <w:proofErr w:type="spellEnd"/>
+      <w:r>
+        <w:rPr>
+          <w:rStyle w:val="HTMLCode"/>
+        </w:rPr>
+        <w:t xml:space="preserve"> # ... the rest of the build command is omitted</w:t>
       </w:r>
     </w:p>
     <w:p>
@@ -1991,14 +2162,46 @@
       <w:r>
         <w:t xml:space="preserve">You can change the value each time you run </w:t>
       </w:r>
-      <w:r>
-        <w:rPr>
-          <w:rStyle w:val="HTMLCode"/>
-        </w:rPr>
-        <w:t>docker build</w:t>
-      </w:r>
-      <w:r>
-        <w:t xml:space="preserve"> without editing the Dockerfile. The ARG variable “buildtime_variable” will be set to your dynamic value and the ENV variable “env_var_name” will be set to the fresh ARG value.</w:t>
+      <w:proofErr w:type="spellStart"/>
+      <w:r>
+        <w:rPr>
+          <w:rStyle w:val="HTMLCode"/>
+        </w:rPr>
+        <w:t>docker</w:t>
+      </w:r>
+      <w:proofErr w:type="spellEnd"/>
+      <w:r>
+        <w:rPr>
+          <w:rStyle w:val="HTMLCode"/>
+        </w:rPr>
+        <w:t xml:space="preserve"> build</w:t>
+      </w:r>
+      <w:r>
+        <w:t xml:space="preserve"> without editing the </w:t>
+      </w:r>
+      <w:proofErr w:type="spellStart"/>
+      <w:r>
+        <w:t>Dockerfile</w:t>
+      </w:r>
+      <w:proofErr w:type="spellEnd"/>
+      <w:r>
+        <w:t>. The ARG variable “</w:t>
+      </w:r>
+      <w:proofErr w:type="spellStart"/>
+      <w:r>
+        <w:t>buildtime_variable</w:t>
+      </w:r>
+      <w:proofErr w:type="spellEnd"/>
+      <w:r>
+        <w:t>” will be set to your dynamic value and the ENV variable “</w:t>
+      </w:r>
+      <w:proofErr w:type="spellStart"/>
+      <w:r>
+        <w:t>env_var_name</w:t>
+      </w:r>
+      <w:proofErr w:type="spellEnd"/>
+      <w:r>
+        <w:t>” will be set to the fresh ARG value.</w:t>
       </w:r>
     </w:p>
     <w:p>
@@ -2080,7 +2283,23 @@
           <w:rFonts w:asciiTheme="majorBidi" w:hAnsiTheme="majorBidi" w:cstheme="majorBidi"/>
           <w:szCs w:val="28"/>
         </w:rPr>
-        <w:t>For docker-compose (</w:t>
+        <w:t xml:space="preserve">For </w:t>
+      </w:r>
+      <w:proofErr w:type="spellStart"/>
+      <w:r>
+        <w:rPr>
+          <w:rFonts w:asciiTheme="majorBidi" w:hAnsiTheme="majorBidi" w:cstheme="majorBidi"/>
+          <w:szCs w:val="28"/>
+        </w:rPr>
+        <w:t>docker</w:t>
+      </w:r>
+      <w:proofErr w:type="spellEnd"/>
+      <w:r>
+        <w:rPr>
+          <w:rFonts w:asciiTheme="majorBidi" w:hAnsiTheme="majorBidi" w:cstheme="majorBidi"/>
+          <w:szCs w:val="28"/>
+        </w:rPr>
+        <w:t>-compose (</w:t>
       </w:r>
       <w:hyperlink r:id="rId20" w:history="1">
         <w:r>
@@ -2159,11 +2378,11 @@
       <w:pPr>
         <w:pStyle w:val="Heading1"/>
       </w:pPr>
-      <w:bookmarkStart w:id="5" w:name="_Toc17617789"/>
+      <w:bookmarkStart w:id="6" w:name="_Toc17617789"/>
       <w:r>
         <w:t>Installation</w:t>
       </w:r>
-      <w:bookmarkEnd w:id="5"/>
+      <w:bookmarkEnd w:id="6"/>
     </w:p>
     <w:p>
       <w:pPr>
@@ -2399,8 +2618,17 @@
           <w:rFonts w:asciiTheme="majorBidi" w:hAnsiTheme="majorBidi" w:cstheme="majorBidi"/>
           <w:szCs w:val="28"/>
         </w:rPr>
-        <w:t>This will install docker</w:t>
-      </w:r>
+        <w:t xml:space="preserve">This will install </w:t>
+      </w:r>
+      <w:proofErr w:type="spellStart"/>
+      <w:r>
+        <w:rPr>
+          <w:rFonts w:asciiTheme="majorBidi" w:hAnsiTheme="majorBidi" w:cstheme="majorBidi"/>
+          <w:szCs w:val="28"/>
+        </w:rPr>
+        <w:t>docker</w:t>
+      </w:r>
+      <w:proofErr w:type="spellEnd"/>
       <w:r>
         <w:rPr>
           <w:rFonts w:asciiTheme="majorBidi" w:hAnsiTheme="majorBidi" w:cstheme="majorBidi"/>
@@ -2408,12 +2636,21 @@
         </w:rPr>
         <w:t xml:space="preserve">, </w:t>
       </w:r>
-      <w:r>
-        <w:rPr>
-          <w:rFonts w:asciiTheme="majorBidi" w:hAnsiTheme="majorBidi" w:cstheme="majorBidi"/>
-          <w:szCs w:val="28"/>
-        </w:rPr>
-        <w:t>docker-compose</w:t>
+      <w:proofErr w:type="spellStart"/>
+      <w:r>
+        <w:rPr>
+          <w:rFonts w:asciiTheme="majorBidi" w:hAnsiTheme="majorBidi" w:cstheme="majorBidi"/>
+          <w:szCs w:val="28"/>
+        </w:rPr>
+        <w:t>docker</w:t>
+      </w:r>
+      <w:proofErr w:type="spellEnd"/>
+      <w:r>
+        <w:rPr>
+          <w:rFonts w:asciiTheme="majorBidi" w:hAnsiTheme="majorBidi" w:cstheme="majorBidi"/>
+          <w:szCs w:val="28"/>
+        </w:rPr>
+        <w:t>-compose</w:t>
       </w:r>
       <w:r>
         <w:rPr>
@@ -2447,7 +2684,23 @@
           <w:rFonts w:asciiTheme="majorBidi" w:hAnsiTheme="majorBidi" w:cstheme="majorBidi"/>
           <w:szCs w:val="28"/>
         </w:rPr>
-        <w:t>This documents focuses on docker only.</w:t>
+        <w:t xml:space="preserve">This documents focuses on </w:t>
+      </w:r>
+      <w:proofErr w:type="spellStart"/>
+      <w:r>
+        <w:rPr>
+          <w:rFonts w:asciiTheme="majorBidi" w:hAnsiTheme="majorBidi" w:cstheme="majorBidi"/>
+          <w:szCs w:val="28"/>
+        </w:rPr>
+        <w:t>docker</w:t>
+      </w:r>
+      <w:proofErr w:type="spellEnd"/>
+      <w:r>
+        <w:rPr>
+          <w:rFonts w:asciiTheme="majorBidi" w:hAnsiTheme="majorBidi" w:cstheme="majorBidi"/>
+          <w:szCs w:val="28"/>
+        </w:rPr>
+        <w:t xml:space="preserve"> only.</w:t>
       </w:r>
       <w:r>
         <w:rPr>
@@ -2484,11 +2737,11 @@
       <w:pPr>
         <w:pStyle w:val="Heading1"/>
       </w:pPr>
-      <w:bookmarkStart w:id="6" w:name="_Toc17617790"/>
+      <w:bookmarkStart w:id="7" w:name="_Toc17617790"/>
       <w:r>
         <w:t>Configure Docker Desktop for Windows</w:t>
       </w:r>
-      <w:bookmarkEnd w:id="6"/>
+      <w:bookmarkEnd w:id="7"/>
     </w:p>
     <w:p/>
     <w:p>
@@ -2500,9 +2753,9 @@
           <w:szCs w:val="28"/>
         </w:rPr>
       </w:pPr>
-      <w:bookmarkStart w:id="7" w:name="_Firewall_rules_for"/>
-      <w:bookmarkStart w:id="8" w:name="_Toc17617791"/>
-      <w:bookmarkEnd w:id="7"/>
+      <w:bookmarkStart w:id="8" w:name="_Firewall_rules_for"/>
+      <w:bookmarkStart w:id="9" w:name="_Toc17617791"/>
+      <w:bookmarkEnd w:id="8"/>
       <w:r>
         <w:rPr>
           <w:rFonts w:asciiTheme="majorBidi" w:hAnsiTheme="majorBidi"/>
@@ -2511,7 +2764,7 @@
         </w:rPr>
         <w:t>Start Docker Desktop for Windows</w:t>
       </w:r>
-      <w:bookmarkEnd w:id="8"/>
+      <w:bookmarkEnd w:id="9"/>
     </w:p>
     <w:p/>
     <w:p>
@@ -2877,9 +3130,9 @@
           <w:szCs w:val="28"/>
         </w:rPr>
       </w:pPr>
-      <w:bookmarkStart w:id="9" w:name="_Switch_between_Windows"/>
-      <w:bookmarkStart w:id="10" w:name="_Toc17617792"/>
-      <w:bookmarkEnd w:id="9"/>
+      <w:bookmarkStart w:id="10" w:name="_Switch_between_Windows"/>
+      <w:bookmarkStart w:id="11" w:name="_Toc17617792"/>
+      <w:bookmarkEnd w:id="10"/>
       <w:r>
         <w:rPr>
           <w:rFonts w:asciiTheme="majorBidi" w:hAnsiTheme="majorBidi"/>
@@ -2888,7 +3141,7 @@
         </w:rPr>
         <w:t>Switch between Windows and Linux containers</w:t>
       </w:r>
-      <w:bookmarkEnd w:id="10"/>
+      <w:bookmarkEnd w:id="11"/>
     </w:p>
     <w:p>
       <w:pPr>
@@ -3364,14 +3617,14 @@
       <w:pPr>
         <w:pStyle w:val="Heading2"/>
       </w:pPr>
-      <w:bookmarkStart w:id="11" w:name="_Toc17617793"/>
+      <w:bookmarkStart w:id="12" w:name="_Toc17617793"/>
       <w:r>
         <w:t>Configuration</w:t>
       </w:r>
       <w:r>
         <w:t xml:space="preserve"> changes</w:t>
       </w:r>
-      <w:bookmarkEnd w:id="11"/>
+      <w:bookmarkEnd w:id="12"/>
     </w:p>
     <w:p/>
     <w:p>
@@ -4186,6 +4439,7 @@
         </w:rPr>
         <w:t xml:space="preserve">Permission for shared drives are tied to the credentials you provide here. If you run </w:t>
       </w:r>
+      <w:proofErr w:type="spellStart"/>
       <w:r>
         <w:rPr>
           <w:rStyle w:val="HTMLCode"/>
@@ -4195,6 +4449,7 @@
         </w:rPr>
         <w:t>docker</w:t>
       </w:r>
+      <w:proofErr w:type="spellEnd"/>
       <w:r>
         <w:rPr>
           <w:rFonts w:asciiTheme="majorBidi" w:hAnsiTheme="majorBidi" w:cstheme="majorBidi"/>
@@ -4325,8 +4580,19 @@
           <w:sz w:val="28"/>
           <w:szCs w:val="28"/>
         </w:rPr>
-        <w:t>cannot start service</w:t>
-      </w:r>
+        <w:t xml:space="preserve">cannot start </w:t>
+      </w:r>
+      <w:proofErr w:type="gramStart"/>
+      <w:r>
+        <w:rPr>
+          <w:rStyle w:val="HTMLCode"/>
+          <w:rFonts w:asciiTheme="majorBidi" w:hAnsiTheme="majorBidi" w:cstheme="majorBidi"/>
+          <w:sz w:val="28"/>
+          <w:szCs w:val="28"/>
+        </w:rPr>
+        <w:t>service</w:t>
+      </w:r>
+      <w:proofErr w:type="gramEnd"/>
       <w:r>
         <w:rPr>
           <w:rFonts w:asciiTheme="majorBidi" w:hAnsiTheme="majorBidi" w:cstheme="majorBidi"/>
@@ -4394,8 +4660,19 @@
             <w:sz w:val="28"/>
             <w:szCs w:val="28"/>
           </w:rPr>
-          <w:t>0777 or a+rwx</w:t>
+          <w:t xml:space="preserve">0777 or </w:t>
         </w:r>
+        <w:proofErr w:type="spellStart"/>
+        <w:r>
+          <w:rPr>
+            <w:rStyle w:val="Hyperlink"/>
+            <w:rFonts w:eastAsiaTheme="majorEastAsia"/>
+            <w:sz w:val="28"/>
+            <w:szCs w:val="28"/>
+          </w:rPr>
+          <w:t>a+rwx</w:t>
+        </w:r>
+        <w:proofErr w:type="spellEnd"/>
       </w:hyperlink>
       <w:r>
         <w:rPr>
@@ -4695,7 +4972,15 @@
         <w:t>default,</w:t>
       </w:r>
       <w:r>
-        <w:t xml:space="preserve"> images are stored in ProgramData.</w:t>
+        <w:t xml:space="preserve"> images are stored in </w:t>
+      </w:r>
+      <w:proofErr w:type="spellStart"/>
+      <w:r>
+        <w:t>ProgramData</w:t>
+      </w:r>
+      <w:proofErr w:type="spellEnd"/>
+      <w:r>
+        <w:t>.</w:t>
       </w:r>
     </w:p>
     <w:p>
@@ -5403,8 +5688,6 @@
         <w:br/>
         <w:t>Note: I enables checkbox with experimental features to be able to use –squash flag.</w:t>
       </w:r>
-      <w:bookmarkStart w:id="12" w:name="_GoBack"/>
-      <w:bookmarkEnd w:id="12"/>
     </w:p>
     <w:p>
       <w:pPr>
@@ -5625,6 +5908,7 @@
       <w:r>
         <w:t xml:space="preserve">The Kubernetes client command, </w:t>
       </w:r>
+      <w:proofErr w:type="spellStart"/>
       <w:r>
         <w:rPr>
           <w:rStyle w:val="HTMLCode"/>
@@ -5632,6 +5916,7 @@
         </w:rPr>
         <w:t>kubectl</w:t>
       </w:r>
+      <w:proofErr w:type="spellEnd"/>
       <w:r>
         <w:t>, is included and configured to connect to the local Kubernetes server.</w:t>
       </w:r>
@@ -6074,13 +6359,538 @@
         <w:t xml:space="preserve"> </w:t>
       </w:r>
     </w:p>
+    <w:p>
+      <w:pPr>
+        <w:pStyle w:val="Heading2"/>
+      </w:pPr>
+      <w:r>
+        <w:lastRenderedPageBreak/>
+        <w:t>Using DNS Server available in hosts inside Docker container</w:t>
+      </w:r>
+    </w:p>
+    <w:p>
+      <w:r>
+        <w:br/>
+        <w:t xml:space="preserve">See </w:t>
+      </w:r>
+      <w:hyperlink r:id="rId71" w:history="1">
+        <w:r>
+          <w:rPr>
+            <w:rStyle w:val="Hyperlink"/>
+          </w:rPr>
+          <w:t>https://github.com/moby/moby/issues/23910</w:t>
+        </w:r>
+      </w:hyperlink>
+      <w:r>
+        <w:t xml:space="preserve"> </w:t>
+      </w:r>
+      <w:r>
+        <w:br/>
+      </w:r>
+      <w:hyperlink r:id="rId72" w:history="1">
+        <w:r>
+          <w:rPr>
+            <w:rStyle w:val="Hyperlink"/>
+          </w:rPr>
+          <w:t>https://development.robinwinslow.uk/2016/06/23/fix-docker-networking-dns/</w:t>
+        </w:r>
+      </w:hyperlink>
+      <w:r>
+        <w:t xml:space="preserve"> </w:t>
+      </w:r>
+    </w:p>
+    <w:p>
+      <w:hyperlink r:id="rId73" w:anchor="daemon-configuration-file" w:history="1">
+        <w:r>
+          <w:rPr>
+            <w:rStyle w:val="Hyperlink"/>
+          </w:rPr>
+          <w:t>https://docs.docker.com/engine/reference/commandline/dockerd/#daemon-configuration-file</w:t>
+        </w:r>
+      </w:hyperlink>
+      <w:r>
+        <w:t xml:space="preserve"> </w:t>
+      </w:r>
+    </w:p>
+    <w:p>
+      <w:r>
+        <w:br/>
+        <w:t>On Linux you can type:</w:t>
+      </w:r>
+      <w:r>
+        <w:br/>
+      </w:r>
+      <w:r>
+        <w:br/>
+      </w:r>
+      <w:r>
+        <w:rPr>
+          <w:rFonts w:ascii="Courier New" w:hAnsi="Courier New" w:cs="Courier New"/>
+        </w:rPr>
+        <w:t>cat /</w:t>
+      </w:r>
+      <w:proofErr w:type="spellStart"/>
+      <w:r>
+        <w:rPr>
+          <w:rFonts w:ascii="Courier New" w:hAnsi="Courier New" w:cs="Courier New"/>
+        </w:rPr>
+        <w:t>etc</w:t>
+      </w:r>
+      <w:proofErr w:type="spellEnd"/>
+      <w:r>
+        <w:rPr>
+          <w:rFonts w:ascii="Courier New" w:hAnsi="Courier New" w:cs="Courier New"/>
+        </w:rPr>
+        <w:t>/</w:t>
+      </w:r>
+      <w:proofErr w:type="spellStart"/>
+      <w:r>
+        <w:rPr>
+          <w:rFonts w:ascii="Courier New" w:hAnsi="Courier New" w:cs="Courier New"/>
+        </w:rPr>
+        <w:t>resolv.conf</w:t>
+      </w:r>
+      <w:proofErr w:type="spellEnd"/>
+    </w:p>
+    <w:p>
+      <w:r>
+        <w:t xml:space="preserve">Look on </w:t>
+      </w:r>
+      <w:proofErr w:type="spellStart"/>
+      <w:r>
+        <w:rPr>
+          <w:i/>
+          <w:iCs/>
+        </w:rPr>
+        <w:t>nameserver</w:t>
+      </w:r>
+      <w:proofErr w:type="spellEnd"/>
+      <w:r>
+        <w:t xml:space="preserve"> (these are entries for your DNS servers) and </w:t>
+      </w:r>
+      <w:r>
+        <w:rPr>
+          <w:i/>
+          <w:iCs/>
+        </w:rPr>
+        <w:t>search</w:t>
+      </w:r>
+      <w:r>
+        <w:t xml:space="preserve"> (this is your </w:t>
+      </w:r>
+      <w:r>
+        <w:rPr>
+          <w:i/>
+          <w:iCs/>
+        </w:rPr>
+        <w:t>DNS suffix search</w:t>
+      </w:r>
+      <w:r>
+        <w:t>).</w:t>
+      </w:r>
+    </w:p>
     <w:p/>
     <w:p>
+      <w:r>
+        <w:t>On Windows type:</w:t>
+      </w:r>
+      <w:r>
+        <w:br/>
+      </w:r>
+      <w:r>
+        <w:br/>
+      </w:r>
+      <w:r>
+        <w:rPr>
+          <w:rFonts w:ascii="Courier New" w:hAnsi="Courier New" w:cs="Courier New"/>
+        </w:rPr>
+        <w:t>ipconfig /all</w:t>
+      </w:r>
+      <w:r>
+        <w:t xml:space="preserve"> </w:t>
+      </w:r>
+    </w:p>
+    <w:p>
+      <w:r>
+        <w:t xml:space="preserve">Look on </w:t>
+      </w:r>
+      <w:r>
+        <w:rPr>
+          <w:i/>
+          <w:iCs/>
+        </w:rPr>
+        <w:t>DNS Servers</w:t>
+      </w:r>
+      <w:r>
+        <w:rPr>
+          <w:i/>
+          <w:iCs/>
+        </w:rPr>
+        <w:t xml:space="preserve"> </w:t>
+      </w:r>
+      <w:r>
+        <w:t>and</w:t>
+      </w:r>
+      <w:r>
+        <w:t xml:space="preserve"> </w:t>
+      </w:r>
+      <w:r>
+        <w:rPr>
+          <w:i/>
+          <w:iCs/>
+        </w:rPr>
+        <w:t>DNS Suffix Search List</w:t>
+      </w:r>
+      <w:r>
+        <w:rPr>
+          <w:i/>
+          <w:iCs/>
+        </w:rPr>
+        <w:t xml:space="preserve"> (or </w:t>
+      </w:r>
+      <w:r>
+        <w:rPr>
+          <w:i/>
+          <w:iCs/>
+        </w:rPr>
+        <w:t xml:space="preserve">Primary </w:t>
+      </w:r>
+      <w:proofErr w:type="spellStart"/>
+      <w:r>
+        <w:rPr>
+          <w:i/>
+          <w:iCs/>
+        </w:rPr>
+        <w:t>Dns</w:t>
+      </w:r>
+      <w:proofErr w:type="spellEnd"/>
+      <w:r>
+        <w:rPr>
+          <w:i/>
+          <w:iCs/>
+        </w:rPr>
+        <w:t xml:space="preserve"> Suffix</w:t>
+      </w:r>
+      <w:r>
+        <w:rPr>
+          <w:i/>
+          <w:iCs/>
+        </w:rPr>
+        <w:t>)</w:t>
+      </w:r>
+    </w:p>
+    <w:p>
+      <w:r>
+        <w:t xml:space="preserve">(this is your </w:t>
+      </w:r>
+      <w:r>
+        <w:rPr>
+          <w:i/>
+          <w:iCs/>
+        </w:rPr>
+        <w:t>DNS suffix search</w:t>
+      </w:r>
+      <w:r>
+        <w:t>).</w:t>
+      </w:r>
+    </w:p>
+    <w:p/>
+    <w:p>
+      <w:r>
+        <w:t>Go to Docker Desktop -&gt; Daemon, click on Advanced.</w:t>
+      </w:r>
+    </w:p>
+    <w:p/>
+    <w:p>
+      <w:r>
+        <w:rPr>
+          <w:noProof/>
+        </w:rPr>
+        <w:lastRenderedPageBreak/>
+        <w:drawing>
+          <wp:inline distT="0" distB="0" distL="0" distR="0" wp14:anchorId="0783D346" wp14:editId="674CD3A2">
+            <wp:extent cx="5490210" cy="3788410"/>
+            <wp:effectExtent l="0" t="0" r="0" b="2540"/>
+            <wp:docPr id="11" name="Picture 11"/>
+            <wp:cNvGraphicFramePr>
+              <a:graphicFrameLocks xmlns:a="http://schemas.openxmlformats.org/drawingml/2006/main" noChangeAspect="1"/>
+            </wp:cNvGraphicFramePr>
+            <a:graphic xmlns:a="http://schemas.openxmlformats.org/drawingml/2006/main">
+              <a:graphicData uri="http://schemas.openxmlformats.org/drawingml/2006/picture">
+                <pic:pic xmlns:pic="http://schemas.openxmlformats.org/drawingml/2006/picture">
+                  <pic:nvPicPr>
+                    <pic:cNvPr id="1" name=""/>
+                    <pic:cNvPicPr/>
+                  </pic:nvPicPr>
+                  <pic:blipFill>
+                    <a:blip r:embed="rId74"/>
+                    <a:stretch>
+                      <a:fillRect/>
+                    </a:stretch>
+                  </pic:blipFill>
+                  <pic:spPr>
+                    <a:xfrm>
+                      <a:off x="0" y="0"/>
+                      <a:ext cx="5490210" cy="3788410"/>
+                    </a:xfrm>
+                    <a:prstGeom prst="rect">
+                      <a:avLst/>
+                    </a:prstGeom>
+                  </pic:spPr>
+                </pic:pic>
+              </a:graphicData>
+            </a:graphic>
+          </wp:inline>
+        </w:drawing>
+      </w:r>
+    </w:p>
+    <w:p>
+      <w:r>
+        <w:t>Put to “</w:t>
+      </w:r>
+      <w:proofErr w:type="spellStart"/>
+      <w:r>
+        <w:t>dns</w:t>
+      </w:r>
+      <w:proofErr w:type="spellEnd"/>
+      <w:r>
+        <w:t xml:space="preserve">” at </w:t>
+      </w:r>
+      <w:r>
+        <w:rPr>
+          <w:i/>
+          <w:iCs/>
+        </w:rPr>
+        <w:t>DNS Server</w:t>
+      </w:r>
+      <w:r>
+        <w:rPr>
+          <w:i/>
+          <w:iCs/>
+        </w:rPr>
+        <w:t>s</w:t>
+      </w:r>
+      <w:r>
+        <w:t xml:space="preserve"> you have found above. </w:t>
+      </w:r>
+    </w:p>
+    <w:p>
+      <w:r>
+        <w:t>Optionally, put to “</w:t>
+      </w:r>
+      <w:proofErr w:type="spellStart"/>
+      <w:r>
+        <w:t>dns</w:t>
+      </w:r>
+      <w:proofErr w:type="spellEnd"/>
+      <w:r>
+        <w:t xml:space="preserve">-search” at </w:t>
+      </w:r>
+      <w:r>
+        <w:rPr>
+          <w:i/>
+          <w:iCs/>
+        </w:rPr>
+        <w:t>DNS suffix search</w:t>
+      </w:r>
+      <w:r>
+        <w:t xml:space="preserve"> you have found above. </w:t>
+      </w:r>
+    </w:p>
+    <w:p>
+      <w:r>
+        <w:t xml:space="preserve">Click on “apply”, this will restart your </w:t>
+      </w:r>
+      <w:proofErr w:type="spellStart"/>
+      <w:r>
+        <w:t>docker</w:t>
+      </w:r>
+      <w:proofErr w:type="spellEnd"/>
+      <w:r>
+        <w:t xml:space="preserve"> container.</w:t>
+      </w:r>
+    </w:p>
+    <w:p>
+      <w:r>
+        <w:br w:type="page"/>
+      </w:r>
+    </w:p>
+    <w:p>
+      <w:pPr>
+        <w:pStyle w:val="Heading2"/>
+        <w:rPr>
+          <w:rStyle w:val="articletitle"/>
+        </w:rPr>
+      </w:pPr>
+      <w:r>
+        <w:rPr>
+          <w:rStyle w:val="articletitle"/>
+        </w:rPr>
+        <w:lastRenderedPageBreak/>
+        <w:t xml:space="preserve">Configure an interpreter using Docker in </w:t>
+      </w:r>
+      <w:proofErr w:type="spellStart"/>
+      <w:r>
+        <w:rPr>
+          <w:rStyle w:val="articletitle"/>
+        </w:rPr>
+        <w:t>Pycharm</w:t>
+      </w:r>
+      <w:proofErr w:type="spellEnd"/>
+      <w:r>
+        <w:rPr>
+          <w:rStyle w:val="articletitle"/>
+        </w:rPr>
+        <w:t xml:space="preserve"> Professional</w:t>
+      </w:r>
+    </w:p>
+    <w:p>
+      <w:r>
+        <w:t xml:space="preserve">See </w:t>
+      </w:r>
+    </w:p>
+    <w:p>
+      <w:hyperlink r:id="rId75" w:history="1">
+        <w:r>
+          <w:rPr>
+            <w:rStyle w:val="Hyperlink"/>
+          </w:rPr>
+          <w:t>https://www.jetbrains.com/help/pycharm/using-docker-as-a-remote-interpreter.html</w:t>
+        </w:r>
+      </w:hyperlink>
+      <w:r>
+        <w:t xml:space="preserve"> </w:t>
+      </w:r>
+    </w:p>
+    <w:p>
+      <w:hyperlink r:id="rId76" w:anchor="run-containers" w:history="1">
+        <w:r>
+          <w:rPr>
+            <w:rStyle w:val="Hyperlink"/>
+          </w:rPr>
+          <w:t>https://www.jetbrains.com/help/idea/2020.1/docker.html#run-containers</w:t>
+        </w:r>
+      </w:hyperlink>
+      <w:r>
+        <w:t xml:space="preserve"> </w:t>
+      </w:r>
+    </w:p>
+    <w:p/>
+    <w:p>
+      <w:r>
+        <w:t xml:space="preserve">If you want to run/debug your application inside </w:t>
+      </w:r>
+      <w:proofErr w:type="spellStart"/>
+      <w:r>
+        <w:t>docker</w:t>
+      </w:r>
+      <w:proofErr w:type="spellEnd"/>
+      <w:r>
+        <w:t xml:space="preserve"> container from </w:t>
+      </w:r>
+      <w:proofErr w:type="spellStart"/>
+      <w:r>
+        <w:t>Pycharm</w:t>
+      </w:r>
+      <w:proofErr w:type="spellEnd"/>
+      <w:r>
+        <w:t xml:space="preserve"> Professional, you should expose </w:t>
+      </w:r>
+      <w:proofErr w:type="spellStart"/>
+      <w:r>
+        <w:t>docker</w:t>
+      </w:r>
+      <w:proofErr w:type="spellEnd"/>
+      <w:r>
+        <w:t xml:space="preserve"> </w:t>
+      </w:r>
+      <w:proofErr w:type="spellStart"/>
+      <w:r>
+        <w:t>deamon</w:t>
+      </w:r>
+      <w:proofErr w:type="spellEnd"/>
+      <w:r>
+        <w:t>.</w:t>
+      </w:r>
+    </w:p>
+    <w:p>
+      <w:r>
+        <w:t xml:space="preserve">Go to Docker Desktop -&gt; General and check check-box </w:t>
+      </w:r>
+      <w:r>
+        <w:rPr>
+          <w:i/>
+          <w:iCs/>
+        </w:rPr>
+        <w:t>expose daemon</w:t>
+      </w:r>
+      <w:r>
+        <w:t>.</w:t>
+      </w:r>
+    </w:p>
+    <w:p>
+      <w:r>
+        <w:rPr>
+          <w:noProof/>
+        </w:rPr>
+        <w:drawing>
+          <wp:inline distT="0" distB="0" distL="0" distR="0" wp14:anchorId="095FD854" wp14:editId="3CFAC643">
+            <wp:extent cx="5490210" cy="3781425"/>
+            <wp:effectExtent l="0" t="0" r="0" b="9525"/>
+            <wp:docPr id="12" name="Picture 12"/>
+            <wp:cNvGraphicFramePr>
+              <a:graphicFrameLocks xmlns:a="http://schemas.openxmlformats.org/drawingml/2006/main" noChangeAspect="1"/>
+            </wp:cNvGraphicFramePr>
+            <a:graphic xmlns:a="http://schemas.openxmlformats.org/drawingml/2006/main">
+              <a:graphicData uri="http://schemas.openxmlformats.org/drawingml/2006/picture">
+                <pic:pic xmlns:pic="http://schemas.openxmlformats.org/drawingml/2006/picture">
+                  <pic:nvPicPr>
+                    <pic:cNvPr id="1" name=""/>
+                    <pic:cNvPicPr/>
+                  </pic:nvPicPr>
+                  <pic:blipFill>
+                    <a:blip r:embed="rId77"/>
+                    <a:stretch>
+                      <a:fillRect/>
+                    </a:stretch>
+                  </pic:blipFill>
+                  <pic:spPr>
+                    <a:xfrm>
+                      <a:off x="0" y="0"/>
+                      <a:ext cx="5490210" cy="3781425"/>
+                    </a:xfrm>
+                    <a:prstGeom prst="rect">
+                      <a:avLst/>
+                    </a:prstGeom>
+                  </pic:spPr>
+                </pic:pic>
+              </a:graphicData>
+            </a:graphic>
+          </wp:inline>
+        </w:drawing>
+      </w:r>
+    </w:p>
+    <w:p>
+      <w:pPr>
+        <w:rPr>
+          <w:rFonts w:eastAsia="Times New Roman" w:cs="Times New Roman"/>
+          <w:szCs w:val="28"/>
+        </w:rPr>
+      </w:pPr>
+      <w:r>
+        <w:rPr>
+          <w:szCs w:val="28"/>
+        </w:rPr>
+        <w:br w:type="page"/>
+      </w:r>
+    </w:p>
+    <w:p>
       <w:pPr>
         <w:pStyle w:val="Heading1"/>
       </w:pPr>
       <w:bookmarkStart w:id="16" w:name="_Toc17617795"/>
       <w:r>
+        <w:lastRenderedPageBreak/>
         <w:t>Test Docker Installation</w:t>
       </w:r>
       <w:bookmarkEnd w:id="16"/>
@@ -6092,12 +6902,21 @@
       <w:r>
         <w:t xml:space="preserve">All my examples are running from </w:t>
       </w:r>
+      <w:proofErr w:type="spellStart"/>
       <w:r>
         <w:rPr>
           <w:b/>
           <w:bCs/>
         </w:rPr>
-        <w:t>Git bash</w:t>
+        <w:t>Git</w:t>
+      </w:r>
+      <w:proofErr w:type="spellEnd"/>
+      <w:r>
+        <w:rPr>
+          <w:b/>
+          <w:bCs/>
+        </w:rPr>
+        <w:t xml:space="preserve"> bash</w:t>
       </w:r>
       <w:r>
         <w:t>.</w:t>
@@ -6110,7 +6929,15 @@
     </w:p>
     <w:p>
       <w:r>
-        <w:t xml:space="preserve">Using cmd/command prompt or PowerShell, </w:t>
+        <w:t xml:space="preserve">Using </w:t>
+      </w:r>
+      <w:proofErr w:type="spellStart"/>
+      <w:r>
+        <w:t>cmd</w:t>
+      </w:r>
+      <w:proofErr w:type="spellEnd"/>
+      <w:r>
+        <w:t xml:space="preserve">/command prompt or PowerShell, </w:t>
       </w:r>
       <w:r>
         <w:rPr>
@@ -6136,7 +6963,7 @@
       <w:r>
         <w:t xml:space="preserve"> See, for example </w:t>
       </w:r>
-      <w:hyperlink r:id="rId71" w:history="1">
+      <w:hyperlink r:id="rId78" w:history="1">
         <w:r>
           <w:rPr>
             <w:rStyle w:val="Hyperlink"/>
@@ -6172,7 +6999,7 @@
         <w:br/>
         <w:t xml:space="preserve">See </w:t>
       </w:r>
-      <w:hyperlink r:id="rId72" w:anchor="docker-settings-dialog" w:history="1">
+      <w:hyperlink r:id="rId79" w:anchor="docker-settings-dialog" w:history="1">
         <w:r>
           <w:rPr>
             <w:rStyle w:val="Hyperlink"/>
@@ -6218,12 +7045,21 @@
       <w:r>
         <w:t xml:space="preserve">Open </w:t>
       </w:r>
+      <w:proofErr w:type="spellStart"/>
       <w:r>
         <w:rPr>
           <w:b/>
           <w:bCs/>
         </w:rPr>
-        <w:t>Git bash</w:t>
+        <w:t>Git</w:t>
+      </w:r>
+      <w:proofErr w:type="spellEnd"/>
+      <w:r>
+        <w:rPr>
+          <w:b/>
+          <w:bCs/>
+        </w:rPr>
+        <w:t xml:space="preserve"> bash</w:t>
       </w:r>
       <w:r>
         <w:rPr>
@@ -6244,12 +7080,21 @@
       <w:r>
         <w:t xml:space="preserve">Run </w:t>
       </w:r>
+      <w:proofErr w:type="spellStart"/>
       <w:r>
         <w:rPr>
           <w:rStyle w:val="HTMLCode"/>
           <w:rFonts w:eastAsiaTheme="minorHAnsi"/>
         </w:rPr>
-        <w:t>docker --version</w:t>
+        <w:t>docker</w:t>
+      </w:r>
+      <w:proofErr w:type="spellEnd"/>
+      <w:r>
+        <w:rPr>
+          <w:rStyle w:val="HTMLCode"/>
+          <w:rFonts w:eastAsiaTheme="minorHAnsi"/>
+        </w:rPr>
+        <w:t xml:space="preserve"> --version</w:t>
       </w:r>
       <w:r>
         <w:t xml:space="preserve"> to ensure that you have a supported version of Docker:</w:t>
@@ -6274,13 +7119,23 @@
           <w:szCs w:val="28"/>
         </w:rPr>
       </w:pPr>
-      <w:r>
-        <w:rPr>
-          <w:rStyle w:val="HTMLCode"/>
-          <w:sz w:val="28"/>
-          <w:szCs w:val="28"/>
-        </w:rPr>
-        <w:t xml:space="preserve">docker </w:t>
+      <w:proofErr w:type="spellStart"/>
+      <w:r>
+        <w:rPr>
+          <w:rStyle w:val="HTMLCode"/>
+          <w:sz w:val="28"/>
+          <w:szCs w:val="28"/>
+        </w:rPr>
+        <w:t>docker</w:t>
+      </w:r>
+      <w:proofErr w:type="spellEnd"/>
+      <w:r>
+        <w:rPr>
+          <w:rStyle w:val="HTMLCode"/>
+          <w:sz w:val="28"/>
+          <w:szCs w:val="28"/>
+        </w:rPr>
+        <w:t xml:space="preserve"> </w:t>
       </w:r>
       <w:r>
         <w:rPr>
@@ -6364,7 +7219,7 @@
       <w:r>
         <w:t xml:space="preserve">Pull the </w:t>
       </w:r>
-      <w:hyperlink r:id="rId73" w:history="1">
+      <w:hyperlink r:id="rId80" w:history="1">
         <w:r>
           <w:rPr>
             <w:rStyle w:val="Hyperlink"/>
@@ -6399,6 +7254,7 @@
           <w:szCs w:val="28"/>
         </w:rPr>
       </w:pPr>
+      <w:proofErr w:type="spellStart"/>
       <w:r>
         <w:rPr>
           <w:rStyle w:val="HTMLCode"/>
@@ -6406,7 +7262,17 @@
           <w:sz w:val="28"/>
           <w:szCs w:val="28"/>
         </w:rPr>
-        <w:t>docker run hello-world</w:t>
+        <w:t>docker</w:t>
+      </w:r>
+      <w:proofErr w:type="spellEnd"/>
+      <w:r>
+        <w:rPr>
+          <w:rStyle w:val="HTMLCode"/>
+          <w:rFonts w:eastAsiaTheme="minorHAnsi"/>
+          <w:sz w:val="28"/>
+          <w:szCs w:val="28"/>
+        </w:rPr>
+        <w:t xml:space="preserve"> run hello-world</w:t>
       </w:r>
       <w:r>
         <w:rPr>
@@ -6477,7 +7343,29 @@
         <w:rPr>
           <w:rStyle w:val="HTMLCode"/>
         </w:rPr>
-        <w:t>Unable to find image 'hello-world:latest' locally</w:t>
+        <w:t>Unable to find image '</w:t>
+      </w:r>
+      <w:proofErr w:type="spellStart"/>
+      <w:r>
+        <w:rPr>
+          <w:rStyle w:val="HTMLCode"/>
+        </w:rPr>
+        <w:t>hello-</w:t>
+      </w:r>
+      <w:proofErr w:type="gramStart"/>
+      <w:r>
+        <w:rPr>
+          <w:rStyle w:val="HTMLCode"/>
+        </w:rPr>
+        <w:t>world:latest</w:t>
+      </w:r>
+      <w:proofErr w:type="spellEnd"/>
+      <w:proofErr w:type="gramEnd"/>
+      <w:r>
+        <w:rPr>
+          <w:rStyle w:val="HTMLCode"/>
+        </w:rPr>
+        <w:t>' locally</w:t>
       </w:r>
     </w:p>
     <w:p>
@@ -6537,8 +7425,24 @@
         <w:rPr>
           <w:rStyle w:val="HTMLCode"/>
         </w:rPr>
-        <w:t>Status: Downloaded newer image for hello-world:latest</w:t>
-      </w:r>
+        <w:t xml:space="preserve">Status: Downloaded newer image for </w:t>
+      </w:r>
+      <w:proofErr w:type="spellStart"/>
+      <w:r>
+        <w:rPr>
+          <w:rStyle w:val="HTMLCode"/>
+        </w:rPr>
+        <w:t>hello-</w:t>
+      </w:r>
+      <w:proofErr w:type="gramStart"/>
+      <w:r>
+        <w:rPr>
+          <w:rStyle w:val="HTMLCode"/>
+        </w:rPr>
+        <w:t>world:latest</w:t>
+      </w:r>
+      <w:proofErr w:type="spellEnd"/>
+      <w:proofErr w:type="gramEnd"/>
     </w:p>
     <w:p>
       <w:pPr>
@@ -6639,7 +7543,7 @@
         <w:br/>
         <w:t xml:space="preserve">See </w:t>
       </w:r>
-      <w:hyperlink r:id="rId74" w:anchor="docker-settings-dialog" w:history="1">
+      <w:hyperlink r:id="rId81" w:anchor="docker-settings-dialog" w:history="1">
         <w:r>
           <w:rPr>
             <w:rStyle w:val="Hyperlink"/>
@@ -6685,12 +7589,21 @@
       <w:r>
         <w:t xml:space="preserve">Open </w:t>
       </w:r>
+      <w:proofErr w:type="spellStart"/>
       <w:r>
         <w:rPr>
           <w:b/>
           <w:bCs/>
         </w:rPr>
-        <w:t>Git bash</w:t>
+        <w:t>Git</w:t>
+      </w:r>
+      <w:proofErr w:type="spellEnd"/>
+      <w:r>
+        <w:rPr>
+          <w:b/>
+          <w:bCs/>
+        </w:rPr>
+        <w:t xml:space="preserve"> bash</w:t>
       </w:r>
       <w:r>
         <w:rPr>
@@ -6711,12 +7624,21 @@
       <w:r>
         <w:t xml:space="preserve">Run </w:t>
       </w:r>
+      <w:proofErr w:type="spellStart"/>
       <w:r>
         <w:rPr>
           <w:rStyle w:val="HTMLCode"/>
           <w:rFonts w:eastAsiaTheme="minorHAnsi"/>
         </w:rPr>
-        <w:t>docker --version</w:t>
+        <w:t>docker</w:t>
+      </w:r>
+      <w:proofErr w:type="spellEnd"/>
+      <w:r>
+        <w:rPr>
+          <w:rStyle w:val="HTMLCode"/>
+          <w:rFonts w:eastAsiaTheme="minorHAnsi"/>
+        </w:rPr>
+        <w:t xml:space="preserve"> --version</w:t>
       </w:r>
       <w:r>
         <w:t xml:space="preserve"> to ensure that you have a supported version of Docker:</w:t>
@@ -6741,13 +7663,23 @@
           <w:szCs w:val="28"/>
         </w:rPr>
       </w:pPr>
-      <w:r>
-        <w:rPr>
-          <w:rStyle w:val="HTMLCode"/>
-          <w:sz w:val="28"/>
-          <w:szCs w:val="28"/>
-        </w:rPr>
-        <w:t xml:space="preserve">docker </w:t>
+      <w:proofErr w:type="spellStart"/>
+      <w:r>
+        <w:rPr>
+          <w:rStyle w:val="HTMLCode"/>
+          <w:sz w:val="28"/>
+          <w:szCs w:val="28"/>
+        </w:rPr>
+        <w:t>docker</w:t>
+      </w:r>
+      <w:proofErr w:type="spellEnd"/>
+      <w:r>
+        <w:rPr>
+          <w:rStyle w:val="HTMLCode"/>
+          <w:sz w:val="28"/>
+          <w:szCs w:val="28"/>
+        </w:rPr>
+        <w:t xml:space="preserve"> </w:t>
       </w:r>
       <w:r>
         <w:rPr>
@@ -6835,7 +7767,7 @@
       <w:r>
         <w:t xml:space="preserve">Pull an image of the </w:t>
       </w:r>
-      <w:hyperlink r:id="rId75" w:history="1">
+      <w:hyperlink r:id="rId82" w:history="1">
         <w:r>
           <w:rPr>
             <w:rStyle w:val="Hyperlink"/>
@@ -6858,6 +7790,7 @@
       <w:r>
         <w:br/>
       </w:r>
+      <w:proofErr w:type="spellStart"/>
       <w:r>
         <w:rPr>
           <w:rStyle w:val="HTMLCode"/>
@@ -6865,7 +7798,37 @@
           <w:sz w:val="28"/>
           <w:szCs w:val="28"/>
         </w:rPr>
-        <w:t>docker run –it ubuntu bash</w:t>
+        <w:t>docker</w:t>
+      </w:r>
+      <w:proofErr w:type="spellEnd"/>
+      <w:r>
+        <w:rPr>
+          <w:rStyle w:val="HTMLCode"/>
+          <w:rFonts w:eastAsiaTheme="minorHAnsi"/>
+          <w:sz w:val="28"/>
+          <w:szCs w:val="28"/>
+        </w:rPr>
+        <w:t xml:space="preserve"> run –it </w:t>
+      </w:r>
+      <w:proofErr w:type="spellStart"/>
+      <w:r>
+        <w:rPr>
+          <w:rStyle w:val="HTMLCode"/>
+          <w:rFonts w:eastAsiaTheme="minorHAnsi"/>
+          <w:sz w:val="28"/>
+          <w:szCs w:val="28"/>
+        </w:rPr>
+        <w:t>ubuntu</w:t>
+      </w:r>
+      <w:proofErr w:type="spellEnd"/>
+      <w:r>
+        <w:rPr>
+          <w:rStyle w:val="HTMLCode"/>
+          <w:rFonts w:eastAsiaTheme="minorHAnsi"/>
+          <w:sz w:val="28"/>
+          <w:szCs w:val="28"/>
+        </w:rPr>
+        <w:t xml:space="preserve"> bash</w:t>
       </w:r>
       <w:r>
         <w:rPr>
@@ -6923,19 +7886,19 @@
           <w:sz w:val="20"/>
           <w:szCs w:val="20"/>
         </w:rPr>
-        <w:t>Unable to find image 'ubuntu:latest' locally</w:t>
-      </w:r>
-    </w:p>
-    <w:p>
-      <w:pPr>
-        <w:pStyle w:val="ListParagraph"/>
+        <w:t>Unable to find image '</w:t>
+      </w:r>
+      <w:proofErr w:type="spellStart"/>
+      <w:r>
         <w:rPr>
           <w:rStyle w:val="nt"/>
           <w:rFonts w:ascii="Courier New" w:hAnsi="Courier New" w:cs="Courier New"/>
           <w:sz w:val="20"/>
           <w:szCs w:val="20"/>
         </w:rPr>
-      </w:pPr>
+        <w:t>ubuntu:latest</w:t>
+      </w:r>
+      <w:proofErr w:type="spellEnd"/>
       <w:r>
         <w:rPr>
           <w:rStyle w:val="nt"/>
@@ -6943,7 +7906,7 @@
           <w:sz w:val="20"/>
           <w:szCs w:val="20"/>
         </w:rPr>
-        <w:t>latest: Pulling from library/ubuntu</w:t>
+        <w:t>' locally</w:t>
       </w:r>
     </w:p>
     <w:p>
@@ -6963,108 +7926,152 @@
           <w:sz w:val="20"/>
           <w:szCs w:val="20"/>
         </w:rPr>
-        <w:t>7413c47ba209: Pull complete</w:t>
-      </w:r>
-    </w:p>
-    <w:p>
-      <w:pPr>
-        <w:pStyle w:val="ListParagraph"/>
+        <w:t>latest: Pulling from library/</w:t>
+      </w:r>
+      <w:proofErr w:type="spellStart"/>
+      <w:r>
         <w:rPr>
           <w:rStyle w:val="nt"/>
           <w:rFonts w:ascii="Courier New" w:hAnsi="Courier New" w:cs="Courier New"/>
           <w:sz w:val="20"/>
           <w:szCs w:val="20"/>
         </w:rPr>
-      </w:pPr>
-      <w:r>
+        <w:t>ubuntu</w:t>
+      </w:r>
+      <w:proofErr w:type="spellEnd"/>
+    </w:p>
+    <w:p>
+      <w:pPr>
+        <w:pStyle w:val="ListParagraph"/>
         <w:rPr>
           <w:rStyle w:val="nt"/>
           <w:rFonts w:ascii="Courier New" w:hAnsi="Courier New" w:cs="Courier New"/>
           <w:sz w:val="20"/>
           <w:szCs w:val="20"/>
         </w:rPr>
-        <w:t>0fe7e7cbb2e8: Pull complete</w:t>
-      </w:r>
-    </w:p>
-    <w:p>
-      <w:pPr>
-        <w:pStyle w:val="ListParagraph"/>
+      </w:pPr>
+      <w:r>
         <w:rPr>
           <w:rStyle w:val="nt"/>
           <w:rFonts w:ascii="Courier New" w:hAnsi="Courier New" w:cs="Courier New"/>
           <w:sz w:val="20"/>
           <w:szCs w:val="20"/>
         </w:rPr>
-      </w:pPr>
-      <w:r>
+        <w:t>7413c47ba209: Pull complete</w:t>
+      </w:r>
+    </w:p>
+    <w:p>
+      <w:pPr>
+        <w:pStyle w:val="ListParagraph"/>
         <w:rPr>
           <w:rStyle w:val="nt"/>
           <w:rFonts w:ascii="Courier New" w:hAnsi="Courier New" w:cs="Courier New"/>
           <w:sz w:val="20"/>
           <w:szCs w:val="20"/>
         </w:rPr>
-        <w:t>1d425c982345: Pull complete</w:t>
-      </w:r>
-    </w:p>
-    <w:p>
-      <w:pPr>
-        <w:pStyle w:val="ListParagraph"/>
+      </w:pPr>
+      <w:r>
         <w:rPr>
           <w:rStyle w:val="nt"/>
           <w:rFonts w:ascii="Courier New" w:hAnsi="Courier New" w:cs="Courier New"/>
           <w:sz w:val="20"/>
           <w:szCs w:val="20"/>
         </w:rPr>
-      </w:pPr>
-      <w:r>
+        <w:t>0fe7e7cbb2e8: Pull complete</w:t>
+      </w:r>
+    </w:p>
+    <w:p>
+      <w:pPr>
+        <w:pStyle w:val="ListParagraph"/>
         <w:rPr>
           <w:rStyle w:val="nt"/>
           <w:rFonts w:ascii="Courier New" w:hAnsi="Courier New" w:cs="Courier New"/>
           <w:sz w:val="20"/>
           <w:szCs w:val="20"/>
         </w:rPr>
-        <w:t>344da5c95cec: Pull complete</w:t>
-      </w:r>
-    </w:p>
-    <w:p>
-      <w:pPr>
-        <w:pStyle w:val="ListParagraph"/>
+      </w:pPr>
+      <w:r>
         <w:rPr>
           <w:rStyle w:val="nt"/>
           <w:rFonts w:ascii="Courier New" w:hAnsi="Courier New" w:cs="Courier New"/>
           <w:sz w:val="20"/>
           <w:szCs w:val="20"/>
         </w:rPr>
-      </w:pPr>
-      <w:r>
+        <w:t>1d425c982345: Pull complete</w:t>
+      </w:r>
+    </w:p>
+    <w:p>
+      <w:pPr>
+        <w:pStyle w:val="ListParagraph"/>
         <w:rPr>
           <w:rStyle w:val="nt"/>
           <w:rFonts w:ascii="Courier New" w:hAnsi="Courier New" w:cs="Courier New"/>
           <w:sz w:val="20"/>
           <w:szCs w:val="20"/>
         </w:rPr>
-        <w:t>Digest: sha256:c303f19cfe9ee92badbbbd7567bc1ca47789f79303ddcef56f77687d4744cd7a</w:t>
-      </w:r>
-    </w:p>
-    <w:p>
-      <w:pPr>
-        <w:pStyle w:val="ListParagraph"/>
+      </w:pPr>
+      <w:r>
         <w:rPr>
           <w:rStyle w:val="nt"/>
           <w:rFonts w:ascii="Courier New" w:hAnsi="Courier New" w:cs="Courier New"/>
           <w:sz w:val="20"/>
           <w:szCs w:val="20"/>
         </w:rPr>
-      </w:pPr>
-      <w:r>
+        <w:t>344da5c95cec: Pull complete</w:t>
+      </w:r>
+    </w:p>
+    <w:p>
+      <w:pPr>
+        <w:pStyle w:val="ListParagraph"/>
         <w:rPr>
           <w:rStyle w:val="nt"/>
           <w:rFonts w:ascii="Courier New" w:hAnsi="Courier New" w:cs="Courier New"/>
           <w:sz w:val="20"/>
           <w:szCs w:val="20"/>
         </w:rPr>
-        <w:t>Status: Downloaded newer image for ubuntu:latest</w:t>
-      </w:r>
+      </w:pPr>
+      <w:r>
+        <w:rPr>
+          <w:rStyle w:val="nt"/>
+          <w:rFonts w:ascii="Courier New" w:hAnsi="Courier New" w:cs="Courier New"/>
+          <w:sz w:val="20"/>
+          <w:szCs w:val="20"/>
+        </w:rPr>
+        <w:t>Digest: sha256:c303f19cfe9ee92badbbbd7567bc1ca47789f79303ddcef56f77687d4744cd7a</w:t>
+      </w:r>
+    </w:p>
+    <w:p>
+      <w:pPr>
+        <w:pStyle w:val="ListParagraph"/>
+        <w:rPr>
+          <w:rStyle w:val="nt"/>
+          <w:rFonts w:ascii="Courier New" w:hAnsi="Courier New" w:cs="Courier New"/>
+          <w:sz w:val="20"/>
+          <w:szCs w:val="20"/>
+        </w:rPr>
+      </w:pPr>
+      <w:r>
+        <w:rPr>
+          <w:rStyle w:val="nt"/>
+          <w:rFonts w:ascii="Courier New" w:hAnsi="Courier New" w:cs="Courier New"/>
+          <w:sz w:val="20"/>
+          <w:szCs w:val="20"/>
+        </w:rPr>
+        <w:t xml:space="preserve">Status: Downloaded newer image for </w:t>
+      </w:r>
+      <w:proofErr w:type="spellStart"/>
+      <w:proofErr w:type="gramStart"/>
+      <w:r>
+        <w:rPr>
+          <w:rStyle w:val="nt"/>
+          <w:rFonts w:ascii="Courier New" w:hAnsi="Courier New" w:cs="Courier New"/>
+          <w:sz w:val="20"/>
+          <w:szCs w:val="20"/>
+        </w:rPr>
+        <w:t>ubuntu:latest</w:t>
+      </w:r>
+      <w:proofErr w:type="spellEnd"/>
+      <w:proofErr w:type="gramEnd"/>
     </w:p>
     <w:p>
       <w:pPr>
@@ -7308,7 +8315,7 @@
         </w:rPr>
         <w:t xml:space="preserve">See </w:t>
       </w:r>
-      <w:hyperlink r:id="rId76" w:history="1">
+      <w:hyperlink r:id="rId83" w:history="1">
         <w:r>
           <w:rPr>
             <w:rStyle w:val="Hyperlink"/>
@@ -7377,12 +8384,21 @@
       <w:r>
         <w:t xml:space="preserve">Open </w:t>
       </w:r>
+      <w:proofErr w:type="spellStart"/>
       <w:r>
         <w:rPr>
           <w:b/>
           <w:bCs/>
         </w:rPr>
-        <w:t>Git bash</w:t>
+        <w:t>Git</w:t>
+      </w:r>
+      <w:proofErr w:type="spellEnd"/>
+      <w:r>
+        <w:rPr>
+          <w:b/>
+          <w:bCs/>
+        </w:rPr>
+        <w:t xml:space="preserve"> bash</w:t>
       </w:r>
       <w:r>
         <w:rPr>
@@ -7403,12 +8419,21 @@
       <w:r>
         <w:t xml:space="preserve">Run </w:t>
       </w:r>
+      <w:proofErr w:type="spellStart"/>
       <w:r>
         <w:rPr>
           <w:rStyle w:val="HTMLCode"/>
           <w:rFonts w:eastAsiaTheme="minorHAnsi"/>
         </w:rPr>
-        <w:t>docker --version</w:t>
+        <w:t>docker</w:t>
+      </w:r>
+      <w:proofErr w:type="spellEnd"/>
+      <w:r>
+        <w:rPr>
+          <w:rStyle w:val="HTMLCode"/>
+          <w:rFonts w:eastAsiaTheme="minorHAnsi"/>
+        </w:rPr>
+        <w:t xml:space="preserve"> --version</w:t>
       </w:r>
       <w:r>
         <w:t xml:space="preserve"> to ensure that you have a supported version of Docker:</w:t>
@@ -7433,13 +8458,23 @@
           <w:szCs w:val="28"/>
         </w:rPr>
       </w:pPr>
-      <w:r>
-        <w:rPr>
-          <w:rStyle w:val="HTMLCode"/>
-          <w:sz w:val="28"/>
-          <w:szCs w:val="28"/>
-        </w:rPr>
-        <w:t xml:space="preserve">docker </w:t>
+      <w:proofErr w:type="spellStart"/>
+      <w:r>
+        <w:rPr>
+          <w:rStyle w:val="HTMLCode"/>
+          <w:sz w:val="28"/>
+          <w:szCs w:val="28"/>
+        </w:rPr>
+        <w:t>docker</w:t>
+      </w:r>
+      <w:proofErr w:type="spellEnd"/>
+      <w:r>
+        <w:rPr>
+          <w:rStyle w:val="HTMLCode"/>
+          <w:sz w:val="28"/>
+          <w:szCs w:val="28"/>
+        </w:rPr>
+        <w:t xml:space="preserve"> </w:t>
       </w:r>
       <w:r>
         <w:rPr>
@@ -7527,6 +8562,7 @@
       <w:r>
         <w:t xml:space="preserve">Start a container with an interactive session from the </w:t>
       </w:r>
+      <w:proofErr w:type="spellStart"/>
       <w:r>
         <w:rPr>
           <w:rStyle w:val="HTMLCode"/>
@@ -7534,6 +8570,7 @@
         </w:rPr>
         <w:t>nanoserver</w:t>
       </w:r>
+      <w:proofErr w:type="spellEnd"/>
       <w:r>
         <w:t xml:space="preserve"> image. Once the container has started, you will be presented with a command shell from within the container.</w:t>
       </w:r>
@@ -7554,21 +8591,49 @@
           <w:szCs w:val="28"/>
         </w:rPr>
       </w:pPr>
-      <w:r>
-        <w:rPr>
-          <w:rStyle w:val="HTMLCode"/>
-          <w:sz w:val="28"/>
-          <w:szCs w:val="28"/>
-        </w:rPr>
-        <w:t xml:space="preserve">docker run -it </w:t>
-      </w:r>
-      <w:r>
-        <w:rPr>
-          <w:rStyle w:val="HTMLCode"/>
-          <w:sz w:val="28"/>
-          <w:szCs w:val="28"/>
-        </w:rPr>
-        <w:t xml:space="preserve">--name nanoserver-base </w:t>
+      <w:proofErr w:type="spellStart"/>
+      <w:r>
+        <w:rPr>
+          <w:rStyle w:val="HTMLCode"/>
+          <w:sz w:val="28"/>
+          <w:szCs w:val="28"/>
+        </w:rPr>
+        <w:t>docker</w:t>
+      </w:r>
+      <w:proofErr w:type="spellEnd"/>
+      <w:r>
+        <w:rPr>
+          <w:rStyle w:val="HTMLCode"/>
+          <w:sz w:val="28"/>
+          <w:szCs w:val="28"/>
+        </w:rPr>
+        <w:t xml:space="preserve"> run -it </w:t>
+      </w:r>
+      <w:r>
+        <w:rPr>
+          <w:rStyle w:val="HTMLCode"/>
+          <w:sz w:val="28"/>
+          <w:szCs w:val="28"/>
+        </w:rPr>
+        <w:t xml:space="preserve">--name </w:t>
+      </w:r>
+      <w:proofErr w:type="spellStart"/>
+      <w:r>
+        <w:rPr>
+          <w:rStyle w:val="HTMLCode"/>
+          <w:sz w:val="28"/>
+          <w:szCs w:val="28"/>
+        </w:rPr>
+        <w:t>nanoserver</w:t>
+      </w:r>
+      <w:proofErr w:type="spellEnd"/>
+      <w:r>
+        <w:rPr>
+          <w:rStyle w:val="HTMLCode"/>
+          <w:sz w:val="28"/>
+          <w:szCs w:val="28"/>
+        </w:rPr>
+        <w:t xml:space="preserve">-base </w:t>
       </w:r>
       <w:r>
         <w:rPr>
@@ -7711,6 +8776,7 @@
       <w:r>
         <w:br/>
       </w:r>
+      <w:proofErr w:type="spellStart"/>
       <w:r>
         <w:rPr>
           <w:rStyle w:val="HTMLCode"/>
@@ -7718,8 +8784,9 @@
           <w:sz w:val="28"/>
           <w:szCs w:val="28"/>
         </w:rPr>
-        <w:t xml:space="preserve">docker commit </w:t>
-      </w:r>
+        <w:t>docker</w:t>
+      </w:r>
+      <w:proofErr w:type="spellEnd"/>
       <w:r>
         <w:rPr>
           <w:rStyle w:val="HTMLCode"/>
@@ -7727,8 +8794,9 @@
           <w:sz w:val="28"/>
           <w:szCs w:val="28"/>
         </w:rPr>
-        <w:t>nanoserver-base</w:t>
-      </w:r>
+        <w:t xml:space="preserve"> commit </w:t>
+      </w:r>
+      <w:proofErr w:type="spellStart"/>
       <w:r>
         <w:rPr>
           <w:rStyle w:val="HTMLCode"/>
@@ -7736,8 +8804,9 @@
           <w:sz w:val="28"/>
           <w:szCs w:val="28"/>
         </w:rPr>
-        <w:t xml:space="preserve"> hello</w:t>
-      </w:r>
+        <w:t>nanoserver</w:t>
+      </w:r>
+      <w:proofErr w:type="spellEnd"/>
       <w:r>
         <w:rPr>
           <w:rStyle w:val="HTMLCode"/>
@@ -7745,6 +8814,45 @@
           <w:sz w:val="28"/>
           <w:szCs w:val="28"/>
         </w:rPr>
+        <w:t>-</w:t>
+      </w:r>
+      <w:proofErr w:type="spellStart"/>
+      <w:r>
+        <w:rPr>
+          <w:rStyle w:val="HTMLCode"/>
+          <w:rFonts w:eastAsiaTheme="minorHAnsi"/>
+          <w:sz w:val="28"/>
+          <w:szCs w:val="28"/>
+        </w:rPr>
+        <w:t>base</w:t>
+      </w:r>
+      <w:proofErr w:type="spellEnd"/>
+      <w:r>
+        <w:rPr>
+          <w:rStyle w:val="HTMLCode"/>
+          <w:rFonts w:eastAsiaTheme="minorHAnsi"/>
+          <w:sz w:val="28"/>
+          <w:szCs w:val="28"/>
+        </w:rPr>
+        <w:t xml:space="preserve"> </w:t>
+      </w:r>
+      <w:proofErr w:type="spellStart"/>
+      <w:r>
+        <w:rPr>
+          <w:rStyle w:val="HTMLCode"/>
+          <w:rFonts w:eastAsiaTheme="minorHAnsi"/>
+          <w:sz w:val="28"/>
+          <w:szCs w:val="28"/>
+        </w:rPr>
+        <w:t>hello</w:t>
+      </w:r>
+      <w:r>
+        <w:rPr>
+          <w:rStyle w:val="HTMLCode"/>
+          <w:rFonts w:eastAsiaTheme="minorHAnsi"/>
+          <w:sz w:val="28"/>
+          <w:szCs w:val="28"/>
+        </w:rPr>
         <w:t>windows</w:t>
       </w:r>
       <w:r>
@@ -7756,6 +8864,7 @@
         </w:rPr>
         <w:t>world</w:t>
       </w:r>
+      <w:proofErr w:type="spellEnd"/>
       <w:r>
         <w:rPr>
           <w:rStyle w:val="HTMLCode"/>
@@ -7777,12 +8886,21 @@
       <w:r>
         <w:t xml:space="preserve">Finally, to run the container, use the </w:t>
       </w:r>
+      <w:proofErr w:type="spellStart"/>
       <w:r>
         <w:rPr>
           <w:rStyle w:val="HTMLCode"/>
           <w:rFonts w:eastAsiaTheme="minorHAnsi"/>
         </w:rPr>
-        <w:t>docker run</w:t>
+        <w:t>docker</w:t>
+      </w:r>
+      <w:proofErr w:type="spellEnd"/>
+      <w:r>
+        <w:rPr>
+          <w:rStyle w:val="HTMLCode"/>
+          <w:rFonts w:eastAsiaTheme="minorHAnsi"/>
+        </w:rPr>
+        <w:t xml:space="preserve"> run</w:t>
       </w:r>
       <w:r>
         <w:t xml:space="preserve"> command</w:t>
@@ -7809,6 +8927,7 @@
         </w:rPr>
         <w:br/>
       </w:r>
+      <w:proofErr w:type="spellStart"/>
       <w:r>
         <w:rPr>
           <w:rStyle w:val="HTMLCode"/>
@@ -7816,8 +8935,9 @@
           <w:sz w:val="28"/>
           <w:szCs w:val="28"/>
         </w:rPr>
-        <w:t xml:space="preserve">docker run --rm </w:t>
-      </w:r>
+        <w:t>docker</w:t>
+      </w:r>
+      <w:proofErr w:type="spellEnd"/>
       <w:r>
         <w:rPr>
           <w:rStyle w:val="HTMLCode"/>
@@ -7825,6 +8945,36 @@
           <w:sz w:val="28"/>
           <w:szCs w:val="28"/>
         </w:rPr>
+        <w:t xml:space="preserve"> run --</w:t>
+      </w:r>
+      <w:proofErr w:type="spellStart"/>
+      <w:r>
+        <w:rPr>
+          <w:rStyle w:val="HTMLCode"/>
+          <w:rFonts w:eastAsiaTheme="minorHAnsi"/>
+          <w:sz w:val="28"/>
+          <w:szCs w:val="28"/>
+        </w:rPr>
+        <w:t>rm</w:t>
+      </w:r>
+      <w:proofErr w:type="spellEnd"/>
+      <w:r>
+        <w:rPr>
+          <w:rStyle w:val="HTMLCode"/>
+          <w:rFonts w:eastAsiaTheme="minorHAnsi"/>
+          <w:sz w:val="28"/>
+          <w:szCs w:val="28"/>
+        </w:rPr>
+        <w:t xml:space="preserve"> </w:t>
+      </w:r>
+      <w:proofErr w:type="spellStart"/>
+      <w:r>
+        <w:rPr>
+          <w:rStyle w:val="HTMLCode"/>
+          <w:rFonts w:eastAsiaTheme="minorHAnsi"/>
+          <w:sz w:val="28"/>
+          <w:szCs w:val="28"/>
+        </w:rPr>
         <w:t>hello</w:t>
       </w:r>
       <w:r>
@@ -7845,6 +8995,7 @@
         </w:rPr>
         <w:t>world</w:t>
       </w:r>
+      <w:proofErr w:type="spellEnd"/>
       <w:r>
         <w:rPr>
           <w:rStyle w:val="HTMLCode"/>
@@ -7884,15 +9035,32 @@
       <w:r>
         <w:t xml:space="preserve">The outcome of the </w:t>
       </w:r>
+      <w:proofErr w:type="spellStart"/>
       <w:r>
         <w:rPr>
           <w:rStyle w:val="HTMLCode"/>
           <w:rFonts w:eastAsiaTheme="minorHAnsi"/>
         </w:rPr>
-        <w:t>docker run</w:t>
-      </w:r>
-      <w:r>
-        <w:t xml:space="preserve"> command is that a container running under Hyper-V isolation was created from the 'HelloWorld' image, an instance of cmd was started in the container and executed a reading of our file (output echoed to the shell), and then the container stopped and removed.</w:t>
+        <w:t>docker</w:t>
+      </w:r>
+      <w:proofErr w:type="spellEnd"/>
+      <w:r>
+        <w:rPr>
+          <w:rStyle w:val="HTMLCode"/>
+          <w:rFonts w:eastAsiaTheme="minorHAnsi"/>
+        </w:rPr>
+        <w:t xml:space="preserve"> run</w:t>
+      </w:r>
+      <w:r>
+        <w:t xml:space="preserve"> command is that a container running under Hyper-V isolation was created from the 'HelloWorld' image, an instance of </w:t>
+      </w:r>
+      <w:proofErr w:type="spellStart"/>
+      <w:r>
+        <w:t>cmd</w:t>
+      </w:r>
+      <w:proofErr w:type="spellEnd"/>
+      <w:r>
+        <w:t xml:space="preserve"> was started in the container and executed a reading of our file (output echoed to the shell), and then the container stopped and removed.</w:t>
       </w:r>
     </w:p>
     <w:p>
@@ -7994,7 +9162,7 @@
         <w:br/>
         <w:t xml:space="preserve">See </w:t>
       </w:r>
-      <w:hyperlink r:id="rId77" w:history="1">
+      <w:hyperlink r:id="rId84" w:history="1">
         <w:r>
           <w:rPr>
             <w:rStyle w:val="Hyperlink"/>
@@ -8052,6 +9220,7 @@
         </w:rPr>
         <w:t xml:space="preserve">n </w:t>
       </w:r>
+      <w:proofErr w:type="spellStart"/>
       <w:r>
         <w:rPr>
           <w:rStyle w:val="Strong"/>
@@ -8059,7 +9228,17 @@
           <w:sz w:val="28"/>
           <w:szCs w:val="28"/>
         </w:rPr>
-        <w:t>Git Bash</w:t>
+        <w:t>Git</w:t>
+      </w:r>
+      <w:proofErr w:type="spellEnd"/>
+      <w:r>
+        <w:rPr>
+          <w:rStyle w:val="Strong"/>
+          <w:rFonts w:eastAsiaTheme="majorEastAsia"/>
+          <w:sz w:val="28"/>
+          <w:szCs w:val="28"/>
+        </w:rPr>
+        <w:t xml:space="preserve"> Bash</w:t>
       </w:r>
       <w:r>
         <w:rPr>
@@ -8088,13 +9267,59 @@
         <w:tab/>
         <w:t xml:space="preserve"> </w:t>
       </w:r>
-      <w:r>
-        <w:rPr>
-          <w:rStyle w:val="HTMLCode"/>
-          <w:sz w:val="28"/>
-          <w:szCs w:val="28"/>
-        </w:rPr>
-        <w:t>docker stop $(docker ps -q)</w:t>
+      <w:proofErr w:type="spellStart"/>
+      <w:r>
+        <w:rPr>
+          <w:rStyle w:val="HTMLCode"/>
+          <w:sz w:val="28"/>
+          <w:szCs w:val="28"/>
+        </w:rPr>
+        <w:t>docker</w:t>
+      </w:r>
+      <w:proofErr w:type="spellEnd"/>
+      <w:r>
+        <w:rPr>
+          <w:rStyle w:val="HTMLCode"/>
+          <w:sz w:val="28"/>
+          <w:szCs w:val="28"/>
+        </w:rPr>
+        <w:t xml:space="preserve"> stop $(</w:t>
+      </w:r>
+      <w:proofErr w:type="spellStart"/>
+      <w:r>
+        <w:rPr>
+          <w:rStyle w:val="HTMLCode"/>
+          <w:sz w:val="28"/>
+          <w:szCs w:val="28"/>
+        </w:rPr>
+        <w:t>docker</w:t>
+      </w:r>
+      <w:proofErr w:type="spellEnd"/>
+      <w:r>
+        <w:rPr>
+          <w:rStyle w:val="HTMLCode"/>
+          <w:sz w:val="28"/>
+          <w:szCs w:val="28"/>
+        </w:rPr>
+        <w:t xml:space="preserve"> </w:t>
+      </w:r>
+      <w:proofErr w:type="spellStart"/>
+      <w:r>
+        <w:rPr>
+          <w:rStyle w:val="HTMLCode"/>
+          <w:sz w:val="28"/>
+          <w:szCs w:val="28"/>
+        </w:rPr>
+        <w:t>ps</w:t>
+      </w:r>
+      <w:proofErr w:type="spellEnd"/>
+      <w:r>
+        <w:rPr>
+          <w:rStyle w:val="HTMLCode"/>
+          <w:sz w:val="28"/>
+          <w:szCs w:val="28"/>
+        </w:rPr>
+        <w:t xml:space="preserve"> -q)</w:t>
       </w:r>
     </w:p>
     <w:p>
@@ -8114,8 +9339,13 @@
         </w:rPr>
       </w:pPr>
       <w:r>
-        <w:t>To stop&amp;remove</w:t>
-      </w:r>
+        <w:t xml:space="preserve">To </w:t>
+      </w:r>
+      <w:proofErr w:type="spellStart"/>
+      <w:r>
+        <w:t>stop&amp;remove</w:t>
+      </w:r>
+      <w:proofErr w:type="spellEnd"/>
       <w:r>
         <w:t xml:space="preserve"> all </w:t>
       </w:r>
@@ -8148,11 +9378,75 @@
       <w:r>
         <w:br/>
       </w:r>
+      <w:proofErr w:type="spellStart"/>
       <w:r>
         <w:rPr>
           <w:rFonts w:ascii="Courier New" w:hAnsi="Courier New" w:cs="Courier New"/>
         </w:rPr>
-        <w:t>docker rm $(docker stop $(docker ps -q))</w:t>
+        <w:t>docker</w:t>
+      </w:r>
+      <w:proofErr w:type="spellEnd"/>
+      <w:r>
+        <w:rPr>
+          <w:rFonts w:ascii="Courier New" w:hAnsi="Courier New" w:cs="Courier New"/>
+        </w:rPr>
+        <w:t xml:space="preserve"> </w:t>
+      </w:r>
+      <w:proofErr w:type="spellStart"/>
+      <w:r>
+        <w:rPr>
+          <w:rFonts w:ascii="Courier New" w:hAnsi="Courier New" w:cs="Courier New"/>
+        </w:rPr>
+        <w:t>rm</w:t>
+      </w:r>
+      <w:proofErr w:type="spellEnd"/>
+      <w:r>
+        <w:rPr>
+          <w:rFonts w:ascii="Courier New" w:hAnsi="Courier New" w:cs="Courier New"/>
+        </w:rPr>
+        <w:t xml:space="preserve"> $(</w:t>
+      </w:r>
+      <w:proofErr w:type="spellStart"/>
+      <w:r>
+        <w:rPr>
+          <w:rFonts w:ascii="Courier New" w:hAnsi="Courier New" w:cs="Courier New"/>
+        </w:rPr>
+        <w:t>docker</w:t>
+      </w:r>
+      <w:proofErr w:type="spellEnd"/>
+      <w:r>
+        <w:rPr>
+          <w:rFonts w:ascii="Courier New" w:hAnsi="Courier New" w:cs="Courier New"/>
+        </w:rPr>
+        <w:t xml:space="preserve"> stop $(</w:t>
+      </w:r>
+      <w:proofErr w:type="spellStart"/>
+      <w:r>
+        <w:rPr>
+          <w:rFonts w:ascii="Courier New" w:hAnsi="Courier New" w:cs="Courier New"/>
+        </w:rPr>
+        <w:t>docker</w:t>
+      </w:r>
+      <w:proofErr w:type="spellEnd"/>
+      <w:r>
+        <w:rPr>
+          <w:rFonts w:ascii="Courier New" w:hAnsi="Courier New" w:cs="Courier New"/>
+        </w:rPr>
+        <w:t xml:space="preserve"> </w:t>
+      </w:r>
+      <w:proofErr w:type="spellStart"/>
+      <w:r>
+        <w:rPr>
+          <w:rFonts w:ascii="Courier New" w:hAnsi="Courier New" w:cs="Courier New"/>
+        </w:rPr>
+        <w:t>ps</w:t>
+      </w:r>
+      <w:proofErr w:type="spellEnd"/>
+      <w:r>
+        <w:rPr>
+          <w:rFonts w:ascii="Courier New" w:hAnsi="Courier New" w:cs="Courier New"/>
+        </w:rPr>
+        <w:t xml:space="preserve"> -q))</w:t>
       </w:r>
     </w:p>
     <w:p>
@@ -8232,6 +9526,7 @@
         </w:rPr>
         <w:br/>
       </w:r>
+      <w:proofErr w:type="spellStart"/>
       <w:r>
         <w:rPr>
           <w:rStyle w:val="HTMLCode"/>
@@ -8239,7 +9534,17 @@
           <w:sz w:val="28"/>
           <w:szCs w:val="28"/>
         </w:rPr>
-        <w:t>docker container prune</w:t>
+        <w:t>docker</w:t>
+      </w:r>
+      <w:proofErr w:type="spellEnd"/>
+      <w:r>
+        <w:rPr>
+          <w:rStyle w:val="HTMLCode"/>
+          <w:rFonts w:eastAsiaTheme="minorHAnsi"/>
+          <w:sz w:val="28"/>
+          <w:szCs w:val="28"/>
+        </w:rPr>
+        <w:t xml:space="preserve"> container prune</w:t>
       </w:r>
     </w:p>
     <w:p>
@@ -8288,6 +9593,7 @@
       <w:r>
         <w:br/>
       </w:r>
+      <w:proofErr w:type="spellStart"/>
       <w:r>
         <w:rPr>
           <w:rStyle w:val="HTMLCode"/>
@@ -8295,8 +9601,9 @@
           <w:sz w:val="28"/>
           <w:szCs w:val="28"/>
         </w:rPr>
-        <w:t xml:space="preserve">docker </w:t>
-      </w:r>
+        <w:t>docker</w:t>
+      </w:r>
+      <w:proofErr w:type="spellEnd"/>
       <w:r>
         <w:rPr>
           <w:rStyle w:val="HTMLCode"/>
@@ -8304,8 +9611,19 @@
           <w:sz w:val="28"/>
           <w:szCs w:val="28"/>
         </w:rPr>
+        <w:t xml:space="preserve"> </w:t>
+      </w:r>
+      <w:proofErr w:type="spellStart"/>
+      <w:r>
+        <w:rPr>
+          <w:rStyle w:val="HTMLCode"/>
+          <w:rFonts w:eastAsiaTheme="minorHAnsi"/>
+          <w:sz w:val="28"/>
+          <w:szCs w:val="28"/>
+        </w:rPr>
         <w:t>rm</w:t>
       </w:r>
+      <w:proofErr w:type="spellEnd"/>
       <w:r>
         <w:rPr>
           <w:rStyle w:val="HTMLCode"/>
@@ -8313,8 +9631,9 @@
           <w:sz w:val="28"/>
           <w:szCs w:val="28"/>
         </w:rPr>
-        <w:t xml:space="preserve"> $(docker ps -</w:t>
-      </w:r>
+        <w:t xml:space="preserve"> $(</w:t>
+      </w:r>
+      <w:proofErr w:type="spellStart"/>
       <w:r>
         <w:rPr>
           <w:rStyle w:val="HTMLCode"/>
@@ -8322,6 +9641,46 @@
           <w:sz w:val="28"/>
           <w:szCs w:val="28"/>
         </w:rPr>
+        <w:t>docker</w:t>
+      </w:r>
+      <w:proofErr w:type="spellEnd"/>
+      <w:r>
+        <w:rPr>
+          <w:rStyle w:val="HTMLCode"/>
+          <w:rFonts w:eastAsiaTheme="minorHAnsi"/>
+          <w:sz w:val="28"/>
+          <w:szCs w:val="28"/>
+        </w:rPr>
+        <w:t xml:space="preserve"> </w:t>
+      </w:r>
+      <w:proofErr w:type="spellStart"/>
+      <w:r>
+        <w:rPr>
+          <w:rStyle w:val="HTMLCode"/>
+          <w:rFonts w:eastAsiaTheme="minorHAnsi"/>
+          <w:sz w:val="28"/>
+          <w:szCs w:val="28"/>
+        </w:rPr>
+        <w:t>ps</w:t>
+      </w:r>
+      <w:proofErr w:type="spellEnd"/>
+      <w:r>
+        <w:rPr>
+          <w:rStyle w:val="HTMLCode"/>
+          <w:rFonts w:eastAsiaTheme="minorHAnsi"/>
+          <w:sz w:val="28"/>
+          <w:szCs w:val="28"/>
+        </w:rPr>
+        <w:t xml:space="preserve"> -</w:t>
+      </w:r>
+      <w:proofErr w:type="spellStart"/>
+      <w:r>
+        <w:rPr>
+          <w:rStyle w:val="HTMLCode"/>
+          <w:rFonts w:eastAsiaTheme="minorHAnsi"/>
+          <w:sz w:val="28"/>
+          <w:szCs w:val="28"/>
+        </w:rPr>
         <w:t>a</w:t>
       </w:r>
       <w:r>
@@ -8331,7 +9690,17 @@
           <w:sz w:val="28"/>
           <w:szCs w:val="28"/>
         </w:rPr>
-        <w:t>q)</w:t>
+        <w:t>q</w:t>
+      </w:r>
+      <w:proofErr w:type="spellEnd"/>
+      <w:r>
+        <w:rPr>
+          <w:rStyle w:val="HTMLCode"/>
+          <w:rFonts w:eastAsiaTheme="minorHAnsi"/>
+          <w:sz w:val="28"/>
+          <w:szCs w:val="28"/>
+        </w:rPr>
+        <w:t>)</w:t>
       </w:r>
     </w:p>
     <w:p>
@@ -8372,6 +9741,7 @@
         </w:rPr>
         <w:t xml:space="preserve">n </w:t>
       </w:r>
+      <w:proofErr w:type="spellStart"/>
       <w:r>
         <w:rPr>
           <w:rStyle w:val="Strong"/>
@@ -8379,7 +9749,17 @@
           <w:sz w:val="28"/>
           <w:szCs w:val="28"/>
         </w:rPr>
-        <w:t>Git Bash</w:t>
+        <w:t>Git</w:t>
+      </w:r>
+      <w:proofErr w:type="spellEnd"/>
+      <w:r>
+        <w:rPr>
+          <w:rStyle w:val="Strong"/>
+          <w:rFonts w:eastAsiaTheme="majorEastAsia"/>
+          <w:sz w:val="28"/>
+          <w:szCs w:val="28"/>
+        </w:rPr>
+        <w:t xml:space="preserve"> Bash</w:t>
       </w:r>
       <w:r>
         <w:rPr>
@@ -8402,13 +9782,23 @@
         </w:rPr>
         <w:br/>
       </w:r>
+      <w:proofErr w:type="spellStart"/>
       <w:r>
         <w:rPr>
           <w:rFonts w:ascii="Courier New" w:hAnsi="Courier New" w:cs="Courier New"/>
           <w:sz w:val="28"/>
           <w:szCs w:val="28"/>
         </w:rPr>
-        <w:t xml:space="preserve">docker images </w:t>
+        <w:t>docker</w:t>
+      </w:r>
+      <w:proofErr w:type="spellEnd"/>
+      <w:r>
+        <w:rPr>
+          <w:rFonts w:ascii="Courier New" w:hAnsi="Courier New" w:cs="Courier New"/>
+          <w:sz w:val="28"/>
+          <w:szCs w:val="28"/>
+        </w:rPr>
+        <w:t xml:space="preserve"> images </w:t>
       </w:r>
       <w:r>
         <w:rPr>
@@ -8471,13 +9861,41 @@
         </w:rPr>
         <w:br/>
       </w:r>
-      <w:r>
-        <w:rPr>
-          <w:rStyle w:val="HTMLCode"/>
-          <w:sz w:val="28"/>
-          <w:szCs w:val="28"/>
-        </w:rPr>
-        <w:t xml:space="preserve">docker ps </w:t>
+      <w:proofErr w:type="spellStart"/>
+      <w:r>
+        <w:rPr>
+          <w:rStyle w:val="HTMLCode"/>
+          <w:sz w:val="28"/>
+          <w:szCs w:val="28"/>
+        </w:rPr>
+        <w:t>docker</w:t>
+      </w:r>
+      <w:proofErr w:type="spellEnd"/>
+      <w:r>
+        <w:rPr>
+          <w:rStyle w:val="HTMLCode"/>
+          <w:sz w:val="28"/>
+          <w:szCs w:val="28"/>
+        </w:rPr>
+        <w:t xml:space="preserve"> </w:t>
+      </w:r>
+      <w:proofErr w:type="spellStart"/>
+      <w:r>
+        <w:rPr>
+          <w:rStyle w:val="HTMLCode"/>
+          <w:sz w:val="28"/>
+          <w:szCs w:val="28"/>
+        </w:rPr>
+        <w:t>ps</w:t>
+      </w:r>
+      <w:proofErr w:type="spellEnd"/>
+      <w:r>
+        <w:rPr>
+          <w:rStyle w:val="HTMLCode"/>
+          <w:sz w:val="28"/>
+          <w:szCs w:val="28"/>
+        </w:rPr>
+        <w:t xml:space="preserve"> </w:t>
       </w:r>
       <w:r>
         <w:rPr>
@@ -8518,7 +9936,15 @@
         </w:numPr>
       </w:pPr>
       <w:r>
-        <w:t>Can’t delete docker image with dependent child images</w:t>
+        <w:t xml:space="preserve">Can’t delete </w:t>
+      </w:r>
+      <w:proofErr w:type="spellStart"/>
+      <w:r>
+        <w:t>docker</w:t>
+      </w:r>
+      <w:proofErr w:type="spellEnd"/>
+      <w:r>
+        <w:t xml:space="preserve"> image with dependent child images</w:t>
       </w:r>
       <w:r>
         <w:br/>
@@ -8558,13 +9984,41 @@
           <w:szCs w:val="28"/>
         </w:rPr>
       </w:pPr>
-      <w:r>
-        <w:rPr>
-          <w:rStyle w:val="HTMLCode"/>
-          <w:sz w:val="28"/>
-          <w:szCs w:val="28"/>
-        </w:rPr>
-        <w:t>docker rmi c565603bc87f</w:t>
+      <w:proofErr w:type="spellStart"/>
+      <w:r>
+        <w:rPr>
+          <w:rStyle w:val="HTMLCode"/>
+          <w:sz w:val="28"/>
+          <w:szCs w:val="28"/>
+        </w:rPr>
+        <w:t>docker</w:t>
+      </w:r>
+      <w:proofErr w:type="spellEnd"/>
+      <w:r>
+        <w:rPr>
+          <w:rStyle w:val="HTMLCode"/>
+          <w:sz w:val="28"/>
+          <w:szCs w:val="28"/>
+        </w:rPr>
+        <w:t xml:space="preserve"> </w:t>
+      </w:r>
+      <w:proofErr w:type="spellStart"/>
+      <w:r>
+        <w:rPr>
+          <w:rStyle w:val="HTMLCode"/>
+          <w:sz w:val="28"/>
+          <w:szCs w:val="28"/>
+        </w:rPr>
+        <w:t>rmi</w:t>
+      </w:r>
+      <w:proofErr w:type="spellEnd"/>
+      <w:r>
+        <w:rPr>
+          <w:rStyle w:val="HTMLCode"/>
+          <w:sz w:val="28"/>
+          <w:szCs w:val="28"/>
+        </w:rPr>
+        <w:t xml:space="preserve"> c565603bc87f</w:t>
       </w:r>
     </w:p>
     <w:p>
@@ -8629,8 +10083,17 @@
           <w:sz w:val="28"/>
           <w:szCs w:val="28"/>
         </w:rPr>
-        <w:t xml:space="preserve"> can't delete image even with -f flag. How to delete image then and all of its children ?</w:t>
-      </w:r>
+        <w:t xml:space="preserve"> can't delete image even with -f flag. How to delete image then and all of its </w:t>
+      </w:r>
+      <w:proofErr w:type="gramStart"/>
+      <w:r>
+        <w:rPr>
+          <w:sz w:val="28"/>
+          <w:szCs w:val="28"/>
+        </w:rPr>
+        <w:t>children ?</w:t>
+      </w:r>
+      <w:proofErr w:type="gramEnd"/>
     </w:p>
     <w:p>
       <w:pPr>
@@ -8663,7 +10126,7 @@
         <w:br/>
         <w:t xml:space="preserve">See </w:t>
       </w:r>
-      <w:hyperlink r:id="rId78" w:history="1">
+      <w:hyperlink r:id="rId85" w:history="1">
         <w:r>
           <w:rPr>
             <w:rStyle w:val="Hyperlink"/>
@@ -8695,7 +10158,23 @@
           <w:sz w:val="28"/>
           <w:szCs w:val="28"/>
         </w:rPr>
-        <w:t>Tip: Stop&amp;remove all containers first (see above).</w:t>
+        <w:t xml:space="preserve">Tip: </w:t>
+      </w:r>
+      <w:proofErr w:type="spellStart"/>
+      <w:r>
+        <w:rPr>
+          <w:sz w:val="28"/>
+          <w:szCs w:val="28"/>
+        </w:rPr>
+        <w:t>Stop&amp;remove</w:t>
+      </w:r>
+      <w:proofErr w:type="spellEnd"/>
+      <w:r>
+        <w:rPr>
+          <w:sz w:val="28"/>
+          <w:szCs w:val="28"/>
+        </w:rPr>
+        <w:t xml:space="preserve"> all containers first (see above).</w:t>
       </w:r>
     </w:p>
     <w:p>
@@ -8721,7 +10200,7 @@
         </w:rPr>
         <w:t xml:space="preserve">Building on Simon Brady's brute force method </w:t>
       </w:r>
-      <w:hyperlink r:id="rId79" w:history="1">
+      <w:hyperlink r:id="rId86" w:history="1">
         <w:r>
           <w:rPr>
             <w:rStyle w:val="Hyperlink"/>
@@ -8763,6 +10242,7 @@
         </w:rPr>
         <w:t xml:space="preserve">In </w:t>
       </w:r>
+      <w:proofErr w:type="spellStart"/>
       <w:r>
         <w:rPr>
           <w:rStyle w:val="Strong"/>
@@ -8770,7 +10250,17 @@
           <w:sz w:val="28"/>
           <w:szCs w:val="28"/>
         </w:rPr>
-        <w:t>Git Bash</w:t>
+        <w:t>Git</w:t>
+      </w:r>
+      <w:proofErr w:type="spellEnd"/>
+      <w:r>
+        <w:rPr>
+          <w:rStyle w:val="Strong"/>
+          <w:rFonts w:eastAsiaTheme="majorEastAsia"/>
+          <w:sz w:val="28"/>
+          <w:szCs w:val="28"/>
+        </w:rPr>
+        <w:t xml:space="preserve"> Bash</w:t>
       </w:r>
       <w:r>
         <w:rPr>
@@ -8808,13 +10298,41 @@
           <w:szCs w:val="20"/>
         </w:rPr>
       </w:pPr>
+      <w:proofErr w:type="spellStart"/>
       <w:r>
         <w:rPr>
           <w:rFonts w:ascii="Courier New" w:eastAsia="Times New Roman" w:hAnsi="Courier New" w:cs="Courier New"/>
           <w:sz w:val="20"/>
           <w:szCs w:val="20"/>
         </w:rPr>
-        <w:t>recursive_remove_image() {</w:t>
+        <w:t>recursive_remove_</w:t>
+      </w:r>
+      <w:proofErr w:type="gramStart"/>
+      <w:r>
+        <w:rPr>
+          <w:rFonts w:ascii="Courier New" w:eastAsia="Times New Roman" w:hAnsi="Courier New" w:cs="Courier New"/>
+          <w:sz w:val="20"/>
+          <w:szCs w:val="20"/>
+        </w:rPr>
+        <w:t>image</w:t>
+      </w:r>
+      <w:proofErr w:type="spellEnd"/>
+      <w:r>
+        <w:rPr>
+          <w:rFonts w:ascii="Courier New" w:eastAsia="Times New Roman" w:hAnsi="Courier New" w:cs="Courier New"/>
+          <w:sz w:val="20"/>
+          <w:szCs w:val="20"/>
+        </w:rPr>
+        <w:t>(</w:t>
+      </w:r>
+      <w:proofErr w:type="gramEnd"/>
+      <w:r>
+        <w:rPr>
+          <w:rFonts w:ascii="Courier New" w:eastAsia="Times New Roman" w:hAnsi="Courier New" w:cs="Courier New"/>
+          <w:sz w:val="20"/>
+          <w:szCs w:val="20"/>
+        </w:rPr>
+        <w:t>) {</w:t>
       </w:r>
     </w:p>
     <w:p>
@@ -8851,7 +10369,25 @@
           <w:sz w:val="20"/>
           <w:szCs w:val="20"/>
         </w:rPr>
-        <w:t xml:space="preserve">  for image in $(docker images --quiet --filter "since=${1}")</w:t>
+        <w:t xml:space="preserve">  for image in $(</w:t>
+      </w:r>
+      <w:proofErr w:type="spellStart"/>
+      <w:r>
+        <w:rPr>
+          <w:rFonts w:ascii="Courier New" w:eastAsia="Times New Roman" w:hAnsi="Courier New" w:cs="Courier New"/>
+          <w:sz w:val="20"/>
+          <w:szCs w:val="20"/>
+        </w:rPr>
+        <w:t>docker</w:t>
+      </w:r>
+      <w:proofErr w:type="spellEnd"/>
+      <w:r>
+        <w:rPr>
+          <w:rFonts w:ascii="Courier New" w:eastAsia="Times New Roman" w:hAnsi="Courier New" w:cs="Courier New"/>
+          <w:sz w:val="20"/>
+          <w:szCs w:val="20"/>
+        </w:rPr>
+        <w:t xml:space="preserve"> images --quiet --filter "since=${1}")</w:t>
       </w:r>
     </w:p>
     <w:p>
@@ -8925,8 +10461,54 @@
           <w:sz w:val="20"/>
           <w:szCs w:val="20"/>
         </w:rPr>
-        <w:t xml:space="preserve">    if [ $(docker history --quiet ${image} | grep ${1}) ]</w:t>
-      </w:r>
+        <w:t xml:space="preserve">    if [ $(</w:t>
+      </w:r>
+      <w:proofErr w:type="spellStart"/>
+      <w:r>
+        <w:rPr>
+          <w:rFonts w:ascii="Courier New" w:eastAsia="Times New Roman" w:hAnsi="Courier New" w:cs="Courier New"/>
+          <w:sz w:val="20"/>
+          <w:szCs w:val="20"/>
+        </w:rPr>
+        <w:t>docker</w:t>
+      </w:r>
+      <w:proofErr w:type="spellEnd"/>
+      <w:r>
+        <w:rPr>
+          <w:rFonts w:ascii="Courier New" w:eastAsia="Times New Roman" w:hAnsi="Courier New" w:cs="Courier New"/>
+          <w:sz w:val="20"/>
+          <w:szCs w:val="20"/>
+        </w:rPr>
+        <w:t xml:space="preserve"> history --quiet ${image} | </w:t>
+      </w:r>
+      <w:proofErr w:type="spellStart"/>
+      <w:r>
+        <w:rPr>
+          <w:rFonts w:ascii="Courier New" w:eastAsia="Times New Roman" w:hAnsi="Courier New" w:cs="Courier New"/>
+          <w:sz w:val="20"/>
+          <w:szCs w:val="20"/>
+        </w:rPr>
+        <w:t>grep</w:t>
+      </w:r>
+      <w:proofErr w:type="spellEnd"/>
+      <w:r>
+        <w:rPr>
+          <w:rFonts w:ascii="Courier New" w:eastAsia="Times New Roman" w:hAnsi="Courier New" w:cs="Courier New"/>
+          <w:sz w:val="20"/>
+          <w:szCs w:val="20"/>
+        </w:rPr>
+        <w:t xml:space="preserve"> ${1}</w:t>
+      </w:r>
+      <w:proofErr w:type="gramStart"/>
+      <w:r>
+        <w:rPr>
+          <w:rFonts w:ascii="Courier New" w:eastAsia="Times New Roman" w:hAnsi="Courier New" w:cs="Courier New"/>
+          <w:sz w:val="20"/>
+          <w:szCs w:val="20"/>
+        </w:rPr>
+        <w:t>) ]</w:t>
+      </w:r>
+      <w:proofErr w:type="gramEnd"/>
     </w:p>
     <w:p>
       <w:pPr>
@@ -8999,7 +10581,25 @@
           <w:sz w:val="20"/>
           <w:szCs w:val="20"/>
         </w:rPr>
-        <w:t xml:space="preserve">      recursive_remove_image "${image}"</w:t>
+        <w:t xml:space="preserve">      </w:t>
+      </w:r>
+      <w:proofErr w:type="spellStart"/>
+      <w:r>
+        <w:rPr>
+          <w:rFonts w:ascii="Courier New" w:eastAsia="Times New Roman" w:hAnsi="Courier New" w:cs="Courier New"/>
+          <w:sz w:val="20"/>
+          <w:szCs w:val="20"/>
+        </w:rPr>
+        <w:t>recursive_remove_image</w:t>
+      </w:r>
+      <w:proofErr w:type="spellEnd"/>
+      <w:r>
+        <w:rPr>
+          <w:rFonts w:ascii="Courier New" w:eastAsia="Times New Roman" w:hAnsi="Courier New" w:cs="Courier New"/>
+          <w:sz w:val="20"/>
+          <w:szCs w:val="20"/>
+        </w:rPr>
+        <w:t xml:space="preserve"> "${image}"</w:t>
       </w:r>
     </w:p>
     <w:p>
@@ -9147,7 +10747,43 @@
           <w:sz w:val="20"/>
           <w:szCs w:val="20"/>
         </w:rPr>
-        <w:t xml:space="preserve">  docker rmi -f ${1}</w:t>
+        <w:t xml:space="preserve">  </w:t>
+      </w:r>
+      <w:proofErr w:type="spellStart"/>
+      <w:r>
+        <w:rPr>
+          <w:rFonts w:ascii="Courier New" w:eastAsia="Times New Roman" w:hAnsi="Courier New" w:cs="Courier New"/>
+          <w:sz w:val="20"/>
+          <w:szCs w:val="20"/>
+        </w:rPr>
+        <w:t>docker</w:t>
+      </w:r>
+      <w:proofErr w:type="spellEnd"/>
+      <w:r>
+        <w:rPr>
+          <w:rFonts w:ascii="Courier New" w:eastAsia="Times New Roman" w:hAnsi="Courier New" w:cs="Courier New"/>
+          <w:sz w:val="20"/>
+          <w:szCs w:val="20"/>
+        </w:rPr>
+        <w:t xml:space="preserve"> </w:t>
+      </w:r>
+      <w:proofErr w:type="spellStart"/>
+      <w:r>
+        <w:rPr>
+          <w:rFonts w:ascii="Courier New" w:eastAsia="Times New Roman" w:hAnsi="Courier New" w:cs="Courier New"/>
+          <w:sz w:val="20"/>
+          <w:szCs w:val="20"/>
+        </w:rPr>
+        <w:t>rmi</w:t>
+      </w:r>
+      <w:proofErr w:type="spellEnd"/>
+      <w:r>
+        <w:rPr>
+          <w:rFonts w:ascii="Courier New" w:eastAsia="Times New Roman" w:hAnsi="Courier New" w:cs="Courier New"/>
+          <w:sz w:val="20"/>
+          <w:szCs w:val="20"/>
+        </w:rPr>
+        <w:t xml:space="preserve"> -f ${1}</w:t>
       </w:r>
     </w:p>
     <w:p>
@@ -9205,14 +10841,25 @@
         </w:rPr>
         <w:t xml:space="preserve">and then call it using </w:t>
       </w:r>
-      <w:r>
-        <w:rPr>
-          <w:rStyle w:val="HTMLCode"/>
-          <w:rFonts w:asciiTheme="majorBidi" w:hAnsiTheme="majorBidi" w:cstheme="majorBidi"/>
-          <w:sz w:val="28"/>
-          <w:szCs w:val="28"/>
-        </w:rPr>
-        <w:t>recursive_remove_image &lt;image-id&gt;</w:t>
+      <w:proofErr w:type="spellStart"/>
+      <w:r>
+        <w:rPr>
+          <w:rStyle w:val="HTMLCode"/>
+          <w:rFonts w:asciiTheme="majorBidi" w:hAnsiTheme="majorBidi" w:cstheme="majorBidi"/>
+          <w:sz w:val="28"/>
+          <w:szCs w:val="28"/>
+        </w:rPr>
+        <w:t>recursive_remove_image</w:t>
+      </w:r>
+      <w:proofErr w:type="spellEnd"/>
+      <w:r>
+        <w:rPr>
+          <w:rStyle w:val="HTMLCode"/>
+          <w:rFonts w:asciiTheme="majorBidi" w:hAnsiTheme="majorBidi" w:cstheme="majorBidi"/>
+          <w:sz w:val="28"/>
+          <w:szCs w:val="28"/>
+        </w:rPr>
+        <w:t xml:space="preserve"> &lt;image-id&gt;</w:t>
       </w:r>
       <w:r>
         <w:rPr>
@@ -9257,6 +10904,7 @@
         </w:rPr>
         <w:br/>
       </w:r>
+      <w:proofErr w:type="spellStart"/>
       <w:r>
         <w:rPr>
           <w:rFonts w:ascii="Courier New" w:hAnsi="Courier New" w:cs="Courier New"/>
@@ -9264,7 +10912,16 @@
           <w:szCs w:val="28"/>
         </w:rPr>
         <w:lastRenderedPageBreak/>
-        <w:t xml:space="preserve">recursive_remove_image </w:t>
+        <w:t>recursive_remove_image</w:t>
+      </w:r>
+      <w:proofErr w:type="spellEnd"/>
+      <w:r>
+        <w:rPr>
+          <w:rFonts w:ascii="Courier New" w:hAnsi="Courier New" w:cs="Courier New"/>
+          <w:sz w:val="28"/>
+          <w:szCs w:val="28"/>
+        </w:rPr>
+        <w:t xml:space="preserve"> </w:t>
       </w:r>
       <w:r>
         <w:rPr>
@@ -9321,6 +10978,7 @@
         </w:rPr>
         <w:t xml:space="preserve">To start a stopped container in </w:t>
       </w:r>
+      <w:proofErr w:type="spellStart"/>
       <w:r>
         <w:rPr>
           <w:rStyle w:val="Strong"/>
@@ -9328,7 +10986,17 @@
           <w:sz w:val="28"/>
           <w:szCs w:val="28"/>
         </w:rPr>
-        <w:t>Git Bash</w:t>
+        <w:t>Git</w:t>
+      </w:r>
+      <w:proofErr w:type="spellEnd"/>
+      <w:r>
+        <w:rPr>
+          <w:rStyle w:val="Strong"/>
+          <w:rFonts w:eastAsiaTheme="majorEastAsia"/>
+          <w:sz w:val="28"/>
+          <w:szCs w:val="28"/>
+        </w:rPr>
+        <w:t xml:space="preserve"> Bash</w:t>
       </w:r>
       <w:r>
         <w:rPr>
@@ -9356,7 +11024,7 @@
         </w:rPr>
         <w:t xml:space="preserve">See </w:t>
       </w:r>
-      <w:hyperlink r:id="rId80" w:history="1">
+      <w:hyperlink r:id="rId87" w:history="1">
         <w:r>
           <w:rPr>
             <w:rStyle w:val="Hyperlink"/>
@@ -9386,14 +11054,34 @@
         </w:rPr>
         <w:br/>
       </w:r>
-      <w:r>
-        <w:rPr>
-          <w:rStyle w:val="HTMLCode"/>
-          <w:sz w:val="28"/>
-          <w:szCs w:val="28"/>
-        </w:rPr>
-        <w:t>docker start container_name</w:t>
-      </w:r>
+      <w:proofErr w:type="spellStart"/>
+      <w:r>
+        <w:rPr>
+          <w:rStyle w:val="HTMLCode"/>
+          <w:sz w:val="28"/>
+          <w:szCs w:val="28"/>
+        </w:rPr>
+        <w:t>docker</w:t>
+      </w:r>
+      <w:proofErr w:type="spellEnd"/>
+      <w:r>
+        <w:rPr>
+          <w:rStyle w:val="HTMLCode"/>
+          <w:sz w:val="28"/>
+          <w:szCs w:val="28"/>
+        </w:rPr>
+        <w:t xml:space="preserve"> start </w:t>
+      </w:r>
+      <w:proofErr w:type="spellStart"/>
+      <w:r>
+        <w:rPr>
+          <w:rStyle w:val="HTMLCode"/>
+          <w:sz w:val="28"/>
+          <w:szCs w:val="28"/>
+        </w:rPr>
+        <w:t>container_name</w:t>
+      </w:r>
+      <w:proofErr w:type="spellEnd"/>
     </w:p>
     <w:p>
       <w:pPr>
@@ -9424,14 +11112,34 @@
           <w:szCs w:val="28"/>
         </w:rPr>
       </w:pPr>
-      <w:r>
-        <w:rPr>
-          <w:rStyle w:val="HTMLCode"/>
-          <w:sz w:val="28"/>
-          <w:szCs w:val="28"/>
-        </w:rPr>
-        <w:t>docker restart container_name</w:t>
-      </w:r>
+      <w:proofErr w:type="spellStart"/>
+      <w:r>
+        <w:rPr>
+          <w:rStyle w:val="HTMLCode"/>
+          <w:sz w:val="28"/>
+          <w:szCs w:val="28"/>
+        </w:rPr>
+        <w:t>docker</w:t>
+      </w:r>
+      <w:proofErr w:type="spellEnd"/>
+      <w:r>
+        <w:rPr>
+          <w:rStyle w:val="HTMLCode"/>
+          <w:sz w:val="28"/>
+          <w:szCs w:val="28"/>
+        </w:rPr>
+        <w:t xml:space="preserve"> restart </w:t>
+      </w:r>
+      <w:proofErr w:type="spellStart"/>
+      <w:r>
+        <w:rPr>
+          <w:rStyle w:val="HTMLCode"/>
+          <w:sz w:val="28"/>
+          <w:szCs w:val="28"/>
+        </w:rPr>
+        <w:t>container_name</w:t>
+      </w:r>
+      <w:proofErr w:type="spellEnd"/>
       <w:r>
         <w:rPr>
           <w:sz w:val="28"/>
@@ -11932,6 +13640,11 @@
     <w:basedOn w:val="DefaultParagraphFont"/>
     <w:rsid w:val="00853886"/>
   </w:style>
+  <w:style w:type="character" w:customStyle="1" w:styleId="articletitle">
+    <w:name w:val="article__title"/>
+    <w:basedOn w:val="DefaultParagraphFont"/>
+    <w:rsid w:val="005B4673"/>
+  </w:style>
 </w:styles>
 </file>
 
@@ -12201,7 +13914,7 @@
 </file>
 
 <file path=customXml/itemProps1.xml><?xml version="1.0" encoding="utf-8"?>
-<ds:datastoreItem xmlns:ds="http://schemas.openxmlformats.org/officeDocument/2006/customXml" ds:itemID="{CE4F4678-9990-4AF8-8DA0-E250FF1633C1}">
+<ds:datastoreItem xmlns:ds="http://schemas.openxmlformats.org/officeDocument/2006/customXml" ds:itemID="{2087C31D-0028-42CC-96B5-0247E74B754E}">
   <ds:schemaRefs>
     <ds:schemaRef ds:uri="http://schemas.openxmlformats.org/officeDocument/2006/bibliography"/>
   </ds:schemaRefs>

</xml_diff>